<commit_message>
updates from the weekend
</commit_message>
<xml_diff>
--- a/public_chapter/PublicChapter_draft_v16.docx
+++ b/public_chapter/PublicChapter_draft_v16.docx
@@ -323,7 +323,23 @@
           <w:sz w:val="20"/>
           <w:szCs w:val="20"/>
         </w:rPr>
-        <w:t xml:space="preserve">. And through all the pushing and pulling, dragging myself through the knowledge, I’ve ended up learning more than just the science. </w:t>
+        <w:t xml:space="preserve">. And through all the pushing and pulling, dragging myself through the knowledge, I’ve ended up learning more than just </w:t>
+      </w:r>
+      <w:proofErr w:type="gramStart"/>
+      <w:r>
+        <w:rPr>
+          <w:sz w:val="20"/>
+          <w:szCs w:val="20"/>
+        </w:rPr>
+        <w:t>the science</w:t>
+      </w:r>
+      <w:proofErr w:type="gramEnd"/>
+      <w:r>
+        <w:rPr>
+          <w:sz w:val="20"/>
+          <w:szCs w:val="20"/>
+        </w:rPr>
+        <w:t xml:space="preserve">. </w:t>
       </w:r>
     </w:p>
     <w:p>
@@ -334,6 +350,7 @@
           <w:szCs w:val="20"/>
         </w:rPr>
       </w:pPr>
+      <w:proofErr w:type="gramStart"/>
       <w:r>
         <w:rPr>
           <w:sz w:val="20"/>
@@ -341,6 +358,7 @@
         </w:rPr>
         <w:t>So</w:t>
       </w:r>
+      <w:proofErr w:type="gramEnd"/>
       <w:r>
         <w:rPr>
           <w:sz w:val="20"/>
@@ -386,7 +404,23 @@
           <w:sz w:val="20"/>
           <w:szCs w:val="20"/>
         </w:rPr>
-        <w:t>: the realization that everyone has a life as real and full as your own. It’s one of my favorite words, expressing how connected we are as humans, going through our own emotions and personal turmoil, figuring out our lives as we go. R</w:t>
+        <w:t xml:space="preserve">: the realization that everyone has a life as real and full as </w:t>
+      </w:r>
+      <w:proofErr w:type="gramStart"/>
+      <w:r>
+        <w:rPr>
+          <w:sz w:val="20"/>
+          <w:szCs w:val="20"/>
+        </w:rPr>
+        <w:t>your</w:t>
+      </w:r>
+      <w:proofErr w:type="gramEnd"/>
+      <w:r>
+        <w:rPr>
+          <w:sz w:val="20"/>
+          <w:szCs w:val="20"/>
+        </w:rPr>
+        <w:t xml:space="preserve"> own. It’s one of my favorite words, expressing how connected we are as humans, going through our own emotions and personal turmoil, figuring out our lives as we go. R</w:t>
       </w:r>
       <w:r>
         <w:rPr>
@@ -528,7 +562,21 @@
           <w:sz w:val="20"/>
           <w:szCs w:val="20"/>
         </w:rPr>
-        <w:t xml:space="preserve">A project that brought me deeper into the niches of science than I ever thought I could go. What is van der Waals packing anyways? This miniscule attractive force that relies on the periphery of atoms in space. Investigating subatomic interactions within both theoretical and physical </w:t>
+        <w:t xml:space="preserve">A project that brought me deeper into the niches of science than I ever thought I could go. What is van der Waals packing anyways? This miniscule attractive force that relies on the periphery of atoms in space. </w:t>
+      </w:r>
+      <w:r>
+        <w:rPr>
+          <w:sz w:val="20"/>
+          <w:szCs w:val="20"/>
+        </w:rPr>
+        <w:t>I</w:t>
+      </w:r>
+      <w:r>
+        <w:rPr>
+          <w:sz w:val="20"/>
+          <w:szCs w:val="20"/>
+        </w:rPr>
+        <w:t xml:space="preserve">nvestigating subatomic interactions within both theoretical and physical </w:t>
       </w:r>
       <w:r>
         <w:rPr>
@@ -542,8 +590,17 @@
           <w:sz w:val="20"/>
           <w:szCs w:val="20"/>
         </w:rPr>
-        <w:t xml:space="preserve"> making sense of the results. And here, finally at the end, realizing that my thesis is a translation of my findings that this superficially nanoscopic (it’s actually smaller</w:t>
-      </w:r>
+        <w:t xml:space="preserve"> making sense of the results. And here, finally at the end, realizing that my thesis is a translation of my findings that this superficially nanoscopic (it’s </w:t>
+      </w:r>
+      <w:proofErr w:type="gramStart"/>
+      <w:r>
+        <w:rPr>
+          <w:sz w:val="20"/>
+          <w:szCs w:val="20"/>
+        </w:rPr>
+        <w:t>actually smaller</w:t>
+      </w:r>
+      <w:proofErr w:type="gramEnd"/>
       <w:r>
         <w:rPr>
           <w:sz w:val="20"/>
@@ -567,12 +624,21 @@
           <w:szCs w:val="20"/>
         </w:rPr>
       </w:pPr>
-      <w:r>
-        <w:rPr>
-          <w:sz w:val="20"/>
-          <w:szCs w:val="20"/>
-        </w:rPr>
-        <w:t>So what does it mean to become an arbiter of this seemingly immeasurable and imponderable academic knowledge?</w:t>
+      <w:proofErr w:type="gramStart"/>
+      <w:r>
+        <w:rPr>
+          <w:sz w:val="20"/>
+          <w:szCs w:val="20"/>
+        </w:rPr>
+        <w:t>So</w:t>
+      </w:r>
+      <w:proofErr w:type="gramEnd"/>
+      <w:r>
+        <w:rPr>
+          <w:sz w:val="20"/>
+          <w:szCs w:val="20"/>
+        </w:rPr>
+        <w:t xml:space="preserve"> what does it mean to become an arbiter of this seemingly immeasurable and imponderable academic knowledge?</w:t>
       </w:r>
     </w:p>
     <w:p>
@@ -1505,7 +1571,7 @@
       <w:pPr>
         <w:pStyle w:val="TOC1"/>
         <w:tabs>
-          <w:tab w:val="right" w:pos="9350"/>
+          <w:tab w:val="right" w:leader="underscore" w:pos="9350"/>
         </w:tabs>
         <w:rPr>
           <w:rFonts w:cstheme="minorBidi"/>
@@ -1534,7 +1600,7 @@
           <w:i w:val="0"/>
           <w:iCs w:val="0"/>
         </w:rPr>
-        <w:instrText xml:space="preserve"> TOC \n \p " " \h \z \t "Lyrics,1" </w:instrText>
+        <w:instrText xml:space="preserve"> TOC \h \z \t "Lyrics,1" </w:instrText>
       </w:r>
       <w:r>
         <w:rPr>
@@ -1545,7 +1611,7 @@
         </w:rPr>
         <w:fldChar w:fldCharType="separate"/>
       </w:r>
-      <w:hyperlink w:anchor="_Toc168075207" w:history="1">
+      <w:hyperlink w:anchor="_Toc168861029" w:history="1">
         <w:r>
           <w:rPr>
             <w:rStyle w:val="Hyperlink"/>
@@ -1553,13 +1619,61 @@
           </w:rPr>
           <w:t>I do</w:t>
         </w:r>
+        <w:r>
+          <w:rPr>
+            <w:noProof/>
+            <w:webHidden/>
+          </w:rPr>
+          <w:tab/>
+        </w:r>
+        <w:r>
+          <w:rPr>
+            <w:noProof/>
+            <w:webHidden/>
+          </w:rPr>
+          <w:fldChar w:fldCharType="begin"/>
+        </w:r>
+        <w:r>
+          <w:rPr>
+            <w:noProof/>
+            <w:webHidden/>
+          </w:rPr>
+          <w:instrText xml:space="preserve"> PAGEREF _Toc168861029 \h </w:instrText>
+        </w:r>
+        <w:r>
+          <w:rPr>
+            <w:noProof/>
+            <w:webHidden/>
+          </w:rPr>
+        </w:r>
+        <w:r>
+          <w:rPr>
+            <w:noProof/>
+            <w:webHidden/>
+          </w:rPr>
+          <w:fldChar w:fldCharType="separate"/>
+        </w:r>
+        <w:r>
+          <w:rPr>
+            <w:noProof/>
+            <w:webHidden/>
+          </w:rPr>
+          <w:t>1</w:t>
+        </w:r>
+        <w:r>
+          <w:rPr>
+            <w:noProof/>
+            <w:webHidden/>
+          </w:rPr>
+          <w:fldChar w:fldCharType="end"/>
+        </w:r>
       </w:hyperlink>
     </w:p>
     <w:p>
       <w:pPr>
         <w:pStyle w:val="TOC1"/>
         <w:tabs>
-          <w:tab w:val="right" w:pos="9350"/>
+          <w:tab w:val="right" w:leader="underscore" w:pos="9350"/>
         </w:tabs>
         <w:rPr>
           <w:rFonts w:cstheme="minorBidi"/>
@@ -1572,7 +1686,7 @@
           <w14:ligatures w14:val="standardContextual"/>
         </w:rPr>
       </w:pPr>
-      <w:hyperlink w:anchor="_Toc168075208" w:history="1">
+      <w:hyperlink w:anchor="_Toc168861030" w:history="1">
         <w:r>
           <w:rPr>
             <w:rStyle w:val="Hyperlink"/>
@@ -1580,13 +1694,61 @@
           </w:rPr>
           <w:t>It’s so hard to swim against the tide</w:t>
         </w:r>
+        <w:r>
+          <w:rPr>
+            <w:noProof/>
+            <w:webHidden/>
+          </w:rPr>
+          <w:tab/>
+        </w:r>
+        <w:r>
+          <w:rPr>
+            <w:noProof/>
+            <w:webHidden/>
+          </w:rPr>
+          <w:fldChar w:fldCharType="begin"/>
+        </w:r>
+        <w:r>
+          <w:rPr>
+            <w:noProof/>
+            <w:webHidden/>
+          </w:rPr>
+          <w:instrText xml:space="preserve"> PAGEREF _Toc168861030 \h </w:instrText>
+        </w:r>
+        <w:r>
+          <w:rPr>
+            <w:noProof/>
+            <w:webHidden/>
+          </w:rPr>
+        </w:r>
+        <w:r>
+          <w:rPr>
+            <w:noProof/>
+            <w:webHidden/>
+          </w:rPr>
+          <w:fldChar w:fldCharType="separate"/>
+        </w:r>
+        <w:r>
+          <w:rPr>
+            <w:noProof/>
+            <w:webHidden/>
+          </w:rPr>
+          <w:t>2</w:t>
+        </w:r>
+        <w:r>
+          <w:rPr>
+            <w:noProof/>
+            <w:webHidden/>
+          </w:rPr>
+          <w:fldChar w:fldCharType="end"/>
+        </w:r>
       </w:hyperlink>
     </w:p>
     <w:p>
       <w:pPr>
         <w:pStyle w:val="TOC1"/>
         <w:tabs>
-          <w:tab w:val="right" w:pos="9350"/>
+          <w:tab w:val="right" w:leader="underscore" w:pos="9350"/>
         </w:tabs>
         <w:rPr>
           <w:rFonts w:cstheme="minorBidi"/>
@@ -1599,7 +1761,7 @@
           <w14:ligatures w14:val="standardContextual"/>
         </w:rPr>
       </w:pPr>
-      <w:hyperlink w:anchor="_Toc168075209" w:history="1">
+      <w:hyperlink w:anchor="_Toc168861031" w:history="1">
         <w:r>
           <w:rPr>
             <w:rStyle w:val="Hyperlink"/>
@@ -1607,13 +1769,61 @@
           </w:rPr>
           <w:t>The world sayin’ what you are because you’re young and black, don’t believe ‘em</w:t>
         </w:r>
+        <w:r>
+          <w:rPr>
+            <w:noProof/>
+            <w:webHidden/>
+          </w:rPr>
+          <w:tab/>
+        </w:r>
+        <w:r>
+          <w:rPr>
+            <w:noProof/>
+            <w:webHidden/>
+          </w:rPr>
+          <w:fldChar w:fldCharType="begin"/>
+        </w:r>
+        <w:r>
+          <w:rPr>
+            <w:noProof/>
+            <w:webHidden/>
+          </w:rPr>
+          <w:instrText xml:space="preserve"> PAGEREF _Toc168861031 \h </w:instrText>
+        </w:r>
+        <w:r>
+          <w:rPr>
+            <w:noProof/>
+            <w:webHidden/>
+          </w:rPr>
+        </w:r>
+        <w:r>
+          <w:rPr>
+            <w:noProof/>
+            <w:webHidden/>
+          </w:rPr>
+          <w:fldChar w:fldCharType="separate"/>
+        </w:r>
+        <w:r>
+          <w:rPr>
+            <w:noProof/>
+            <w:webHidden/>
+          </w:rPr>
+          <w:t>3</w:t>
+        </w:r>
+        <w:r>
+          <w:rPr>
+            <w:noProof/>
+            <w:webHidden/>
+          </w:rPr>
+          <w:fldChar w:fldCharType="end"/>
+        </w:r>
       </w:hyperlink>
     </w:p>
     <w:p>
       <w:pPr>
         <w:pStyle w:val="TOC1"/>
         <w:tabs>
-          <w:tab w:val="right" w:pos="9350"/>
+          <w:tab w:val="right" w:leader="underscore" w:pos="9350"/>
         </w:tabs>
         <w:rPr>
           <w:rFonts w:cstheme="minorBidi"/>
@@ -1626,7 +1836,7 @@
           <w14:ligatures w14:val="standardContextual"/>
         </w:rPr>
       </w:pPr>
-      <w:hyperlink w:anchor="_Toc168075210" w:history="1">
+      <w:hyperlink w:anchor="_Toc168861032" w:history="1">
         <w:r>
           <w:rPr>
             <w:rStyle w:val="Hyperlink"/>
@@ -1634,13 +1844,61 @@
           </w:rPr>
           <w:t>There will be mountains you won’t move</w:t>
         </w:r>
+        <w:r>
+          <w:rPr>
+            <w:noProof/>
+            <w:webHidden/>
+          </w:rPr>
+          <w:tab/>
+        </w:r>
+        <w:r>
+          <w:rPr>
+            <w:noProof/>
+            <w:webHidden/>
+          </w:rPr>
+          <w:fldChar w:fldCharType="begin"/>
+        </w:r>
+        <w:r>
+          <w:rPr>
+            <w:noProof/>
+            <w:webHidden/>
+          </w:rPr>
+          <w:instrText xml:space="preserve"> PAGEREF _Toc168861032 \h </w:instrText>
+        </w:r>
+        <w:r>
+          <w:rPr>
+            <w:noProof/>
+            <w:webHidden/>
+          </w:rPr>
+        </w:r>
+        <w:r>
+          <w:rPr>
+            <w:noProof/>
+            <w:webHidden/>
+          </w:rPr>
+          <w:fldChar w:fldCharType="separate"/>
+        </w:r>
+        <w:r>
+          <w:rPr>
+            <w:noProof/>
+            <w:webHidden/>
+          </w:rPr>
+          <w:t>4</w:t>
+        </w:r>
+        <w:r>
+          <w:rPr>
+            <w:noProof/>
+            <w:webHidden/>
+          </w:rPr>
+          <w:fldChar w:fldCharType="end"/>
+        </w:r>
       </w:hyperlink>
     </w:p>
     <w:p>
       <w:pPr>
         <w:pStyle w:val="TOC1"/>
         <w:tabs>
-          <w:tab w:val="right" w:pos="9350"/>
+          <w:tab w:val="right" w:leader="underscore" w:pos="9350"/>
         </w:tabs>
         <w:rPr>
           <w:rFonts w:cstheme="minorBidi"/>
@@ -1653,7 +1911,7 @@
           <w14:ligatures w14:val="standardContextual"/>
         </w:rPr>
       </w:pPr>
-      <w:hyperlink w:anchor="_Toc168075211" w:history="1">
+      <w:hyperlink w:anchor="_Toc168861033" w:history="1">
         <w:r>
           <w:rPr>
             <w:rStyle w:val="Hyperlink"/>
@@ -1661,13 +1919,61 @@
           </w:rPr>
           <w:t>I don’t belong here, let me start over, I wanna sleep so wake me up when I’m older</w:t>
         </w:r>
+        <w:r>
+          <w:rPr>
+            <w:noProof/>
+            <w:webHidden/>
+          </w:rPr>
+          <w:tab/>
+        </w:r>
+        <w:r>
+          <w:rPr>
+            <w:noProof/>
+            <w:webHidden/>
+          </w:rPr>
+          <w:fldChar w:fldCharType="begin"/>
+        </w:r>
+        <w:r>
+          <w:rPr>
+            <w:noProof/>
+            <w:webHidden/>
+          </w:rPr>
+          <w:instrText xml:space="preserve"> PAGEREF _Toc168861033 \h </w:instrText>
+        </w:r>
+        <w:r>
+          <w:rPr>
+            <w:noProof/>
+            <w:webHidden/>
+          </w:rPr>
+        </w:r>
+        <w:r>
+          <w:rPr>
+            <w:noProof/>
+            <w:webHidden/>
+          </w:rPr>
+          <w:fldChar w:fldCharType="separate"/>
+        </w:r>
+        <w:r>
+          <w:rPr>
+            <w:noProof/>
+            <w:webHidden/>
+          </w:rPr>
+          <w:t>5</w:t>
+        </w:r>
+        <w:r>
+          <w:rPr>
+            <w:noProof/>
+            <w:webHidden/>
+          </w:rPr>
+          <w:fldChar w:fldCharType="end"/>
+        </w:r>
       </w:hyperlink>
     </w:p>
     <w:p>
       <w:pPr>
         <w:pStyle w:val="TOC1"/>
         <w:tabs>
-          <w:tab w:val="right" w:pos="9350"/>
+          <w:tab w:val="right" w:leader="underscore" w:pos="9350"/>
         </w:tabs>
         <w:rPr>
           <w:rFonts w:cstheme="minorBidi"/>
@@ -1680,7 +1986,7 @@
           <w14:ligatures w14:val="standardContextual"/>
         </w:rPr>
       </w:pPr>
-      <w:hyperlink w:anchor="_Toc168075212" w:history="1">
+      <w:hyperlink w:anchor="_Toc168861034" w:history="1">
         <w:r>
           <w:rPr>
             <w:rStyle w:val="Hyperlink"/>
@@ -1688,13 +1994,61 @@
           </w:rPr>
           <w:t>You build it to a high to say goodbye because you’re not the same as them</w:t>
         </w:r>
+        <w:r>
+          <w:rPr>
+            <w:noProof/>
+            <w:webHidden/>
+          </w:rPr>
+          <w:tab/>
+        </w:r>
+        <w:r>
+          <w:rPr>
+            <w:noProof/>
+            <w:webHidden/>
+          </w:rPr>
+          <w:fldChar w:fldCharType="begin"/>
+        </w:r>
+        <w:r>
+          <w:rPr>
+            <w:noProof/>
+            <w:webHidden/>
+          </w:rPr>
+          <w:instrText xml:space="preserve"> PAGEREF _Toc168861034 \h </w:instrText>
+        </w:r>
+        <w:r>
+          <w:rPr>
+            <w:noProof/>
+            <w:webHidden/>
+          </w:rPr>
+        </w:r>
+        <w:r>
+          <w:rPr>
+            <w:noProof/>
+            <w:webHidden/>
+          </w:rPr>
+          <w:fldChar w:fldCharType="separate"/>
+        </w:r>
+        <w:r>
+          <w:rPr>
+            <w:noProof/>
+            <w:webHidden/>
+          </w:rPr>
+          <w:t>6</w:t>
+        </w:r>
+        <w:r>
+          <w:rPr>
+            <w:noProof/>
+            <w:webHidden/>
+          </w:rPr>
+          <w:fldChar w:fldCharType="end"/>
+        </w:r>
       </w:hyperlink>
     </w:p>
     <w:p>
       <w:pPr>
         <w:pStyle w:val="TOC1"/>
         <w:tabs>
-          <w:tab w:val="right" w:pos="9350"/>
+          <w:tab w:val="right" w:leader="underscore" w:pos="9350"/>
         </w:tabs>
         <w:rPr>
           <w:rFonts w:cstheme="minorBidi"/>
@@ -1707,7 +2061,7 @@
           <w14:ligatures w14:val="standardContextual"/>
         </w:rPr>
       </w:pPr>
-      <w:hyperlink w:anchor="_Toc168075213" w:history="1">
+      <w:hyperlink w:anchor="_Toc168861035" w:history="1">
         <w:r>
           <w:rPr>
             <w:rStyle w:val="Hyperlink"/>
@@ -1715,13 +2069,61 @@
           </w:rPr>
           <w:t>Where’s my soul going?</w:t>
         </w:r>
+        <w:r>
+          <w:rPr>
+            <w:noProof/>
+            <w:webHidden/>
+          </w:rPr>
+          <w:tab/>
+        </w:r>
+        <w:r>
+          <w:rPr>
+            <w:noProof/>
+            <w:webHidden/>
+          </w:rPr>
+          <w:fldChar w:fldCharType="begin"/>
+        </w:r>
+        <w:r>
+          <w:rPr>
+            <w:noProof/>
+            <w:webHidden/>
+          </w:rPr>
+          <w:instrText xml:space="preserve"> PAGEREF _Toc168861035 \h </w:instrText>
+        </w:r>
+        <w:r>
+          <w:rPr>
+            <w:noProof/>
+            <w:webHidden/>
+          </w:rPr>
+        </w:r>
+        <w:r>
+          <w:rPr>
+            <w:noProof/>
+            <w:webHidden/>
+          </w:rPr>
+          <w:fldChar w:fldCharType="separate"/>
+        </w:r>
+        <w:r>
+          <w:rPr>
+            <w:noProof/>
+            <w:webHidden/>
+          </w:rPr>
+          <w:t>7</w:t>
+        </w:r>
+        <w:r>
+          <w:rPr>
+            <w:noProof/>
+            <w:webHidden/>
+          </w:rPr>
+          <w:fldChar w:fldCharType="end"/>
+        </w:r>
       </w:hyperlink>
     </w:p>
     <w:p>
       <w:pPr>
         <w:pStyle w:val="TOC1"/>
         <w:tabs>
-          <w:tab w:val="right" w:pos="9350"/>
+          <w:tab w:val="right" w:leader="underscore" w:pos="9350"/>
         </w:tabs>
         <w:rPr>
           <w:rFonts w:cstheme="minorBidi"/>
@@ -1734,7 +2136,7 @@
           <w14:ligatures w14:val="standardContextual"/>
         </w:rPr>
       </w:pPr>
-      <w:hyperlink w:anchor="_Toc168075214" w:history="1">
+      <w:hyperlink w:anchor="_Toc168861036" w:history="1">
         <w:r>
           <w:rPr>
             <w:rStyle w:val="Hyperlink"/>
@@ -1742,13 +2144,61 @@
           </w:rPr>
           <w:t>Time has come, take it all in</w:t>
         </w:r>
+        <w:r>
+          <w:rPr>
+            <w:noProof/>
+            <w:webHidden/>
+          </w:rPr>
+          <w:tab/>
+        </w:r>
+        <w:r>
+          <w:rPr>
+            <w:noProof/>
+            <w:webHidden/>
+          </w:rPr>
+          <w:fldChar w:fldCharType="begin"/>
+        </w:r>
+        <w:r>
+          <w:rPr>
+            <w:noProof/>
+            <w:webHidden/>
+          </w:rPr>
+          <w:instrText xml:space="preserve"> PAGEREF _Toc168861036 \h </w:instrText>
+        </w:r>
+        <w:r>
+          <w:rPr>
+            <w:noProof/>
+            <w:webHidden/>
+          </w:rPr>
+        </w:r>
+        <w:r>
+          <w:rPr>
+            <w:noProof/>
+            <w:webHidden/>
+          </w:rPr>
+          <w:fldChar w:fldCharType="separate"/>
+        </w:r>
+        <w:r>
+          <w:rPr>
+            <w:noProof/>
+            <w:webHidden/>
+          </w:rPr>
+          <w:t>8</w:t>
+        </w:r>
+        <w:r>
+          <w:rPr>
+            <w:noProof/>
+            <w:webHidden/>
+          </w:rPr>
+          <w:fldChar w:fldCharType="end"/>
+        </w:r>
       </w:hyperlink>
     </w:p>
     <w:p>
       <w:pPr>
         <w:pStyle w:val="TOC1"/>
         <w:tabs>
-          <w:tab w:val="right" w:pos="9350"/>
+          <w:tab w:val="right" w:leader="underscore" w:pos="9350"/>
         </w:tabs>
         <w:rPr>
           <w:rFonts w:cstheme="minorBidi"/>
@@ -1761,7 +2211,7 @@
           <w14:ligatures w14:val="standardContextual"/>
         </w:rPr>
       </w:pPr>
-      <w:hyperlink w:anchor="_Toc168075215" w:history="1">
+      <w:hyperlink w:anchor="_Toc168861037" w:history="1">
         <w:r>
           <w:rPr>
             <w:rStyle w:val="Hyperlink"/>
@@ -1769,13 +2219,61 @@
           </w:rPr>
           <w:t>Into the Woods</w:t>
         </w:r>
+        <w:r>
+          <w:rPr>
+            <w:noProof/>
+            <w:webHidden/>
+          </w:rPr>
+          <w:tab/>
+        </w:r>
+        <w:r>
+          <w:rPr>
+            <w:noProof/>
+            <w:webHidden/>
+          </w:rPr>
+          <w:fldChar w:fldCharType="begin"/>
+        </w:r>
+        <w:r>
+          <w:rPr>
+            <w:noProof/>
+            <w:webHidden/>
+          </w:rPr>
+          <w:instrText xml:space="preserve"> PAGEREF _Toc168861037 \h </w:instrText>
+        </w:r>
+        <w:r>
+          <w:rPr>
+            <w:noProof/>
+            <w:webHidden/>
+          </w:rPr>
+        </w:r>
+        <w:r>
+          <w:rPr>
+            <w:noProof/>
+            <w:webHidden/>
+          </w:rPr>
+          <w:fldChar w:fldCharType="separate"/>
+        </w:r>
+        <w:r>
+          <w:rPr>
+            <w:noProof/>
+            <w:webHidden/>
+          </w:rPr>
+          <w:t>9</w:t>
+        </w:r>
+        <w:r>
+          <w:rPr>
+            <w:noProof/>
+            <w:webHidden/>
+          </w:rPr>
+          <w:fldChar w:fldCharType="end"/>
+        </w:r>
       </w:hyperlink>
     </w:p>
     <w:p>
       <w:pPr>
         <w:pStyle w:val="TOC1"/>
         <w:tabs>
-          <w:tab w:val="right" w:pos="9350"/>
+          <w:tab w:val="right" w:leader="underscore" w:pos="9350"/>
         </w:tabs>
         <w:rPr>
           <w:rFonts w:cstheme="minorBidi"/>
@@ -1788,7 +2286,7 @@
           <w14:ligatures w14:val="standardContextual"/>
         </w:rPr>
       </w:pPr>
-      <w:hyperlink w:anchor="_Toc168075216" w:history="1">
+      <w:hyperlink w:anchor="_Toc168861038" w:history="1">
         <w:r>
           <w:rPr>
             <w:rStyle w:val="Hyperlink"/>
@@ -1796,13 +2294,61 @@
           </w:rPr>
           <w:t>Why don’t you leave if you wanna leave, if you wanna?</w:t>
         </w:r>
+        <w:r>
+          <w:rPr>
+            <w:noProof/>
+            <w:webHidden/>
+          </w:rPr>
+          <w:tab/>
+        </w:r>
+        <w:r>
+          <w:rPr>
+            <w:noProof/>
+            <w:webHidden/>
+          </w:rPr>
+          <w:fldChar w:fldCharType="begin"/>
+        </w:r>
+        <w:r>
+          <w:rPr>
+            <w:noProof/>
+            <w:webHidden/>
+          </w:rPr>
+          <w:instrText xml:space="preserve"> PAGEREF _Toc168861038 \h </w:instrText>
+        </w:r>
+        <w:r>
+          <w:rPr>
+            <w:noProof/>
+            <w:webHidden/>
+          </w:rPr>
+        </w:r>
+        <w:r>
+          <w:rPr>
+            <w:noProof/>
+            <w:webHidden/>
+          </w:rPr>
+          <w:fldChar w:fldCharType="separate"/>
+        </w:r>
+        <w:r>
+          <w:rPr>
+            <w:noProof/>
+            <w:webHidden/>
+          </w:rPr>
+          <w:t>10</w:t>
+        </w:r>
+        <w:r>
+          <w:rPr>
+            <w:noProof/>
+            <w:webHidden/>
+          </w:rPr>
+          <w:fldChar w:fldCharType="end"/>
+        </w:r>
       </w:hyperlink>
     </w:p>
     <w:p>
       <w:pPr>
         <w:pStyle w:val="TOC1"/>
         <w:tabs>
-          <w:tab w:val="right" w:pos="9350"/>
+          <w:tab w:val="right" w:leader="underscore" w:pos="9350"/>
         </w:tabs>
         <w:rPr>
           <w:rFonts w:cstheme="minorBidi"/>
@@ -1815,7 +2361,7 @@
           <w14:ligatures w14:val="standardContextual"/>
         </w:rPr>
       </w:pPr>
-      <w:hyperlink w:anchor="_Toc168075217" w:history="1">
+      <w:hyperlink w:anchor="_Toc168861039" w:history="1">
         <w:r>
           <w:rPr>
             <w:rStyle w:val="Hyperlink"/>
@@ -1823,13 +2369,61 @@
           </w:rPr>
           <w:t>'Cause is it really love if it don't tear you apart?</w:t>
         </w:r>
+        <w:r>
+          <w:rPr>
+            <w:noProof/>
+            <w:webHidden/>
+          </w:rPr>
+          <w:tab/>
+        </w:r>
+        <w:r>
+          <w:rPr>
+            <w:noProof/>
+            <w:webHidden/>
+          </w:rPr>
+          <w:fldChar w:fldCharType="begin"/>
+        </w:r>
+        <w:r>
+          <w:rPr>
+            <w:noProof/>
+            <w:webHidden/>
+          </w:rPr>
+          <w:instrText xml:space="preserve"> PAGEREF _Toc168861039 \h </w:instrText>
+        </w:r>
+        <w:r>
+          <w:rPr>
+            <w:noProof/>
+            <w:webHidden/>
+          </w:rPr>
+        </w:r>
+        <w:r>
+          <w:rPr>
+            <w:noProof/>
+            <w:webHidden/>
+          </w:rPr>
+          <w:fldChar w:fldCharType="separate"/>
+        </w:r>
+        <w:r>
+          <w:rPr>
+            <w:noProof/>
+            <w:webHidden/>
+          </w:rPr>
+          <w:t>11</w:t>
+        </w:r>
+        <w:r>
+          <w:rPr>
+            <w:noProof/>
+            <w:webHidden/>
+          </w:rPr>
+          <w:fldChar w:fldCharType="end"/>
+        </w:r>
       </w:hyperlink>
     </w:p>
     <w:p>
       <w:pPr>
         <w:pStyle w:val="TOC1"/>
         <w:tabs>
-          <w:tab w:val="right" w:pos="9350"/>
+          <w:tab w:val="right" w:leader="underscore" w:pos="9350"/>
         </w:tabs>
         <w:rPr>
           <w:rFonts w:cstheme="minorBidi"/>
@@ -1842,13 +2436,61 @@
           <w14:ligatures w14:val="standardContextual"/>
         </w:rPr>
       </w:pPr>
-      <w:hyperlink w:anchor="_Toc168075218" w:history="1">
+      <w:hyperlink w:anchor="_Toc168861040" w:history="1">
         <w:r>
           <w:rPr>
             <w:rStyle w:val="Hyperlink"/>
             <w:noProof/>
           </w:rPr>
-          <w:t>And we keep doing these things, not because they're guaranteed to make us feel good But because failing to do them? Guaranteed to make us feel bad</w:t>
+          <w:t>But because failing to do them? Guaranteed to make us feel bad</w:t>
+        </w:r>
+        <w:r>
+          <w:rPr>
+            <w:noProof/>
+            <w:webHidden/>
+          </w:rPr>
+          <w:tab/>
+        </w:r>
+        <w:r>
+          <w:rPr>
+            <w:noProof/>
+            <w:webHidden/>
+          </w:rPr>
+          <w:fldChar w:fldCharType="begin"/>
+        </w:r>
+        <w:r>
+          <w:rPr>
+            <w:noProof/>
+            <w:webHidden/>
+          </w:rPr>
+          <w:instrText xml:space="preserve"> PAGEREF _Toc168861040 \h </w:instrText>
+        </w:r>
+        <w:r>
+          <w:rPr>
+            <w:noProof/>
+            <w:webHidden/>
+          </w:rPr>
+        </w:r>
+        <w:r>
+          <w:rPr>
+            <w:noProof/>
+            <w:webHidden/>
+          </w:rPr>
+          <w:fldChar w:fldCharType="separate"/>
+        </w:r>
+        <w:r>
+          <w:rPr>
+            <w:noProof/>
+            <w:webHidden/>
+          </w:rPr>
+          <w:t>12</w:t>
+        </w:r>
+        <w:r>
+          <w:rPr>
+            <w:noProof/>
+            <w:webHidden/>
+          </w:rPr>
+          <w:fldChar w:fldCharType="end"/>
         </w:r>
       </w:hyperlink>
     </w:p>
@@ -1856,7 +2498,7 @@
       <w:pPr>
         <w:pStyle w:val="TOC1"/>
         <w:tabs>
-          <w:tab w:val="right" w:pos="9350"/>
+          <w:tab w:val="right" w:leader="underscore" w:pos="9350"/>
         </w:tabs>
         <w:rPr>
           <w:rFonts w:cstheme="minorBidi"/>
@@ -1869,7 +2511,7 @@
           <w14:ligatures w14:val="standardContextual"/>
         </w:rPr>
       </w:pPr>
-      <w:hyperlink w:anchor="_Toc168075219" w:history="1">
+      <w:hyperlink w:anchor="_Toc168861041" w:history="1">
         <w:r>
           <w:rPr>
             <w:rStyle w:val="Hyperlink"/>
@@ -1877,13 +2519,61 @@
           </w:rPr>
           <w:t>You don't cross my mind, you live in it</w:t>
         </w:r>
+        <w:r>
+          <w:rPr>
+            <w:noProof/>
+            <w:webHidden/>
+          </w:rPr>
+          <w:tab/>
+        </w:r>
+        <w:r>
+          <w:rPr>
+            <w:noProof/>
+            <w:webHidden/>
+          </w:rPr>
+          <w:fldChar w:fldCharType="begin"/>
+        </w:r>
+        <w:r>
+          <w:rPr>
+            <w:noProof/>
+            <w:webHidden/>
+          </w:rPr>
+          <w:instrText xml:space="preserve"> PAGEREF _Toc168861041 \h </w:instrText>
+        </w:r>
+        <w:r>
+          <w:rPr>
+            <w:noProof/>
+            <w:webHidden/>
+          </w:rPr>
+        </w:r>
+        <w:r>
+          <w:rPr>
+            <w:noProof/>
+            <w:webHidden/>
+          </w:rPr>
+          <w:fldChar w:fldCharType="separate"/>
+        </w:r>
+        <w:r>
+          <w:rPr>
+            <w:noProof/>
+            <w:webHidden/>
+          </w:rPr>
+          <w:t>13</w:t>
+        </w:r>
+        <w:r>
+          <w:rPr>
+            <w:noProof/>
+            <w:webHidden/>
+          </w:rPr>
+          <w:fldChar w:fldCharType="end"/>
+        </w:r>
       </w:hyperlink>
     </w:p>
     <w:p>
       <w:pPr>
         <w:pStyle w:val="TOC1"/>
         <w:tabs>
-          <w:tab w:val="right" w:pos="9350"/>
+          <w:tab w:val="right" w:leader="underscore" w:pos="9350"/>
         </w:tabs>
         <w:rPr>
           <w:rFonts w:cstheme="minorBidi"/>
@@ -1896,13 +2586,61 @@
           <w14:ligatures w14:val="standardContextual"/>
         </w:rPr>
       </w:pPr>
-      <w:hyperlink w:anchor="_Toc168075220" w:history="1">
+      <w:hyperlink w:anchor="_Toc168861042" w:history="1">
         <w:r>
           <w:rPr>
             <w:rStyle w:val="Hyperlink"/>
             <w:noProof/>
           </w:rPr>
-          <w:t>I made a promise, but I break it every day It's not my fault, for I was promised just the same</w:t>
+          <w:t>It's not my fault, for I was promised just the same</w:t>
+        </w:r>
+        <w:r>
+          <w:rPr>
+            <w:noProof/>
+            <w:webHidden/>
+          </w:rPr>
+          <w:tab/>
+        </w:r>
+        <w:r>
+          <w:rPr>
+            <w:noProof/>
+            <w:webHidden/>
+          </w:rPr>
+          <w:fldChar w:fldCharType="begin"/>
+        </w:r>
+        <w:r>
+          <w:rPr>
+            <w:noProof/>
+            <w:webHidden/>
+          </w:rPr>
+          <w:instrText xml:space="preserve"> PAGEREF _Toc168861042 \h </w:instrText>
+        </w:r>
+        <w:r>
+          <w:rPr>
+            <w:noProof/>
+            <w:webHidden/>
+          </w:rPr>
+        </w:r>
+        <w:r>
+          <w:rPr>
+            <w:noProof/>
+            <w:webHidden/>
+          </w:rPr>
+          <w:fldChar w:fldCharType="separate"/>
+        </w:r>
+        <w:r>
+          <w:rPr>
+            <w:noProof/>
+            <w:webHidden/>
+          </w:rPr>
+          <w:t>14</w:t>
+        </w:r>
+        <w:r>
+          <w:rPr>
+            <w:noProof/>
+            <w:webHidden/>
+          </w:rPr>
+          <w:fldChar w:fldCharType="end"/>
         </w:r>
       </w:hyperlink>
     </w:p>
@@ -1910,7 +2648,7 @@
       <w:pPr>
         <w:pStyle w:val="TOC1"/>
         <w:tabs>
-          <w:tab w:val="right" w:pos="9350"/>
+          <w:tab w:val="right" w:leader="underscore" w:pos="9350"/>
         </w:tabs>
         <w:rPr>
           <w:rFonts w:cstheme="minorBidi"/>
@@ -1923,13 +2661,61 @@
           <w14:ligatures w14:val="standardContextual"/>
         </w:rPr>
       </w:pPr>
-      <w:hyperlink w:anchor="_Toc168075221" w:history="1">
+      <w:hyperlink w:anchor="_Toc168861043" w:history="1">
         <w:r>
           <w:rPr>
             <w:rStyle w:val="Hyperlink"/>
             <w:noProof/>
           </w:rPr>
           <w:t>I’m trying to start my life again</w:t>
+        </w:r>
+        <w:r>
+          <w:rPr>
+            <w:noProof/>
+            <w:webHidden/>
+          </w:rPr>
+          <w:tab/>
+        </w:r>
+        <w:r>
+          <w:rPr>
+            <w:noProof/>
+            <w:webHidden/>
+          </w:rPr>
+          <w:fldChar w:fldCharType="begin"/>
+        </w:r>
+        <w:r>
+          <w:rPr>
+            <w:noProof/>
+            <w:webHidden/>
+          </w:rPr>
+          <w:instrText xml:space="preserve"> PAGEREF _Toc168861043 \h </w:instrText>
+        </w:r>
+        <w:r>
+          <w:rPr>
+            <w:noProof/>
+            <w:webHidden/>
+          </w:rPr>
+        </w:r>
+        <w:r>
+          <w:rPr>
+            <w:noProof/>
+            <w:webHidden/>
+          </w:rPr>
+          <w:fldChar w:fldCharType="separate"/>
+        </w:r>
+        <w:r>
+          <w:rPr>
+            <w:noProof/>
+            <w:webHidden/>
+          </w:rPr>
+          <w:t>15</w:t>
+        </w:r>
+        <w:r>
+          <w:rPr>
+            <w:noProof/>
+            <w:webHidden/>
+          </w:rPr>
+          <w:fldChar w:fldCharType="end"/>
         </w:r>
       </w:hyperlink>
     </w:p>
@@ -2118,13 +2904,15 @@
       <w:pPr>
         <w:pStyle w:val="Lyrics"/>
       </w:pPr>
-      <w:bookmarkStart w:id="0" w:name="_Toc168075207"/>
-      <w:bookmarkStart w:id="1" w:name="_Toc163323791"/>
+      <w:bookmarkStart w:id="0" w:name="_Toc163323791"/>
+      <w:bookmarkStart w:id="1" w:name="_Toc168855831"/>
+      <w:bookmarkStart w:id="2" w:name="_Toc168861029"/>
       <w:r>
         <w:lastRenderedPageBreak/>
         <w:t>I do</w:t>
       </w:r>
-      <w:bookmarkEnd w:id="0"/>
+      <w:bookmarkEnd w:id="1"/>
+      <w:bookmarkEnd w:id="2"/>
     </w:p>
     <w:p>
       <w:pPr>
@@ -2137,7 +2925,7 @@
       <w:r>
         <w:t>Flipside-postlude by Kid Quill</w:t>
       </w:r>
-      <w:bookmarkEnd w:id="1"/>
+      <w:bookmarkEnd w:id="0"/>
     </w:p>
     <w:p>
       <w:pPr>
@@ -2483,8 +3271,13 @@
       <w:pPr>
         <w:pStyle w:val="lettertext"/>
       </w:pPr>
-      <w:r>
-        <w:t>So wh</w:t>
+      <w:proofErr w:type="gramStart"/>
+      <w:r>
+        <w:t>So</w:t>
+      </w:r>
+      <w:proofErr w:type="gramEnd"/>
+      <w:r>
+        <w:t xml:space="preserve"> wh</w:t>
       </w:r>
       <w:r>
         <w:t>en</w:t>
@@ -2945,12 +3738,14 @@
       <w:pPr>
         <w:pStyle w:val="Lyrics"/>
       </w:pPr>
-      <w:bookmarkStart w:id="2" w:name="_Toc168075208"/>
+      <w:bookmarkStart w:id="3" w:name="_Toc168855832"/>
+      <w:bookmarkStart w:id="4" w:name="_Toc168861030"/>
       <w:r>
         <w:lastRenderedPageBreak/>
         <w:t>It’s so hard to swim against the tide</w:t>
       </w:r>
-      <w:bookmarkEnd w:id="2"/>
+      <w:bookmarkEnd w:id="3"/>
+      <w:bookmarkEnd w:id="4"/>
     </w:p>
     <w:p>
       <w:pPr>
@@ -3758,12 +4553,14 @@
       <w:pPr>
         <w:pStyle w:val="Lyrics"/>
       </w:pPr>
-      <w:bookmarkStart w:id="3" w:name="_Toc168075209"/>
+      <w:bookmarkStart w:id="5" w:name="_Toc168855833"/>
+      <w:bookmarkStart w:id="6" w:name="_Toc168861031"/>
       <w:r>
         <w:lastRenderedPageBreak/>
         <w:t>The world sayin’ what you are because you’re young and black, don’t believe ‘em</w:t>
       </w:r>
-      <w:bookmarkEnd w:id="3"/>
+      <w:bookmarkEnd w:id="5"/>
+      <w:bookmarkEnd w:id="6"/>
     </w:p>
     <w:p>
       <w:pPr>
@@ -3816,6 +4613,7 @@
       <w:r>
         <w:tab/>
       </w:r>
+      <w:proofErr w:type="gramStart"/>
       <w:r>
         <w:tab/>
       </w:r>
@@ -3823,7 +4621,11 @@
         <w:t xml:space="preserve">  </w:t>
       </w:r>
       <w:r>
-        <w:t>September 2018</w:t>
+        <w:t>September</w:t>
+      </w:r>
+      <w:proofErr w:type="gramEnd"/>
+      <w:r>
+        <w:t xml:space="preserve"> 2018</w:t>
       </w:r>
     </w:p>
     <w:p>
@@ -4074,7 +4876,23 @@
           <w:i/>
           <w:iCs/>
         </w:rPr>
-        <w:t xml:space="preserve"> am I missing? Do I have the ability to navigate the field of biochemistry? Do I even belong here?</w:t>
+        <w:t xml:space="preserve"> am I missing? Do I </w:t>
+      </w:r>
+      <w:proofErr w:type="gramStart"/>
+      <w:r>
+        <w:rPr>
+          <w:i/>
+          <w:iCs/>
+        </w:rPr>
+        <w:t>have the ability to</w:t>
+      </w:r>
+      <w:proofErr w:type="gramEnd"/>
+      <w:r>
+        <w:rPr>
+          <w:i/>
+          <w:iCs/>
+        </w:rPr>
+        <w:t xml:space="preserve"> navigate the field of biochemistry? Do I even belong here?</w:t>
       </w:r>
     </w:p>
     <w:p>
@@ -4361,7 +5179,15 @@
         <w:t xml:space="preserve"> often</w:t>
       </w:r>
       <w:r>
-        <w:t xml:space="preserve"> feel like I have to conform to what other people expect of me rather than being given the chance to share my own </w:t>
+        <w:t xml:space="preserve"> feel like I </w:t>
+      </w:r>
+      <w:proofErr w:type="gramStart"/>
+      <w:r>
+        <w:t>have to</w:t>
+      </w:r>
+      <w:proofErr w:type="gramEnd"/>
+      <w:r>
+        <w:t xml:space="preserve"> conform to what other people expect of me rather than being given the chance to share my own </w:t>
       </w:r>
       <w:r>
         <w:t>identity</w:t>
@@ -4382,12 +5208,14 @@
       <w:pPr>
         <w:pStyle w:val="Lyrics"/>
       </w:pPr>
-      <w:bookmarkStart w:id="4" w:name="_Toc168075210"/>
+      <w:bookmarkStart w:id="7" w:name="_Toc168855834"/>
+      <w:bookmarkStart w:id="8" w:name="_Toc168861032"/>
       <w:r>
         <w:lastRenderedPageBreak/>
         <w:t>There will be mountains you won’t move</w:t>
       </w:r>
-      <w:bookmarkEnd w:id="4"/>
+      <w:bookmarkEnd w:id="7"/>
+      <w:bookmarkEnd w:id="8"/>
     </w:p>
     <w:p>
       <w:pPr>
@@ -4471,18 +5299,18 @@
           <w:noProof/>
         </w:rPr>
         <w:drawing>
-          <wp:anchor distT="0" distB="0" distL="114300" distR="114300" simplePos="0" relativeHeight="251673600" behindDoc="0" locked="0" layoutInCell="1" allowOverlap="1" wp14:anchorId="01A40D03" wp14:editId="05B46672">
+          <wp:anchor distT="0" distB="0" distL="114300" distR="114300" simplePos="0" relativeHeight="251673600" behindDoc="0" locked="0" layoutInCell="1" allowOverlap="1" wp14:anchorId="06EA4028" wp14:editId="01820A3D">
             <wp:simplePos x="0" y="0"/>
-            <wp:positionH relativeFrom="column">
-              <wp:posOffset>0</wp:posOffset>
+            <wp:positionH relativeFrom="margin">
+              <wp:align>left</wp:align>
             </wp:positionH>
             <wp:positionV relativeFrom="paragraph">
-              <wp:posOffset>42545</wp:posOffset>
+              <wp:posOffset>1905</wp:posOffset>
             </wp:positionV>
-            <wp:extent cx="2870200" cy="4282440"/>
+            <wp:extent cx="2918460" cy="4368165"/>
             <wp:effectExtent l="0" t="0" r="0" b="0"/>
             <wp:wrapSquare wrapText="bothSides"/>
-            <wp:docPr id="409725627" name="Picture 1" descr="A screenshot of a computer&#10;&#10;Description automatically generated"/>
+            <wp:docPr id="224962369" name="Picture 1" descr="A collage of images of people and characters&#10;&#10;Description automatically generated"/>
             <wp:cNvGraphicFramePr>
               <a:graphicFrameLocks xmlns:a="http://schemas.openxmlformats.org/drawingml/2006/main" noChangeAspect="1"/>
             </wp:cNvGraphicFramePr>
@@ -4490,7 +5318,7 @@
               <a:graphicData uri="http://schemas.openxmlformats.org/drawingml/2006/picture">
                 <pic:pic xmlns:pic="http://schemas.openxmlformats.org/drawingml/2006/picture">
                   <pic:nvPicPr>
-                    <pic:cNvPr id="409725627" name="Picture 1" descr="A screenshot of a computer&#10;&#10;Description automatically generated"/>
+                    <pic:cNvPr id="224962369" name="Picture 1" descr="A collage of images of people and characters&#10;&#10;Description automatically generated"/>
                     <pic:cNvPicPr/>
                   </pic:nvPicPr>
                   <pic:blipFill>
@@ -4508,7 +5336,7 @@
                   <pic:spPr>
                     <a:xfrm>
                       <a:off x="0" y="0"/>
-                      <a:ext cx="2870200" cy="4282440"/>
+                      <a:ext cx="2918460" cy="4368165"/>
                     </a:xfrm>
                     <a:prstGeom prst="rect">
                       <a:avLst/>
@@ -4539,11 +5367,11 @@
       <w:r>
         <w:t xml:space="preserve"> Horseman</w:t>
       </w:r>
-      <w:bookmarkStart w:id="5" w:name="_Hlk167893943"/>
+      <w:bookmarkStart w:id="9" w:name="_Hlk167893943"/>
       <w:r>
         <w:t xml:space="preserve"> |</w:t>
       </w:r>
-      <w:bookmarkEnd w:id="5"/>
+      <w:bookmarkEnd w:id="9"/>
       <w:r>
         <w:t xml:space="preserve"> Soul</w:t>
       </w:r>
@@ -4636,10 +5464,12 @@
         <w:t xml:space="preserve"> | Sorry to Bother You | </w:t>
       </w:r>
       <w:proofErr w:type="spellStart"/>
+      <w:proofErr w:type="gramStart"/>
       <w:r>
         <w:t>Nier:Automata</w:t>
       </w:r>
       <w:proofErr w:type="spellEnd"/>
+      <w:proofErr w:type="gramEnd"/>
       <w:r>
         <w:t xml:space="preserve"> | It Takes Two</w:t>
       </w:r>
@@ -4648,22 +5478,50 @@
       <w:pPr>
         <w:pStyle w:val="Imagecaption"/>
       </w:pPr>
+      <w:r>
+        <w:t>Steven Universe</w:t>
+      </w:r>
+      <w:r>
+        <w:t xml:space="preserve"> | House | The 100 | </w:t>
+      </w:r>
+      <w:r>
+        <w:t>Pen15</w:t>
+      </w:r>
+      <w:r>
+        <w:t xml:space="preserve"> | Interstellar | </w:t>
+      </w:r>
+      <w:r>
+        <w:t>K-On</w:t>
+      </w:r>
+    </w:p>
+    <w:p>
+      <w:pPr>
+        <w:pStyle w:val="Imagecaption"/>
+      </w:pPr>
+      <w:r>
+        <w:t>Remnant II | Atlanta | Sympathy for Lady Vengeance | Invincible | Euphoria</w:t>
+      </w:r>
+      <w:r>
+        <w:t xml:space="preserve"> </w:t>
+      </w:r>
+      <w:r>
+        <w:t>| Persona 5 Royale</w:t>
+      </w:r>
+    </w:p>
+    <w:p>
+      <w:pPr>
+        <w:pStyle w:val="Imagecaption"/>
+      </w:pPr>
+      <w:r>
+        <w:t xml:space="preserve">Abbott Elementary | The Bear | Ted Lasso | </w:t>
+      </w:r>
       <w:proofErr w:type="spellStart"/>
       <w:r>
-        <w:t>Booksmart</w:t>
+        <w:t>Octopath</w:t>
       </w:r>
       <w:proofErr w:type="spellEnd"/>
       <w:r>
-        <w:t xml:space="preserve"> | House | The 100 | </w:t>
-      </w:r>
-      <w:r>
-        <w:t>Pen15</w:t>
-      </w:r>
-      <w:r>
-        <w:t xml:space="preserve"> | Interstellar | </w:t>
-      </w:r>
-      <w:r>
-        <w:t>K-On</w:t>
+        <w:t xml:space="preserve"> Traveler II | The Fallout | Made in Abyss</w:t>
       </w:r>
     </w:p>
     <w:p>
@@ -4671,13 +5529,33 @@
         <w:pStyle w:val="Imagecaption"/>
       </w:pPr>
       <w:r>
-        <w:t>Remnant II | Atlanta | Sympathy for Lady Vengeance | Invincible | Euphoria</w:t>
-      </w:r>
-      <w:r>
-        <w:t xml:space="preserve"> </w:t>
-      </w:r>
-      <w:r>
-        <w:t>| Persona 5 Royale</w:t>
+        <w:t xml:space="preserve">Portrait of a </w:t>
+      </w:r>
+      <w:r>
+        <w:t>L</w:t>
+      </w:r>
+      <w:r>
+        <w:t xml:space="preserve">ady on </w:t>
+      </w:r>
+      <w:r>
+        <w:t>F</w:t>
+      </w:r>
+      <w:r>
+        <w:t xml:space="preserve">ire | Mr. Robot | </w:t>
+      </w:r>
+      <w:r>
+        <w:t>Plastic Memories</w:t>
+      </w:r>
+      <w:r>
+        <w:t xml:space="preserve"> | Everything Everywhere All </w:t>
+      </w:r>
+      <w:proofErr w:type="gramStart"/>
+      <w:r>
+        <w:t>At</w:t>
+      </w:r>
+      <w:proofErr w:type="gramEnd"/>
+      <w:r>
+        <w:t xml:space="preserve"> Once | Waves | The Dragon Prince</w:t>
       </w:r>
     </w:p>
     <w:p>
@@ -4685,49 +5563,15 @@
         <w:pStyle w:val="Imagecaption"/>
       </w:pPr>
       <w:r>
-        <w:t xml:space="preserve">Abbott Elementary | The Bear | Ted Lasso | </w:t>
+        <w:t xml:space="preserve">Casual | Scavengers Reign | </w:t>
       </w:r>
       <w:proofErr w:type="spellStart"/>
       <w:r>
-        <w:t>Octopath</w:t>
+        <w:t>BooksmartX</w:t>
       </w:r>
       <w:proofErr w:type="spellEnd"/>
       <w:r>
-        <w:t xml:space="preserve"> Traveler II | The Fallout | Made in Abyss</w:t>
-      </w:r>
-    </w:p>
-    <w:p>
-      <w:pPr>
-        <w:pStyle w:val="Imagecaption"/>
-      </w:pPr>
-      <w:r>
-        <w:t xml:space="preserve">Portrait of a </w:t>
-      </w:r>
-      <w:r>
-        <w:t>L</w:t>
-      </w:r>
-      <w:r>
-        <w:t xml:space="preserve">ady on </w:t>
-      </w:r>
-      <w:r>
-        <w:t>F</w:t>
-      </w:r>
-      <w:r>
-        <w:t xml:space="preserve">ire | Mr. Robot | </w:t>
-      </w:r>
-      <w:r>
-        <w:t>Plastic Memories</w:t>
-      </w:r>
-      <w:r>
-        <w:t xml:space="preserve"> | Everything Everywhere All At Once | Waves | The Dragon Prince</w:t>
-      </w:r>
-    </w:p>
-    <w:p>
-      <w:pPr>
-        <w:pStyle w:val="Imagecaption"/>
-      </w:pPr>
-      <w:r>
-        <w:t xml:space="preserve">Casual | Scavengers Reign | Inside Job | Ramy | Parasite | Cyberpunk </w:t>
+        <w:t xml:space="preserve"> | Ramy | Parasite | Cyberpunk </w:t>
       </w:r>
       <w:proofErr w:type="spellStart"/>
       <w:r>
@@ -4779,12 +5623,14 @@
       <w:pPr>
         <w:pStyle w:val="lettertext"/>
       </w:pPr>
+      <w:proofErr w:type="gramStart"/>
       <w:r>
         <w:rPr>
           <w:rStyle w:val="PSChar"/>
         </w:rPr>
         <w:t>P.S.</w:t>
       </w:r>
+      <w:proofErr w:type="gramEnd"/>
       <w:r>
         <w:t xml:space="preserve"> </w:t>
       </w:r>
@@ -4833,7 +5679,8 @@
       <w:pPr>
         <w:pStyle w:val="Lyrics"/>
       </w:pPr>
-      <w:bookmarkStart w:id="6" w:name="_Toc168075211"/>
+      <w:bookmarkStart w:id="10" w:name="_Toc168855835"/>
+      <w:bookmarkStart w:id="11" w:name="_Toc168861033"/>
       <w:r>
         <w:lastRenderedPageBreak/>
         <w:t>I don’t belong here, let me start over</w:t>
@@ -4844,7 +5691,8 @@
       <w:r>
         <w:t>I wanna sleep so wake me up when I’m older</w:t>
       </w:r>
-      <w:bookmarkEnd w:id="6"/>
+      <w:bookmarkEnd w:id="10"/>
+      <w:bookmarkEnd w:id="11"/>
     </w:p>
     <w:p>
       <w:pPr>
@@ -5522,7 +6370,15 @@
         <w:t>. To do that,</w:t>
       </w:r>
       <w:r>
-        <w:t xml:space="preserve"> I have to figure out</w:t>
+        <w:t xml:space="preserve"> I </w:t>
+      </w:r>
+      <w:proofErr w:type="gramStart"/>
+      <w:r>
+        <w:t>have to</w:t>
+      </w:r>
+      <w:proofErr w:type="gramEnd"/>
+      <w:r>
+        <w:t xml:space="preserve"> figure out</w:t>
       </w:r>
       <w:r>
         <w:t xml:space="preserve"> what I’m missing in my learning. W</w:t>
@@ -5699,6 +6555,7 @@
         <w:t xml:space="preserve"> </w:t>
       </w:r>
       <w:proofErr w:type="spellStart"/>
+      <w:proofErr w:type="gramStart"/>
       <w:r>
         <w:rPr>
           <w:i/>
@@ -5712,7 +6569,15 @@
           <w:i/>
           <w:iCs/>
         </w:rPr>
-        <w:t xml:space="preserve"> don’t want to fail</w:t>
+        <w:t xml:space="preserve"> don’t</w:t>
+      </w:r>
+      <w:proofErr w:type="gramEnd"/>
+      <w:r>
+        <w:rPr>
+          <w:i/>
+          <w:iCs/>
+        </w:rPr>
+        <w:t xml:space="preserve"> want to fail</w:t>
       </w:r>
       <w:r>
         <w:rPr>
@@ -5798,6 +6663,7 @@
         </w:rPr>
         <w:t xml:space="preserve"> </w:t>
       </w:r>
+      <w:proofErr w:type="gramStart"/>
       <w:r>
         <w:rPr>
           <w:i/>
@@ -5810,7 +6676,15 @@
           <w:i/>
           <w:iCs/>
         </w:rPr>
-        <w:t xml:space="preserve"> just want to do science and learn</w:t>
+        <w:t xml:space="preserve"> just</w:t>
+      </w:r>
+      <w:proofErr w:type="gramEnd"/>
+      <w:r>
+        <w:rPr>
+          <w:i/>
+          <w:iCs/>
+        </w:rPr>
+        <w:t xml:space="preserve"> want to do science and learn</w:t>
       </w:r>
       <w:r>
         <w:rPr>
@@ -5959,7 +6833,8 @@
       <w:pPr>
         <w:pStyle w:val="Lyrics"/>
       </w:pPr>
-      <w:bookmarkStart w:id="7" w:name="_Toc168075212"/>
+      <w:bookmarkStart w:id="12" w:name="_Toc168855836"/>
+      <w:bookmarkStart w:id="13" w:name="_Toc168861034"/>
       <w:r>
         <w:t>You build it to a high to say goodbye</w:t>
       </w:r>
@@ -5972,14 +6847,23 @@
       <w:r>
         <w:t>ecause you’re not the same as them</w:t>
       </w:r>
-      <w:bookmarkEnd w:id="7"/>
+      <w:bookmarkEnd w:id="12"/>
+      <w:bookmarkEnd w:id="13"/>
     </w:p>
     <w:p>
       <w:pPr>
         <w:pStyle w:val="Artist"/>
       </w:pPr>
       <w:r>
-        <w:t>I Always Wanna Die (Sometimes) by The 1975</w:t>
+        <w:t xml:space="preserve">I Always Wanna Die (Sometimes) by </w:t>
+      </w:r>
+      <w:proofErr w:type="gramStart"/>
+      <w:r>
+        <w:t>The</w:t>
+      </w:r>
+      <w:proofErr w:type="gramEnd"/>
+      <w:r>
+        <w:t xml:space="preserve"> 1975</w:t>
       </w:r>
     </w:p>
     <w:p>
@@ -6064,7 +6948,15 @@
         <w:t>As I was waiting for the bus, m</w:t>
       </w:r>
       <w:r>
-        <w:t xml:space="preserve">y head felt heavy and everything </w:t>
+        <w:t xml:space="preserve">y head felt </w:t>
+      </w:r>
+      <w:proofErr w:type="gramStart"/>
+      <w:r>
+        <w:t>heavy</w:t>
+      </w:r>
+      <w:proofErr w:type="gramEnd"/>
+      <w:r>
+        <w:t xml:space="preserve"> and everything </w:t>
       </w:r>
       <w:r>
         <w:t>went black</w:t>
@@ -6545,9 +7437,11 @@
       <w:r>
         <w:t xml:space="preserve"> on </w:t>
       </w:r>
+      <w:proofErr w:type="gramStart"/>
       <w:r>
         <w:t>this suicidal ideations</w:t>
       </w:r>
+      <w:proofErr w:type="gramEnd"/>
       <w:r>
         <w:t xml:space="preserve"> chart</w:t>
       </w:r>
@@ -6722,12 +7616,14 @@
       <w:pPr>
         <w:pStyle w:val="Lyrics"/>
       </w:pPr>
-      <w:bookmarkStart w:id="8" w:name="_Toc168075213"/>
+      <w:bookmarkStart w:id="14" w:name="_Toc168855837"/>
+      <w:bookmarkStart w:id="15" w:name="_Toc168861035"/>
       <w:r>
         <w:lastRenderedPageBreak/>
         <w:t>Where’s my soul going?</w:t>
       </w:r>
-      <w:bookmarkEnd w:id="8"/>
+      <w:bookmarkEnd w:id="14"/>
+      <w:bookmarkEnd w:id="15"/>
     </w:p>
     <w:p>
       <w:pPr>
@@ -7367,10 +8263,18 @@
         <w:t>ouldn’t that be a story</w:t>
       </w:r>
       <w:r>
-        <w:t>? R</w:t>
-      </w:r>
-      <w:r>
-        <w:t xml:space="preserve">esearcher at UW-Madison </w:t>
+        <w:t xml:space="preserve">? </w:t>
+      </w:r>
+      <w:proofErr w:type="gramStart"/>
+      <w:r>
+        <w:t>R</w:t>
+      </w:r>
+      <w:r>
+        <w:t>esearcher</w:t>
+      </w:r>
+      <w:proofErr w:type="gramEnd"/>
+      <w:r>
+        <w:t xml:space="preserve"> at UW-Madison </w:t>
       </w:r>
       <w:r>
         <w:t>finds</w:t>
@@ -7485,6 +8389,7 @@
       <w:r>
         <w:t xml:space="preserve">. </w:t>
       </w:r>
+      <w:proofErr w:type="gramStart"/>
       <w:r>
         <w:rPr>
           <w:i/>
@@ -7506,6 +8411,7 @@
         </w:rPr>
         <w:t>i</w:t>
       </w:r>
+      <w:proofErr w:type="gramEnd"/>
       <w:r>
         <w:rPr>
           <w:i/>
@@ -7720,12 +8626,14 @@
       <w:pPr>
         <w:pStyle w:val="Lyrics"/>
       </w:pPr>
-      <w:bookmarkStart w:id="9" w:name="_Toc168075214"/>
+      <w:bookmarkStart w:id="16" w:name="_Toc168855838"/>
+      <w:bookmarkStart w:id="17" w:name="_Toc168861036"/>
       <w:r>
         <w:lastRenderedPageBreak/>
         <w:t>Time has come, take it all in</w:t>
       </w:r>
-      <w:bookmarkEnd w:id="9"/>
+      <w:bookmarkEnd w:id="16"/>
+      <w:bookmarkEnd w:id="17"/>
     </w:p>
     <w:p>
       <w:pPr>
@@ -8414,8 +9322,13 @@
       <w:pPr>
         <w:pStyle w:val="lettertext"/>
       </w:pPr>
-      <w:r>
-        <w:t>Yes and yes</w:t>
+      <w:proofErr w:type="gramStart"/>
+      <w:r>
+        <w:t>Yes</w:t>
+      </w:r>
+      <w:proofErr w:type="gramEnd"/>
+      <w:r>
+        <w:t xml:space="preserve"> and yes</w:t>
       </w:r>
       <w:r>
         <w:rPr>
@@ -8438,8 +9351,13 @@
       <w:r>
         <w:t xml:space="preserve"> </w:t>
       </w:r>
-      <w:r>
-        <w:t xml:space="preserve">all of </w:t>
+      <w:proofErr w:type="gramStart"/>
+      <w:r>
+        <w:t>all of</w:t>
+      </w:r>
+      <w:proofErr w:type="gramEnd"/>
+      <w:r>
+        <w:t xml:space="preserve"> </w:t>
       </w:r>
       <w:r>
         <w:t>this</w:t>
@@ -8899,11 +9817,13 @@
       <w:pPr>
         <w:pStyle w:val="Lyrics"/>
       </w:pPr>
-      <w:bookmarkStart w:id="10" w:name="_Toc168075215"/>
+      <w:bookmarkStart w:id="18" w:name="_Toc168855839"/>
+      <w:bookmarkStart w:id="19" w:name="_Toc168861037"/>
       <w:r>
         <w:t>Into the Woods</w:t>
       </w:r>
-      <w:bookmarkEnd w:id="10"/>
+      <w:bookmarkEnd w:id="18"/>
+      <w:bookmarkEnd w:id="19"/>
       <w:r>
         <w:t xml:space="preserve"> </w:t>
       </w:r>
@@ -8940,9 +9860,11 @@
       <w:r>
         <w:t xml:space="preserve"> my eyes and find </w:t>
       </w:r>
+      <w:proofErr w:type="gramStart"/>
       <w:r>
         <w:t>respite</w:t>
       </w:r>
+      <w:proofErr w:type="gramEnd"/>
       <w:r>
         <w:t xml:space="preserve"> in </w:t>
       </w:r>
@@ -9219,14 +10141,14 @@
         <w:t>P.S.</w:t>
       </w:r>
       <w:r>
-        <w:t xml:space="preserve"> If you’re still not convinced that my research could be helpful to humanity, another group doing similar research was able to </w:t>
+        <w:t xml:space="preserve"> If you’re still not convinced that my research could be helpful to humanity, another group doing similar research was able </w:t>
       </w:r>
       <w:hyperlink r:id="rId17" w:history="1">
         <w:r>
           <w:rPr>
             <w:rStyle w:val="Hyperlink"/>
           </w:rPr>
-          <w:t>use protein design to combat Coronavirus during the pandemic</w:t>
+          <w:t>to use protein design to combat Coronavirus</w:t>
         </w:r>
       </w:hyperlink>
       <w:r>
@@ -9249,12 +10171,14 @@
       <w:pPr>
         <w:pStyle w:val="Lyrics"/>
       </w:pPr>
-      <w:bookmarkStart w:id="11" w:name="_Toc168075216"/>
+      <w:bookmarkStart w:id="20" w:name="_Toc168855840"/>
+      <w:bookmarkStart w:id="21" w:name="_Toc168861038"/>
       <w:r>
         <w:lastRenderedPageBreak/>
         <w:t>Why don’t you leave if you wanna leave, if you wanna?</w:t>
       </w:r>
-      <w:bookmarkEnd w:id="11"/>
+      <w:bookmarkEnd w:id="20"/>
+      <w:bookmarkEnd w:id="21"/>
     </w:p>
     <w:p>
       <w:pPr>
@@ -10074,12 +10998,22 @@
       <w:pPr>
         <w:pStyle w:val="Lyrics"/>
       </w:pPr>
-      <w:bookmarkStart w:id="12" w:name="_Toc168075217"/>
+      <w:bookmarkStart w:id="22" w:name="_Toc168855841"/>
+      <w:bookmarkStart w:id="23" w:name="_Toc168861039"/>
       <w:r>
         <w:lastRenderedPageBreak/>
-        <w:t>'Cause is it really love if it don't tear you apart?</w:t>
-      </w:r>
-      <w:bookmarkEnd w:id="12"/>
+        <w:t xml:space="preserve">'Cause is it really love if it </w:t>
+      </w:r>
+      <w:proofErr w:type="gramStart"/>
+      <w:r>
+        <w:t>don't</w:t>
+      </w:r>
+      <w:proofErr w:type="gramEnd"/>
+      <w:r>
+        <w:t xml:space="preserve"> tear you apart?</w:t>
+      </w:r>
+      <w:bookmarkEnd w:id="22"/>
+      <w:bookmarkEnd w:id="23"/>
     </w:p>
     <w:p>
       <w:pPr>
@@ -10573,12 +11507,21 @@
         </w:rPr>
         <w:t xml:space="preserve"> </w:t>
       </w:r>
-      <w:r>
-        <w:rPr>
-          <w:i/>
-          <w:iCs/>
-        </w:rPr>
-        <w:t>after I graduate</w:t>
+      <w:proofErr w:type="gramStart"/>
+      <w:r>
+        <w:rPr>
+          <w:i/>
+          <w:iCs/>
+        </w:rPr>
+        <w:t>after</w:t>
+      </w:r>
+      <w:proofErr w:type="gramEnd"/>
+      <w:r>
+        <w:rPr>
+          <w:i/>
+          <w:iCs/>
+        </w:rPr>
+        <w:t xml:space="preserve"> I graduate</w:t>
       </w:r>
       <w:r>
         <w:rPr>
@@ -10857,7 +11800,15 @@
         <w:pStyle w:val="lettertext"/>
       </w:pPr>
       <w:r>
-        <w:t xml:space="preserve">I’ve had to be selfish. Haven’t given friends the support they need, rarely give intentional time to my family. </w:t>
+        <w:t>I’ve had to be selfish. Haven’t given friends the support they need</w:t>
+      </w:r>
+      <w:proofErr w:type="gramStart"/>
+      <w:r>
+        <w:t>, rarely</w:t>
+      </w:r>
+      <w:proofErr w:type="gramEnd"/>
+      <w:r>
+        <w:t xml:space="preserve"> give intentional time to my family. </w:t>
       </w:r>
       <w:r>
         <w:t>I’m no</w:t>
@@ -11247,13 +12198,10 @@
       <w:pPr>
         <w:pStyle w:val="Lyrics"/>
       </w:pPr>
-      <w:bookmarkStart w:id="13" w:name="_Toc168075218"/>
+      <w:bookmarkStart w:id="24" w:name="_Toc168855842"/>
+      <w:bookmarkStart w:id="25" w:name="_Toc168861040"/>
       <w:r>
         <w:lastRenderedPageBreak/>
-        <w:t>And we keep doing these things, not because they're guaranteed to make us feel good</w:t>
-      </w:r>
-      <w:r>
-        <w:br/>
         <w:t>But because failing to do them?</w:t>
       </w:r>
       <w:r>
@@ -11262,7 +12210,8 @@
       <w:r>
         <w:t>Guaranteed to make us feel bad</w:t>
       </w:r>
-      <w:bookmarkEnd w:id="13"/>
+      <w:bookmarkEnd w:id="24"/>
+      <w:bookmarkEnd w:id="25"/>
       <w:r>
         <w:t xml:space="preserve"> </w:t>
       </w:r>
@@ -11550,7 +12499,15 @@
         <w:t>all</w:t>
       </w:r>
       <w:r>
-        <w:t xml:space="preserve"> the things that I have to accomplish to graduate, yet being unable to do any of it. </w:t>
+        <w:t xml:space="preserve"> the things that I </w:t>
+      </w:r>
+      <w:proofErr w:type="gramStart"/>
+      <w:r>
+        <w:t>have to</w:t>
+      </w:r>
+      <w:proofErr w:type="gramEnd"/>
+      <w:r>
+        <w:t xml:space="preserve"> accomplish to graduate, yet being unable to do any of it. </w:t>
       </w:r>
       <w:r>
         <w:t xml:space="preserve">Everyday feels like I’m searching for something: </w:t>
@@ -12051,12 +13008,14 @@
       <w:pPr>
         <w:pStyle w:val="Lyrics"/>
       </w:pPr>
-      <w:bookmarkStart w:id="14" w:name="_Toc168075219"/>
+      <w:bookmarkStart w:id="26" w:name="_Toc168855843"/>
+      <w:bookmarkStart w:id="27" w:name="_Toc168861041"/>
       <w:r>
         <w:lastRenderedPageBreak/>
         <w:t>You don't cross my mind, you live in it</w:t>
       </w:r>
-      <w:bookmarkEnd w:id="14"/>
+      <w:bookmarkEnd w:id="26"/>
+      <w:bookmarkEnd w:id="27"/>
     </w:p>
     <w:p>
       <w:pPr>
@@ -12923,24 +13882,17 @@
       <w:pPr>
         <w:pStyle w:val="Lyrics"/>
       </w:pPr>
-      <w:bookmarkStart w:id="15" w:name="_Toc168075220"/>
+      <w:bookmarkStart w:id="28" w:name="_Toc168855844"/>
+      <w:bookmarkStart w:id="29" w:name="_Toc168861042"/>
       <w:r>
         <w:rPr>
           <w:rStyle w:val="referentfragmentdesktophighlight-sc-110r0d9-1"/>
         </w:rPr>
         <w:lastRenderedPageBreak/>
-        <w:t>I made a promise, but I break it every day</w:t>
-      </w:r>
-      <w:r>
-        <w:br/>
-      </w:r>
-      <w:r>
-        <w:rPr>
-          <w:rStyle w:val="referentfragmentdesktophighlight-sc-110r0d9-1"/>
-        </w:rPr>
         <w:t>It's not my fault, for I was promised just the same</w:t>
       </w:r>
-      <w:bookmarkEnd w:id="15"/>
+      <w:bookmarkEnd w:id="28"/>
+      <w:bookmarkEnd w:id="29"/>
     </w:p>
     <w:p>
       <w:pPr>
@@ -13300,10 +14252,27 @@
         <w:t>.</w:t>
       </w:r>
       <w:r>
-        <w:t xml:space="preserve"> Going for runs, being invested in video games and music again. Cherishing time with friends</w:t>
+        <w:t xml:space="preserve"> Going for runs, </w:t>
+      </w:r>
+      <w:r>
+        <w:t xml:space="preserve">playing basketball, </w:t>
+      </w:r>
+      <w:r>
+        <w:t xml:space="preserve">being invested in video games and music again. </w:t>
+      </w:r>
+    </w:p>
+    <w:p>
+      <w:pPr>
+        <w:pStyle w:val="lettertext"/>
+      </w:pPr>
+      <w:r>
+        <w:t>Cherishing time with friends</w:t>
       </w:r>
       <w:r>
         <w:t xml:space="preserve"> and family.</w:t>
+      </w:r>
+      <w:r>
+        <w:t xml:space="preserve"> Being okay talking about nothing.</w:t>
       </w:r>
     </w:p>
     <w:p>
@@ -13510,7 +14479,8 @@
       <w:pPr>
         <w:pStyle w:val="Lyrics"/>
       </w:pPr>
-      <w:bookmarkStart w:id="16" w:name="_Toc168075221"/>
+      <w:bookmarkStart w:id="30" w:name="_Toc168855845"/>
+      <w:bookmarkStart w:id="31" w:name="_Toc168861043"/>
       <w:r>
         <w:lastRenderedPageBreak/>
         <w:t>I</w:t>
@@ -13518,7 +14488,8 @@
       <w:r>
         <w:t>’m trying to start my life again</w:t>
       </w:r>
-      <w:bookmarkEnd w:id="16"/>
+      <w:bookmarkEnd w:id="30"/>
+      <w:bookmarkEnd w:id="31"/>
     </w:p>
     <w:p>
       <w:pPr>
@@ -13681,7 +14652,13 @@
         <w:t>errace</w:t>
       </w:r>
       <w:r>
-        <w:t xml:space="preserve"> on Monona Lake,</w:t>
+        <w:t xml:space="preserve"> on Lake</w:t>
+      </w:r>
+      <w:r>
+        <w:t xml:space="preserve"> Monona</w:t>
+      </w:r>
+      <w:r>
+        <w:t>,</w:t>
       </w:r>
       <w:r>
         <w:t xml:space="preserve"> tiptoeing around icy, slippery sidewalks. </w:t>
@@ -13708,7 +14685,13 @@
         <w:t xml:space="preserve">ut </w:t>
       </w:r>
       <w:r>
-        <w:t xml:space="preserve">to see Lake Monona, </w:t>
+        <w:t xml:space="preserve">to see </w:t>
+      </w:r>
+      <w:r>
+        <w:t xml:space="preserve">the entire Lake </w:t>
+      </w:r>
+      <w:r>
+        <w:t xml:space="preserve">Monona, </w:t>
       </w:r>
       <w:r>
         <w:t>13km</w:t>
@@ -13835,16 +14818,7 @@
         <w:pStyle w:val="lettertext"/>
       </w:pPr>
       <w:r>
-        <w:t>It’s been 7 long years. I</w:t>
-      </w:r>
-      <w:r>
-        <w:t>’ve fallen in love with the rich variety of cheese and ice cream</w:t>
-      </w:r>
-      <w:r>
-        <w:t>, got acclimated to the many farmer’s markets, became accustomed to thanking bus drivers at my stops, and appreciated the amount of people biking through the city on even the chilliest, snow filled days.</w:t>
-      </w:r>
-      <w:r>
-        <w:t xml:space="preserve"> Madison is a beautiful city, full of life and nature, and an overall welcoming environment despite my many ruminations of feeling like an outsider.</w:t>
+        <w:t>It’s been 7 long years. I’ve fallen in love with the rich variety of cheese and ice cream, got acclimated to the many farmer’s markets, became accustomed to thanking bus drivers at my stops, and appreciated the amount of people biking through the city on even the chilliest, snow filled days. Madison is a beautiful city, full of life and nature, and an overall welcoming environment despite my many ruminations of feeling like an outsider.</w:t>
       </w:r>
     </w:p>
     <w:p>
@@ -14317,16 +15291,40 @@
         <w:t xml:space="preserve"> </w:t>
       </w:r>
       <w:r>
-        <w:t>grind. But I gritted my teeth</w:t>
-      </w:r>
-      <w:r>
-        <w:t xml:space="preserve"> and </w:t>
-      </w:r>
-      <w:r>
-        <w:t xml:space="preserve">continued the trek. </w:t>
-      </w:r>
-      <w:r>
-        <w:t>Like finishing a great TV show or reaching the end of an awesome video game. Bittersweet</w:t>
+        <w:t xml:space="preserve">grind. </w:t>
+      </w:r>
+      <w:r>
+        <w:t xml:space="preserve">Like </w:t>
+      </w:r>
+      <w:r>
+        <w:t>watching the last episode of</w:t>
+      </w:r>
+      <w:r>
+        <w:t xml:space="preserve"> a TV show or </w:t>
+      </w:r>
+      <w:r>
+        <w:t>b</w:t>
+      </w:r>
+      <w:r>
+        <w:t>ea</w:t>
+      </w:r>
+      <w:r>
+        <w:t>ting</w:t>
+      </w:r>
+      <w:r>
+        <w:t xml:space="preserve"> the </w:t>
+      </w:r>
+      <w:r>
+        <w:t>final boss in</w:t>
+      </w:r>
+      <w:r>
+        <w:t xml:space="preserve"> a</w:t>
+      </w:r>
+      <w:r>
+        <w:t xml:space="preserve"> </w:t>
+      </w:r>
+      <w:r>
+        <w:t>video game. Bittersweet</w:t>
       </w:r>
       <w:r>
         <w:t>. N</w:t>
@@ -14401,7 +15399,21 @@
           <w:sz w:val="20"/>
           <w:szCs w:val="20"/>
         </w:rPr>
-        <w:t xml:space="preserve">I recall something my dad told me: “If you put your mind to it, you can learn anything.” </w:t>
+        <w:t>I recall something my dad told me: “If you put your mind to it, you can learn anything.</w:t>
+      </w:r>
+      <w:r>
+        <w:rPr>
+          <w:sz w:val="20"/>
+          <w:szCs w:val="20"/>
+        </w:rPr>
+        <w:t xml:space="preserve"> No one can take away your education.</w:t>
+      </w:r>
+      <w:r>
+        <w:rPr>
+          <w:sz w:val="20"/>
+          <w:szCs w:val="20"/>
+        </w:rPr>
+        <w:t xml:space="preserve">” </w:t>
       </w:r>
     </w:p>
     <w:p>
@@ -14488,13 +15500,13 @@
         <w:t>P.S.</w:t>
       </w:r>
       <w:r>
-        <w:t xml:space="preserve"> To my mom, dad, and brother, thank you for </w:t>
+        <w:t xml:space="preserve"> To my mom, dad, and brother, thank you for all your support. From sending food or just making time to distract me from my personal turmoil, I appreciate </w:t>
       </w:r>
       <w:r>
         <w:t>all</w:t>
       </w:r>
       <w:r>
-        <w:t xml:space="preserve"> your support. From sending food or just making time to distract me from my personal turmoil, I appreciate all of the love you’ve sent my way.</w:t>
+        <w:t xml:space="preserve"> the love you’ve sent my way.</w:t>
       </w:r>
     </w:p>
     <w:p>
@@ -14505,67 +15517,18 @@
         <w:rPr>
           <w:rStyle w:val="PSChar"/>
         </w:rPr>
-        <w:t>P.</w:t>
-      </w:r>
-      <w:r>
-        <w:rPr>
-          <w:rStyle w:val="PSChar"/>
-        </w:rPr>
-        <w:t>P.</w:t>
-      </w:r>
-      <w:r>
-        <w:rPr>
-          <w:rStyle w:val="PSChar"/>
-        </w:rPr>
-        <w:t>S.</w:t>
-      </w:r>
-      <w:r>
-        <w:t xml:space="preserve"> To </w:t>
-      </w:r>
-      <w:r>
-        <w:t>all</w:t>
-      </w:r>
-      <w:r>
-        <w:t xml:space="preserve"> my professors, friends, roommates, </w:t>
-      </w:r>
-      <w:r>
-        <w:t>lab mates</w:t>
-      </w:r>
-      <w:r>
-        <w:t>, communities (shoutout SciMed</w:t>
-      </w:r>
-      <w:r>
-        <w:t xml:space="preserve">, </w:t>
-      </w:r>
-      <w:r>
-        <w:t>CBI</w:t>
-      </w:r>
-      <w:r>
-        <w:t>, and IPiB DEI</w:t>
-      </w:r>
-      <w:r>
-        <w:t>)</w:t>
-      </w:r>
-      <w:r>
-        <w:t>,</w:t>
-      </w:r>
-      <w:r>
-        <w:t xml:space="preserve"> thank you for every little bit of support you gave me along the way. Whether it was</w:t>
-      </w:r>
-      <w:r>
-        <w:t xml:space="preserve"> thoughtfully</w:t>
-      </w:r>
-      <w:r>
-        <w:t xml:space="preserve"> chatting about science to discover my weaknesses, </w:t>
-      </w:r>
-      <w:r>
-        <w:t>finding</w:t>
-      </w:r>
-      <w:r>
-        <w:t xml:space="preserve"> ways to develop a more supportive environment for students, or just discussing life and food and the mundane things</w:t>
-      </w:r>
-      <w:r>
-        <w:t xml:space="preserve"> </w:t>
+        <w:t>P.P.S.</w:t>
+      </w:r>
+      <w:r>
+        <w:t xml:space="preserve"> To all my professors, friends, roommates, lab mates, communities (shoutout SciMed, CBI, and </w:t>
+      </w:r>
+      <w:proofErr w:type="spellStart"/>
+      <w:r>
+        <w:t>IPiB</w:t>
+      </w:r>
+      <w:proofErr w:type="spellEnd"/>
+      <w:r>
+        <w:t xml:space="preserve"> DEI), thank you for every little bit of support you gave me along the way. Whether it was thoughtfully chatting about science to discover my weaknesses, finding ways to develop a more supportive environment for students, or just discussing life and food and the mundane things </w:t>
       </w:r>
       <w:r>
         <w:rPr>
@@ -14586,52 +15549,22 @@
         <w:rPr>
           <w:rStyle w:val="PSChar"/>
         </w:rPr>
-        <w:t>P.P.</w:t>
-      </w:r>
-      <w:r>
-        <w:rPr>
-          <w:rStyle w:val="PSChar"/>
-        </w:rPr>
-        <w:t>P.</w:t>
-      </w:r>
-      <w:r>
-        <w:rPr>
-          <w:rStyle w:val="PSChar"/>
-        </w:rPr>
-        <w:t>S.</w:t>
-      </w:r>
-      <w:r>
-        <w:t xml:space="preserve"> And to you reader, whether a friend old or new, thank you for sharing this journey with me! Academi</w:t>
-      </w:r>
-      <w:r>
-        <w:t>a</w:t>
-      </w:r>
-      <w:r>
-        <w:t xml:space="preserve"> isn’t always the most vulnerable, and I wanted to create a transparent view </w:t>
-      </w:r>
-      <w:r>
-        <w:t>to</w:t>
-      </w:r>
-      <w:r>
-        <w:t xml:space="preserve"> </w:t>
-      </w:r>
-      <w:r>
-        <w:t>highlight</w:t>
-      </w:r>
-      <w:r>
-        <w:t xml:space="preserve"> my grad school experience. I hope that I succeeded! </w:t>
-      </w:r>
-      <w:r>
-        <w:t xml:space="preserve">And </w:t>
-      </w:r>
-      <w:r>
-        <w:t>I hope that</w:t>
-      </w:r>
-      <w:r>
-        <w:t>,</w:t>
-      </w:r>
-      <w:r>
-        <w:t xml:space="preserve"> wherever you are on your</w:t>
+        <w:t>P.P.P.S.</w:t>
+      </w:r>
+      <w:r>
+        <w:t xml:space="preserve"> And to you reader, whether a friend old or new, thank you for sharing this journey with me</w:t>
+      </w:r>
+      <w:r>
+        <w:t>.</w:t>
+      </w:r>
+      <w:r>
+        <w:t xml:space="preserve"> Academia isn’t always the most vulnerable, and I wanted to create a transparent view to highlight my grad school experience. I hope that I succeeded</w:t>
+      </w:r>
+      <w:r>
+        <w:t>! W</w:t>
+      </w:r>
+      <w:r>
+        <w:t>herever you are on your</w:t>
       </w:r>
       <w:r>
         <w:t xml:space="preserve"> own</w:t>
@@ -14643,30 +15576,121 @@
         <w:t xml:space="preserve">, </w:t>
       </w:r>
       <w:r>
-        <w:t>you’re able to find solace and happiness.</w:t>
+        <w:t>best of luck on</w:t>
+      </w:r>
+      <w:r>
+        <w:t xml:space="preserve"> find</w:t>
+      </w:r>
+      <w:r>
+        <w:t>ing</w:t>
+      </w:r>
+      <w:r>
+        <w:t xml:space="preserve"> solace and happiness.</w:t>
       </w:r>
     </w:p>
     <w:p/>
     <w:p/>
     <w:p/>
     <w:p/>
-    <w:p>
-      <w:pPr>
+    <w:p/>
+    <w:p/>
+    <w:p/>
+    <w:p/>
+    <w:p/>
+    <w:p/>
+    <w:p/>
+    <w:p>
+      <w:r>
+        <w:t>Epilogue</w:t>
+      </w:r>
+    </w:p>
+    <w:p>
+      <w:r>
+        <w:t>At the end of my PhD, I read one book: The Dictionary of Obscure Sorrows. It highlights so many of the …</w:t>
+      </w:r>
+      <w:r>
+        <w:t xml:space="preserve">. And funnily enough, it ended up being a facsimile of what I wanted to do here. To share some of the experiences that PhDs go through: the joys, the anxieties, the stress. </w:t>
+      </w:r>
+    </w:p>
+    <w:p>
+      <w:r>
+        <w:t xml:space="preserve">Some of these things are a bit more …. Not all will be able to identify with being a minority, and likely not all minorities feel the way I did during my </w:t>
+      </w:r>
+      <w:r>
+        <w:t>Many of the words I use in here…</w:t>
+      </w:r>
+    </w:p>
+    <w:p>
+      <w:r>
+        <w:t>Talk about why I wanted to create this transparent thing</w:t>
+      </w:r>
+    </w:p>
+    <w:p>
+      <w:r>
         <w:rPr>
           <w:b/>
           <w:bCs/>
-          <w:sz w:val="20"/>
-          <w:szCs w:val="20"/>
-        </w:rPr>
-      </w:pPr>
-      <w:r>
+        </w:rPr>
+        <w:t>Ignorance as a citizen of the world…</w:t>
+      </w:r>
+    </w:p>
+    <w:p>
+      <w:r>
+        <w:t>The privileges of the PhD bubble</w:t>
+      </w:r>
+    </w:p>
+    <w:p>
+      <w:r>
+        <w:t xml:space="preserve">To write in a way that my mom could understand my PhD journey. Not a lot of science, but still being able to showcase what I’ve learned and how it’s brought me to where I am now. Why </w:t>
+      </w:r>
+      <w:proofErr w:type="gramStart"/>
+      <w:r>
+        <w:t>it</w:t>
+      </w:r>
+      <w:proofErr w:type="gramEnd"/>
+      <w:r>
+        <w:t xml:space="preserve"> takes so long. </w:t>
+      </w:r>
+    </w:p>
+    <w:p>
+      <w:r>
+        <w:t xml:space="preserve">I think an epilogue would be nice here! Maybe with Escapism? And thanking and going through some of the thoughts I currently am? Privilege of being in such a bubble? Not taking advantage of that despite knowing </w:t>
+      </w:r>
+      <w:proofErr w:type="gramStart"/>
+      <w:r>
+        <w:t>that?</w:t>
+      </w:r>
+      <w:proofErr w:type="gramEnd"/>
+      <w:r>
+        <w:t xml:space="preserve"> The thoughts that a lot of PhDs can </w:t>
+      </w:r>
+      <w:proofErr w:type="gramStart"/>
+      <w:r>
+        <w:t>definitely relates</w:t>
+      </w:r>
+      <w:proofErr w:type="gramEnd"/>
+      <w:r>
+        <w:t xml:space="preserve"> to that I feel like I haven’t been able to get through in this stuff about my personal journey? Maybe just a quick one pager, and I can then add a bit more actual science into this last letter? Could also add an acknowledgements page?</w:t>
+      </w:r>
+    </w:p>
+    <w:p/>
+    <w:p/>
+    <w:p>
+      <w:pPr>
         <w:rPr>
           <w:b/>
           <w:bCs/>
           <w:sz w:val="20"/>
           <w:szCs w:val="20"/>
         </w:rPr>
-        <w:lastRenderedPageBreak/>
+      </w:pPr>
+      <w:r>
+        <w:rPr>
+          <w:b/>
+          <w:bCs/>
+          <w:sz w:val="20"/>
+          <w:szCs w:val="20"/>
+        </w:rPr>
         <w:t>Other parts to potentially add in!</w:t>
       </w:r>
     </w:p>
@@ -14674,11 +15698,16 @@
       <w:pPr>
         <w:pStyle w:val="lettertext"/>
       </w:pPr>
+      <w:proofErr w:type="gramStart"/>
       <w:r>
         <w:t>U</w:t>
       </w:r>
       <w:r>
-        <w:t>niversity of Wisconsin</w:t>
+        <w:t>niversity</w:t>
+      </w:r>
+      <w:proofErr w:type="gramEnd"/>
+      <w:r>
+        <w:t xml:space="preserve"> of Wisconsin</w:t>
       </w:r>
       <w:r>
         <w:t>-Madison finds itself on an isthmus</w:t>
@@ -14770,6 +15799,7 @@
         </w:rPr>
       </w:pPr>
       <w:r>
+        <w:lastRenderedPageBreak/>
         <w:t>I’m still insecure. It still takes me longer than I would like to feel confident about a subject to discuss it. At times, I feel like I’ll forever be an imposter.</w:t>
       </w:r>
     </w:p>
@@ -14855,10 +15885,12 @@
         <w:t xml:space="preserve">I’ve loved my time in school, investing time to learn at the highest level. All the ups and the many downs, and I’ve come far enough now to appreciate the experiences that it’s given me. That passion for knowledge is </w:t>
       </w:r>
       <w:proofErr w:type="spellStart"/>
+      <w:proofErr w:type="gramStart"/>
       <w:r>
         <w:t>everpresent</w:t>
       </w:r>
       <w:proofErr w:type="spellEnd"/>
+      <w:proofErr w:type="gramEnd"/>
       <w:r>
         <w:t>. But I need to find better balance, allowing me to have mental energy to spend with family, to foster deeper conversations with friends, to make passion to gain learn more about the people in my life. To feel more like I’m thriving, reveling in the knowledge rather than drowning.</w:t>
       </w:r>
@@ -14879,7 +15911,23 @@
           <w:b/>
           <w:bCs/>
         </w:rPr>
-        <w:t>…analogy to describe feeling actually free…</w:t>
+        <w:t xml:space="preserve">…analogy to describe feeling </w:t>
+      </w:r>
+      <w:proofErr w:type="gramStart"/>
+      <w:r>
+        <w:rPr>
+          <w:b/>
+          <w:bCs/>
+        </w:rPr>
+        <w:t>actually free</w:t>
+      </w:r>
+      <w:proofErr w:type="gramEnd"/>
+      <w:r>
+        <w:rPr>
+          <w:b/>
+          <w:bCs/>
+        </w:rPr>
+        <w:t>…</w:t>
       </w:r>
     </w:p>
     <w:p>
@@ -14958,7 +16006,15 @@
     </w:p>
     <w:p>
       <w:r>
-        <w:t>Ways to cite all of the music</w:t>
+        <w:t xml:space="preserve">Ways to cite </w:t>
+      </w:r>
+      <w:proofErr w:type="gramStart"/>
+      <w:r>
+        <w:t>all of</w:t>
+      </w:r>
+      <w:proofErr w:type="gramEnd"/>
+      <w:r>
+        <w:t xml:space="preserve"> the music</w:t>
       </w:r>
       <w:r>
         <w:t>, and the tv and video games and such if I have to?</w:t>
@@ -14966,7 +16022,6 @@
     </w:p>
     <w:p>
       <w:r>
-        <w:lastRenderedPageBreak/>
         <w:t>Citing definitions for the glossary (probably mostly just merriam-webster.com)</w:t>
       </w:r>
     </w:p>
@@ -18578,11 +19633,7 @@
     <w:unhideWhenUsed/>
     <w:rsid w:val="004C38E9"/>
     <w:pPr>
-      <w:pBdr>
-        <w:between w:val="double" w:sz="6" w:space="0" w:color="auto"/>
-      </w:pBdr>
-      <w:spacing w:before="120" w:after="120"/>
-      <w:jc w:val="center"/>
+      <w:spacing w:before="120" w:after="0"/>
     </w:pPr>
     <w:rPr>
       <w:rFonts w:cstheme="minorHAnsi"/>
@@ -18603,18 +19654,13 @@
     <w:unhideWhenUsed/>
     <w:rsid w:val="004C38E9"/>
     <w:pPr>
-      <w:pBdr>
-        <w:between w:val="double" w:sz="6" w:space="0" w:color="auto"/>
-      </w:pBdr>
-      <w:spacing w:before="120" w:after="120"/>
-      <w:jc w:val="center"/>
+      <w:spacing w:before="120" w:after="0"/>
+      <w:ind w:left="220"/>
     </w:pPr>
     <w:rPr>
       <w:rFonts w:cstheme="minorHAnsi"/>
-      <w:i/>
-      <w:iCs/>
-      <w:sz w:val="20"/>
-      <w:szCs w:val="20"/>
+      <w:b/>
+      <w:bCs/>
     </w:rPr>
   </w:style>
   <w:style w:type="paragraph" w:styleId="TOC3">
@@ -18626,12 +19672,8 @@
     <w:unhideWhenUsed/>
     <w:rsid w:val="004C38E9"/>
     <w:pPr>
-      <w:pBdr>
-        <w:between w:val="double" w:sz="6" w:space="0" w:color="auto"/>
-      </w:pBdr>
-      <w:spacing w:before="120" w:after="120"/>
-      <w:ind w:left="220"/>
-      <w:jc w:val="center"/>
+      <w:spacing w:after="0"/>
+      <w:ind w:left="440"/>
     </w:pPr>
     <w:rPr>
       <w:rFonts w:cstheme="minorHAnsi"/>
@@ -18648,12 +19690,8 @@
     <w:unhideWhenUsed/>
     <w:rsid w:val="004C38E9"/>
     <w:pPr>
-      <w:pBdr>
-        <w:between w:val="double" w:sz="6" w:space="0" w:color="auto"/>
-      </w:pBdr>
-      <w:spacing w:before="120" w:after="120"/>
-      <w:ind w:left="440"/>
-      <w:jc w:val="center"/>
+      <w:spacing w:after="0"/>
+      <w:ind w:left="660"/>
     </w:pPr>
     <w:rPr>
       <w:rFonts w:cstheme="minorHAnsi"/>
@@ -18670,12 +19708,8 @@
     <w:unhideWhenUsed/>
     <w:rsid w:val="004C38E9"/>
     <w:pPr>
-      <w:pBdr>
-        <w:between w:val="double" w:sz="6" w:space="0" w:color="auto"/>
-      </w:pBdr>
-      <w:spacing w:before="120" w:after="120"/>
-      <w:ind w:left="660"/>
-      <w:jc w:val="center"/>
+      <w:spacing w:after="0"/>
+      <w:ind w:left="880"/>
     </w:pPr>
     <w:rPr>
       <w:rFonts w:cstheme="minorHAnsi"/>
@@ -18692,12 +19726,8 @@
     <w:unhideWhenUsed/>
     <w:rsid w:val="004C38E9"/>
     <w:pPr>
-      <w:pBdr>
-        <w:between w:val="double" w:sz="6" w:space="0" w:color="auto"/>
-      </w:pBdr>
-      <w:spacing w:before="120" w:after="120"/>
-      <w:ind w:left="880"/>
-      <w:jc w:val="center"/>
+      <w:spacing w:after="0"/>
+      <w:ind w:left="1100"/>
     </w:pPr>
     <w:rPr>
       <w:rFonts w:cstheme="minorHAnsi"/>
@@ -18714,12 +19744,8 @@
     <w:unhideWhenUsed/>
     <w:rsid w:val="004C38E9"/>
     <w:pPr>
-      <w:pBdr>
-        <w:between w:val="double" w:sz="6" w:space="0" w:color="auto"/>
-      </w:pBdr>
-      <w:spacing w:before="120" w:after="120"/>
-      <w:ind w:left="1100"/>
-      <w:jc w:val="center"/>
+      <w:spacing w:after="0"/>
+      <w:ind w:left="1320"/>
     </w:pPr>
     <w:rPr>
       <w:rFonts w:cstheme="minorHAnsi"/>
@@ -18736,12 +19762,8 @@
     <w:unhideWhenUsed/>
     <w:rsid w:val="004C38E9"/>
     <w:pPr>
-      <w:pBdr>
-        <w:between w:val="double" w:sz="6" w:space="0" w:color="auto"/>
-      </w:pBdr>
-      <w:spacing w:before="120" w:after="120"/>
-      <w:ind w:left="1320"/>
-      <w:jc w:val="center"/>
+      <w:spacing w:after="0"/>
+      <w:ind w:left="1540"/>
     </w:pPr>
     <w:rPr>
       <w:rFonts w:cstheme="minorHAnsi"/>
@@ -18758,12 +19780,8 @@
     <w:unhideWhenUsed/>
     <w:rsid w:val="004C38E9"/>
     <w:pPr>
-      <w:pBdr>
-        <w:between w:val="double" w:sz="6" w:space="0" w:color="auto"/>
-      </w:pBdr>
-      <w:spacing w:before="120" w:after="120"/>
-      <w:ind w:left="1540"/>
-      <w:jc w:val="center"/>
+      <w:spacing w:after="0"/>
+      <w:ind w:left="1760"/>
     </w:pPr>
     <w:rPr>
       <w:rFonts w:cstheme="minorHAnsi"/>

</xml_diff>

<commit_message>
updates; moved review to intro
</commit_message>
<xml_diff>
--- a/public_chapter/PublicChapter_draft_v16.docx
+++ b/public_chapter/PublicChapter_draft_v16.docx
@@ -323,23 +323,7 @@
           <w:sz w:val="20"/>
           <w:szCs w:val="20"/>
         </w:rPr>
-        <w:t xml:space="preserve">. And through all the pushing and pulling, dragging myself through the knowledge, I’ve ended up learning more than just </w:t>
-      </w:r>
-      <w:proofErr w:type="gramStart"/>
-      <w:r>
-        <w:rPr>
-          <w:sz w:val="20"/>
-          <w:szCs w:val="20"/>
-        </w:rPr>
-        <w:t>the science</w:t>
-      </w:r>
-      <w:proofErr w:type="gramEnd"/>
-      <w:r>
-        <w:rPr>
-          <w:sz w:val="20"/>
-          <w:szCs w:val="20"/>
-        </w:rPr>
-        <w:t xml:space="preserve">. </w:t>
+        <w:t xml:space="preserve">. And through all the pushing and pulling, dragging myself through the knowledge, I’ve ended up learning more than just the science. </w:t>
       </w:r>
     </w:p>
     <w:p>
@@ -350,7 +334,6 @@
           <w:szCs w:val="20"/>
         </w:rPr>
       </w:pPr>
-      <w:proofErr w:type="gramStart"/>
       <w:r>
         <w:rPr>
           <w:sz w:val="20"/>
@@ -358,7 +341,6 @@
         </w:rPr>
         <w:t>So</w:t>
       </w:r>
-      <w:proofErr w:type="gramEnd"/>
       <w:r>
         <w:rPr>
           <w:sz w:val="20"/>
@@ -404,23 +386,7 @@
           <w:sz w:val="20"/>
           <w:szCs w:val="20"/>
         </w:rPr>
-        <w:t xml:space="preserve">: the realization that everyone has a life as real and full as </w:t>
-      </w:r>
-      <w:proofErr w:type="gramStart"/>
-      <w:r>
-        <w:rPr>
-          <w:sz w:val="20"/>
-          <w:szCs w:val="20"/>
-        </w:rPr>
-        <w:t>your</w:t>
-      </w:r>
-      <w:proofErr w:type="gramEnd"/>
-      <w:r>
-        <w:rPr>
-          <w:sz w:val="20"/>
-          <w:szCs w:val="20"/>
-        </w:rPr>
-        <w:t xml:space="preserve"> own. It’s one of my favorite words, expressing how connected we are as humans, going through our own emotions and personal turmoil, figuring out our lives as we go. R</w:t>
+        <w:t>: the realization that everyone has a life as real and full as your own. It’s one of my favorite words, expressing how connected we are as humans, going through our own emotions and personal turmoil, figuring out our lives as we go. R</w:t>
       </w:r>
       <w:r>
         <w:rPr>
@@ -590,17 +556,8 @@
           <w:sz w:val="20"/>
           <w:szCs w:val="20"/>
         </w:rPr>
-        <w:t xml:space="preserve"> making sense of the results. And here, finally at the end, realizing that my thesis is a translation of my findings that this superficially nanoscopic (it’s </w:t>
-      </w:r>
-      <w:proofErr w:type="gramStart"/>
-      <w:r>
-        <w:rPr>
-          <w:sz w:val="20"/>
-          <w:szCs w:val="20"/>
-        </w:rPr>
-        <w:t>actually smaller</w:t>
-      </w:r>
-      <w:proofErr w:type="gramEnd"/>
+        <w:t xml:space="preserve"> making sense of the results. And here, finally at the end, realizing that my thesis is a translation of my findings that this superficially nanoscopic (it’s actually smaller</w:t>
+      </w:r>
       <w:r>
         <w:rPr>
           <w:sz w:val="20"/>
@@ -659,17 +616,8 @@
           <w:sz w:val="20"/>
           <w:szCs w:val="20"/>
         </w:rPr>
-        <w:t xml:space="preserve">Thank you to </w:t>
-      </w:r>
-      <w:proofErr w:type="spellStart"/>
-      <w:r>
-        <w:rPr>
-          <w:sz w:val="20"/>
-          <w:szCs w:val="20"/>
-        </w:rPr>
-        <w:t>SciFun</w:t>
-      </w:r>
-      <w:proofErr w:type="spellEnd"/>
+        <w:t>Thank you to SciFun</w:t>
+      </w:r>
       <w:r>
         <w:rPr>
           <w:sz w:val="20"/>
@@ -696,23 +644,7 @@
           <w:sz w:val="20"/>
           <w:szCs w:val="20"/>
         </w:rPr>
-        <w:t xml:space="preserve">Professor Bassam </w:t>
-      </w:r>
-      <w:proofErr w:type="spellStart"/>
-      <w:r>
-        <w:rPr>
-          <w:sz w:val="20"/>
-          <w:szCs w:val="20"/>
-        </w:rPr>
-        <w:t>Shakhashiri</w:t>
-      </w:r>
-      <w:proofErr w:type="spellEnd"/>
-      <w:r>
-        <w:rPr>
-          <w:sz w:val="20"/>
-          <w:szCs w:val="20"/>
-        </w:rPr>
-        <w:t>, Cayce Osborne, and Elizabeth Reynolds, for</w:t>
+        <w:t>Professor Bassam Shakhashiri, Cayce Osborne, and Elizabeth Reynolds, for</w:t>
       </w:r>
       <w:r>
         <w:rPr>
@@ -1306,7 +1238,6 @@
           <w:szCs w:val="20"/>
         </w:rPr>
       </w:pPr>
-      <w:proofErr w:type="spellStart"/>
       <w:r>
         <w:rPr>
           <w:sz w:val="20"/>
@@ -1314,7 +1245,6 @@
         </w:rPr>
         <w:t>Tsundoku</w:t>
       </w:r>
-      <w:proofErr w:type="spellEnd"/>
       <w:r>
         <w:rPr>
           <w:sz w:val="20"/>
@@ -1396,21 +1326,12 @@
           <w:szCs w:val="20"/>
         </w:rPr>
       </w:pPr>
-      <w:proofErr w:type="spellStart"/>
-      <w:r>
-        <w:rPr>
-          <w:sz w:val="20"/>
-          <w:szCs w:val="20"/>
-        </w:rPr>
-        <w:t>Etterath</w:t>
-      </w:r>
-      <w:proofErr w:type="spellEnd"/>
-      <w:r>
-        <w:rPr>
-          <w:sz w:val="20"/>
-          <w:szCs w:val="20"/>
-        </w:rPr>
-        <w:t xml:space="preserve"> – the feeling of emptiness after a long and arduous process is complete</w:t>
+      <w:r>
+        <w:rPr>
+          <w:sz w:val="20"/>
+          <w:szCs w:val="20"/>
+        </w:rPr>
+        <w:t>Etterath – the feeling of emptiness after a long and arduous process is complete</w:t>
       </w:r>
     </w:p>
     <w:p>
@@ -1547,21 +1468,12 @@
           <w:szCs w:val="20"/>
         </w:rPr>
       </w:pPr>
-      <w:proofErr w:type="spellStart"/>
-      <w:r>
-        <w:rPr>
-          <w:sz w:val="20"/>
-          <w:szCs w:val="20"/>
-        </w:rPr>
-        <w:t>Occuplanid</w:t>
-      </w:r>
-      <w:proofErr w:type="spellEnd"/>
-      <w:r>
-        <w:rPr>
-          <w:sz w:val="20"/>
-          <w:szCs w:val="20"/>
-        </w:rPr>
-        <w:t xml:space="preserve"> – the little plastic tag</w:t>
+      <w:r>
+        <w:rPr>
+          <w:sz w:val="20"/>
+          <w:szCs w:val="20"/>
+        </w:rPr>
+        <w:t>Occuplanid – the little plastic tag</w:t>
       </w:r>
       <w:r>
         <w:rPr>
@@ -3320,13 +3232,8 @@
       <w:pPr>
         <w:pStyle w:val="lettertext"/>
       </w:pPr>
-      <w:proofErr w:type="gramStart"/>
-      <w:r>
-        <w:t>So</w:t>
-      </w:r>
-      <w:proofErr w:type="gramEnd"/>
-      <w:r>
-        <w:t xml:space="preserve"> wh</w:t>
+      <w:r>
+        <w:t>So wh</w:t>
       </w:r>
       <w:r>
         <w:t>en</w:t>
@@ -4615,23 +4522,10 @@
       <w:bookmarkStart w:id="6" w:name="_Toc168861031"/>
       <w:r>
         <w:lastRenderedPageBreak/>
-        <w:t xml:space="preserve">The world </w:t>
-      </w:r>
-      <w:proofErr w:type="spellStart"/>
-      <w:r>
-        <w:t>sayin</w:t>
-      </w:r>
-      <w:proofErr w:type="spellEnd"/>
-      <w:r>
-        <w:t>’ what you are because you’re young and black, don’t believe ‘</w:t>
-      </w:r>
-      <w:proofErr w:type="spellStart"/>
-      <w:r>
-        <w:t>em</w:t>
+        <w:t>The world sayin’ what you are because you’re young and black, don’t believe ‘em</w:t>
       </w:r>
       <w:bookmarkEnd w:id="5"/>
       <w:bookmarkEnd w:id="6"/>
-      <w:proofErr w:type="spellEnd"/>
     </w:p>
     <w:p>
       <w:pPr>
@@ -4684,7 +4578,6 @@
       <w:r>
         <w:tab/>
       </w:r>
-      <w:proofErr w:type="gramStart"/>
       <w:r>
         <w:tab/>
       </w:r>
@@ -4692,11 +4585,7 @@
         <w:t xml:space="preserve">  </w:t>
       </w:r>
       <w:r>
-        <w:t>September</w:t>
-      </w:r>
-      <w:proofErr w:type="gramEnd"/>
-      <w:r>
-        <w:t xml:space="preserve"> 2018</w:t>
+        <w:t>September 2018</w:t>
       </w:r>
     </w:p>
     <w:p>
@@ -4947,23 +4836,7 @@
           <w:i/>
           <w:iCs/>
         </w:rPr>
-        <w:t xml:space="preserve"> am I missing? Do I </w:t>
-      </w:r>
-      <w:proofErr w:type="gramStart"/>
-      <w:r>
-        <w:rPr>
-          <w:i/>
-          <w:iCs/>
-        </w:rPr>
-        <w:t>have the ability to</w:t>
-      </w:r>
-      <w:proofErr w:type="gramEnd"/>
-      <w:r>
-        <w:rPr>
-          <w:i/>
-          <w:iCs/>
-        </w:rPr>
-        <w:t xml:space="preserve"> navigate the field of biochemistry? Do I even belong here?</w:t>
+        <w:t xml:space="preserve"> am I missing? Do I have the ability to navigate the field of biochemistry? Do I even belong here?</w:t>
       </w:r>
     </w:p>
     <w:p>
@@ -5253,15 +5126,7 @@
         <w:t xml:space="preserve"> often</w:t>
       </w:r>
       <w:r>
-        <w:t xml:space="preserve"> feel like I </w:t>
-      </w:r>
-      <w:proofErr w:type="gramStart"/>
-      <w:r>
-        <w:t>have to</w:t>
-      </w:r>
-      <w:proofErr w:type="gramEnd"/>
-      <w:r>
-        <w:t xml:space="preserve"> conform to what other people expect of me rather than being given the chance to share my own </w:t>
+        <w:t xml:space="preserve"> feel like I have to conform to what other people expect of me rather than being given the chance to share my own </w:t>
       </w:r>
       <w:r>
         <w:t>identity</w:t>
@@ -5433,13 +5298,8 @@
       <w:pPr>
         <w:pStyle w:val="Imagecaption"/>
       </w:pPr>
-      <w:proofErr w:type="spellStart"/>
-      <w:r>
-        <w:t>Bojack</w:t>
-      </w:r>
-      <w:proofErr w:type="spellEnd"/>
-      <w:r>
-        <w:t xml:space="preserve"> Horseman</w:t>
+      <w:r>
+        <w:t>Bojack Horseman</w:t>
       </w:r>
       <w:bookmarkStart w:id="9" w:name="_Hlk167893943"/>
       <w:r>
@@ -5489,29 +5349,8 @@
       <w:pPr>
         <w:pStyle w:val="Imagecaption"/>
       </w:pPr>
-      <w:proofErr w:type="spellStart"/>
-      <w:r>
-        <w:t>Pokemon</w:t>
-      </w:r>
-      <w:proofErr w:type="spellEnd"/>
-      <w:r>
-        <w:t xml:space="preserve"> Puzzle League | </w:t>
-      </w:r>
-      <w:proofErr w:type="spellStart"/>
-      <w:r>
-        <w:t>BlacKkKlansman</w:t>
-      </w:r>
-      <w:proofErr w:type="spellEnd"/>
-      <w:r>
-        <w:t xml:space="preserve"> | Avatar | Stardew Valley | Sousou no </w:t>
-      </w:r>
-      <w:proofErr w:type="spellStart"/>
-      <w:r>
-        <w:t>Frieren</w:t>
-      </w:r>
-      <w:proofErr w:type="spellEnd"/>
-      <w:r>
-        <w:t xml:space="preserve"> | Zelda</w:t>
+      <w:r>
+        <w:t>Pokemon Puzzle League | BlacKkKlansman | Avatar | Stardew Valley | Sousou no Frieren | Zelda</w:t>
       </w:r>
       <w:r>
         <w:t>: Tears of the Kingdom</w:t>
@@ -5521,29 +5360,12 @@
       <w:pPr>
         <w:pStyle w:val="Imagecaption"/>
       </w:pPr>
-      <w:proofErr w:type="spellStart"/>
-      <w:r>
-        <w:t>Nimona</w:t>
-      </w:r>
-      <w:proofErr w:type="spellEnd"/>
-      <w:r>
-        <w:t xml:space="preserve"> | Spiderman: Into the </w:t>
-      </w:r>
-      <w:proofErr w:type="spellStart"/>
-      <w:r>
-        <w:t>Spiderverse</w:t>
-      </w:r>
-      <w:proofErr w:type="spellEnd"/>
-      <w:r>
-        <w:t xml:space="preserve"> | Sorry to Bother You | </w:t>
-      </w:r>
-      <w:proofErr w:type="spellStart"/>
-      <w:proofErr w:type="gramStart"/>
+      <w:r>
+        <w:t xml:space="preserve">Nimona | Spiderman: Into the Spiderverse | Sorry to Bother You | </w:t>
+      </w:r>
       <w:r>
         <w:t>Nier:Automata</w:t>
       </w:r>
-      <w:proofErr w:type="spellEnd"/>
-      <w:proofErr w:type="gramEnd"/>
       <w:r>
         <w:t xml:space="preserve"> | It Takes Two</w:t>
       </w:r>
@@ -5587,15 +5409,7 @@
         <w:pStyle w:val="Imagecaption"/>
       </w:pPr>
       <w:r>
-        <w:t xml:space="preserve">Abbott Elementary | The Bear | Ted Lasso | </w:t>
-      </w:r>
-      <w:proofErr w:type="spellStart"/>
-      <w:r>
-        <w:t>Octopath</w:t>
-      </w:r>
-      <w:proofErr w:type="spellEnd"/>
-      <w:r>
-        <w:t xml:space="preserve"> Traveler II | The Fallout | Made in Abyss</w:t>
+        <w:t>Abbott Elementary | The Bear | Ted Lasso | Octopath Traveler II | The Fallout | Made in Abyss</w:t>
       </w:r>
     </w:p>
     <w:p>
@@ -5621,15 +5435,7 @@
         <w:t>Plastic Memories</w:t>
       </w:r>
       <w:r>
-        <w:t xml:space="preserve"> | Everything Everywhere All </w:t>
-      </w:r>
-      <w:proofErr w:type="gramStart"/>
-      <w:r>
-        <w:t>At</w:t>
-      </w:r>
-      <w:proofErr w:type="gramEnd"/>
-      <w:r>
-        <w:t xml:space="preserve"> Once | Waves | The Dragon Prince</w:t>
+        <w:t xml:space="preserve"> | Everything Everywhere All At Once | Waves | The Dragon Prince</w:t>
       </w:r>
     </w:p>
     <w:p>
@@ -5639,25 +5445,17 @@
       <w:r>
         <w:t xml:space="preserve">Casual | Scavengers Reign | </w:t>
       </w:r>
-      <w:proofErr w:type="spellStart"/>
       <w:r>
         <w:t>BooksmartX</w:t>
       </w:r>
-      <w:proofErr w:type="spellEnd"/>
-      <w:r>
-        <w:t xml:space="preserve"> | Ramy | Parasite | Cyberpunk </w:t>
-      </w:r>
-      <w:proofErr w:type="spellStart"/>
-      <w:r>
-        <w:t>Edgerunners</w:t>
-      </w:r>
-      <w:proofErr w:type="spellEnd"/>
-    </w:p>
-    <w:p>
-      <w:pPr>
-        <w:pStyle w:val="lettertext"/>
-      </w:pPr>
-      <w:proofErr w:type="spellStart"/>
+      <w:r>
+        <w:t xml:space="preserve"> | Ramy | Parasite | Cyberpunk Edgerunners</w:t>
+      </w:r>
+    </w:p>
+    <w:p>
+      <w:pPr>
+        <w:pStyle w:val="lettertext"/>
+      </w:pPr>
       <w:r>
         <w:rPr>
           <w:b/>
@@ -5666,7 +5464,6 @@
         </w:rPr>
         <w:t>Tsundoku</w:t>
       </w:r>
-      <w:proofErr w:type="spellEnd"/>
       <w:r>
         <w:t xml:space="preserve">: the art of buying books and never reading them. I didn’t get to read </w:t>
       </w:r>
@@ -5697,14 +5494,12 @@
       <w:pPr>
         <w:pStyle w:val="lettertext"/>
       </w:pPr>
-      <w:proofErr w:type="gramStart"/>
       <w:r>
         <w:rPr>
           <w:rStyle w:val="PSChar"/>
         </w:rPr>
         <w:t>P.S.</w:t>
       </w:r>
-      <w:proofErr w:type="gramEnd"/>
       <w:r>
         <w:t xml:space="preserve"> </w:t>
       </w:r>
@@ -5763,15 +5558,7 @@
         <w:t xml:space="preserve">, </w:t>
       </w:r>
       <w:r>
-        <w:t xml:space="preserve">I </w:t>
-      </w:r>
-      <w:proofErr w:type="spellStart"/>
-      <w:r>
-        <w:t>wanna</w:t>
-      </w:r>
-      <w:proofErr w:type="spellEnd"/>
-      <w:r>
-        <w:t xml:space="preserve"> sleep so wake me up when I’m older</w:t>
+        <w:t>I wanna sleep so wake me up when I’m older</w:t>
       </w:r>
       <w:bookmarkEnd w:id="10"/>
       <w:bookmarkEnd w:id="11"/>
@@ -6233,11 +6020,9 @@
       <w:pPr>
         <w:pStyle w:val="thoughtbubblescenter"/>
       </w:pPr>
-      <w:proofErr w:type="spellStart"/>
       <w:r>
         <w:t>i</w:t>
       </w:r>
-      <w:proofErr w:type="spellEnd"/>
       <w:r>
         <w:t xml:space="preserve"> faile</w:t>
       </w:r>
@@ -6443,15 +6228,7 @@
         <w:t>. To do that,</w:t>
       </w:r>
       <w:r>
-        <w:t xml:space="preserve"> I </w:t>
-      </w:r>
-      <w:proofErr w:type="gramStart"/>
-      <w:r>
-        <w:t>have to</w:t>
-      </w:r>
-      <w:proofErr w:type="gramEnd"/>
-      <w:r>
-        <w:t xml:space="preserve"> figure out</w:t>
+        <w:t xml:space="preserve"> I have to figure out</w:t>
       </w:r>
       <w:r>
         <w:t xml:space="preserve"> what I’m missing in my learning. W</w:t>
@@ -6627,8 +6404,6 @@
       <w:r>
         <w:t xml:space="preserve"> </w:t>
       </w:r>
-      <w:proofErr w:type="spellStart"/>
-      <w:proofErr w:type="gramStart"/>
       <w:r>
         <w:rPr>
           <w:i/>
@@ -6636,21 +6411,12 @@
         </w:rPr>
         <w:t>i</w:t>
       </w:r>
-      <w:proofErr w:type="spellEnd"/>
-      <w:r>
-        <w:rPr>
-          <w:i/>
-          <w:iCs/>
-        </w:rPr>
-        <w:t xml:space="preserve"> don’t</w:t>
-      </w:r>
-      <w:proofErr w:type="gramEnd"/>
-      <w:r>
-        <w:rPr>
-          <w:i/>
-          <w:iCs/>
-        </w:rPr>
-        <w:t xml:space="preserve"> want to fail</w:t>
+      <w:r>
+        <w:rPr>
+          <w:i/>
+          <w:iCs/>
+        </w:rPr>
+        <w:t xml:space="preserve"> don’t want to fail</w:t>
       </w:r>
       <w:r>
         <w:rPr>
@@ -6666,7 +6432,6 @@
         </w:rPr>
         <w:t xml:space="preserve"> </w:t>
       </w:r>
-      <w:proofErr w:type="spellStart"/>
       <w:r>
         <w:rPr>
           <w:i/>
@@ -6674,7 +6439,6 @@
         </w:rPr>
         <w:t>i</w:t>
       </w:r>
-      <w:proofErr w:type="spellEnd"/>
       <w:r>
         <w:rPr>
           <w:i/>
@@ -6682,7 +6446,6 @@
         </w:rPr>
         <w:t xml:space="preserve"> don’t want to feel like </w:t>
       </w:r>
-      <w:proofErr w:type="spellStart"/>
       <w:r>
         <w:rPr>
           <w:i/>
@@ -6690,7 +6453,6 @@
         </w:rPr>
         <w:t>i</w:t>
       </w:r>
-      <w:proofErr w:type="spellEnd"/>
       <w:r>
         <w:rPr>
           <w:i/>
@@ -6698,7 +6460,6 @@
         </w:rPr>
         <w:t xml:space="preserve"> just have a second chance because </w:t>
       </w:r>
-      <w:proofErr w:type="spellStart"/>
       <w:r>
         <w:rPr>
           <w:i/>
@@ -6711,24 +6472,36 @@
           <w:i/>
           <w:iCs/>
         </w:rPr>
-        <w:t>’m</w:t>
-      </w:r>
-      <w:proofErr w:type="spellEnd"/>
-      <w:r>
-        <w:rPr>
-          <w:i/>
-          <w:iCs/>
-        </w:rPr>
-        <w:t xml:space="preserve"> a minority</w:t>
-      </w:r>
-      <w:r>
-        <w:rPr>
-          <w:i/>
-          <w:iCs/>
-        </w:rPr>
-        <w:t xml:space="preserve">, </w:t>
-      </w:r>
-      <w:proofErr w:type="spellStart"/>
+        <w:t>’m a minority</w:t>
+      </w:r>
+      <w:r>
+        <w:rPr>
+          <w:i/>
+          <w:iCs/>
+        </w:rPr>
+        <w:t>, i</w:t>
+      </w:r>
+      <w:r>
+        <w:rPr>
+          <w:i/>
+          <w:iCs/>
+        </w:rPr>
+        <w:t xml:space="preserve"> don’t want to feel like a token student in this very white state</w:t>
+      </w:r>
+      <w:r>
+        <w:rPr>
+          <w:i/>
+          <w:iCs/>
+        </w:rPr>
+        <w:t>.</w:t>
+      </w:r>
+      <w:r>
+        <w:rPr>
+          <w:i/>
+          <w:iCs/>
+        </w:rPr>
+        <w:t xml:space="preserve"> </w:t>
+      </w:r>
       <w:r>
         <w:rPr>
           <w:i/>
@@ -6736,75 +6509,19 @@
         </w:rPr>
         <w:t>i</w:t>
       </w:r>
-      <w:proofErr w:type="spellEnd"/>
-      <w:r>
-        <w:rPr>
-          <w:i/>
-          <w:iCs/>
-        </w:rPr>
-        <w:t xml:space="preserve"> don’t want to feel like a token student in this very white state</w:t>
-      </w:r>
-      <w:r>
-        <w:rPr>
-          <w:i/>
-          <w:iCs/>
-        </w:rPr>
-        <w:t>.</w:t>
-      </w:r>
-      <w:r>
-        <w:rPr>
-          <w:i/>
-          <w:iCs/>
-        </w:rPr>
-        <w:t xml:space="preserve"> </w:t>
-      </w:r>
-      <w:proofErr w:type="spellStart"/>
-      <w:proofErr w:type="gramStart"/>
-      <w:r>
-        <w:rPr>
-          <w:i/>
-          <w:iCs/>
-        </w:rPr>
-        <w:t>i</w:t>
-      </w:r>
-      <w:proofErr w:type="spellEnd"/>
-      <w:r>
-        <w:rPr>
-          <w:i/>
-          <w:iCs/>
-        </w:rPr>
-        <w:t xml:space="preserve"> just</w:t>
-      </w:r>
-      <w:proofErr w:type="gramEnd"/>
-      <w:r>
-        <w:rPr>
-          <w:i/>
-          <w:iCs/>
-        </w:rPr>
-        <w:t xml:space="preserve"> want to do science and learn</w:t>
-      </w:r>
-      <w:r>
-        <w:rPr>
-          <w:i/>
-          <w:iCs/>
-        </w:rPr>
-        <w:t xml:space="preserve">, </w:t>
-      </w:r>
-      <w:proofErr w:type="spellStart"/>
-      <w:r>
-        <w:rPr>
-          <w:i/>
-          <w:iCs/>
-        </w:rPr>
-        <w:t>i</w:t>
-      </w:r>
-      <w:proofErr w:type="spellEnd"/>
-      <w:r>
-        <w:rPr>
-          <w:i/>
-          <w:iCs/>
-        </w:rPr>
-        <w:t xml:space="preserve"> want to discover knowledge and support other minorities</w:t>
+      <w:r>
+        <w:rPr>
+          <w:i/>
+          <w:iCs/>
+        </w:rPr>
+        <w:t xml:space="preserve"> just want to do science and learn</w:t>
+      </w:r>
+      <w:r>
+        <w:rPr>
+          <w:i/>
+          <w:iCs/>
+        </w:rPr>
+        <w:t>, i want to discover knowledge and support other minorities</w:t>
       </w:r>
       <w:r>
         <w:rPr>
@@ -6818,71 +6535,7 @@
           <w:i/>
           <w:iCs/>
         </w:rPr>
-        <w:t xml:space="preserve"> do </w:t>
-      </w:r>
-      <w:proofErr w:type="spellStart"/>
-      <w:r>
-        <w:rPr>
-          <w:i/>
-          <w:iCs/>
-        </w:rPr>
-        <w:t>i</w:t>
-      </w:r>
-      <w:proofErr w:type="spellEnd"/>
-      <w:r>
-        <w:rPr>
-          <w:i/>
-          <w:iCs/>
-        </w:rPr>
-        <w:t xml:space="preserve"> have to live with these feelings of failure forever, am </w:t>
-      </w:r>
-      <w:proofErr w:type="spellStart"/>
-      <w:r>
-        <w:rPr>
-          <w:i/>
-          <w:iCs/>
-        </w:rPr>
-        <w:t>i</w:t>
-      </w:r>
-      <w:proofErr w:type="spellEnd"/>
-      <w:r>
-        <w:rPr>
-          <w:i/>
-          <w:iCs/>
-        </w:rPr>
-        <w:t xml:space="preserve"> okay with that when will </w:t>
-      </w:r>
-      <w:proofErr w:type="spellStart"/>
-      <w:r>
-        <w:rPr>
-          <w:i/>
-          <w:iCs/>
-        </w:rPr>
-        <w:t>i</w:t>
-      </w:r>
-      <w:proofErr w:type="spellEnd"/>
-      <w:r>
-        <w:rPr>
-          <w:i/>
-          <w:iCs/>
-        </w:rPr>
-        <w:t xml:space="preserve"> be okay with that should </w:t>
-      </w:r>
-      <w:proofErr w:type="spellStart"/>
-      <w:r>
-        <w:rPr>
-          <w:i/>
-          <w:iCs/>
-        </w:rPr>
-        <w:t>i</w:t>
-      </w:r>
-      <w:proofErr w:type="spellEnd"/>
-      <w:r>
-        <w:rPr>
-          <w:i/>
-          <w:iCs/>
-        </w:rPr>
-        <w:t xml:space="preserve"> be okay with that? will they go away </w:t>
+        <w:t xml:space="preserve"> do i have to live with these feelings of failure forever, am i okay with that when will i be okay with that should i be okay with that? will they go away </w:t>
       </w:r>
       <w:r>
         <w:rPr>
@@ -6896,149 +6549,35 @@
           <w:i/>
           <w:iCs/>
         </w:rPr>
-        <w:t xml:space="preserve"> </w:t>
-      </w:r>
-      <w:proofErr w:type="spellStart"/>
-      <w:r>
-        <w:rPr>
-          <w:i/>
-          <w:iCs/>
-        </w:rPr>
-        <w:t>i</w:t>
-      </w:r>
-      <w:proofErr w:type="spellEnd"/>
-      <w:r>
-        <w:rPr>
-          <w:i/>
-          <w:iCs/>
-        </w:rPr>
-        <w:t xml:space="preserve"> pass, </w:t>
-      </w:r>
-      <w:proofErr w:type="spellStart"/>
-      <w:r>
-        <w:rPr>
-          <w:i/>
-          <w:iCs/>
-        </w:rPr>
-        <w:t>i</w:t>
-      </w:r>
-      <w:proofErr w:type="spellEnd"/>
-      <w:r>
-        <w:rPr>
-          <w:i/>
-          <w:iCs/>
-        </w:rPr>
-        <w:t xml:space="preserve"> hate myself, </w:t>
-      </w:r>
-      <w:r>
-        <w:rPr>
-          <w:i/>
-          <w:iCs/>
-        </w:rPr>
-        <w:t xml:space="preserve">will </w:t>
-      </w:r>
-      <w:proofErr w:type="spellStart"/>
-      <w:r>
-        <w:rPr>
-          <w:i/>
-          <w:iCs/>
-        </w:rPr>
-        <w:t>i</w:t>
-      </w:r>
-      <w:proofErr w:type="spellEnd"/>
-      <w:r>
-        <w:rPr>
-          <w:i/>
-          <w:iCs/>
-        </w:rPr>
-        <w:t xml:space="preserve"> always feel like a failure no matter what </w:t>
-      </w:r>
-      <w:proofErr w:type="spellStart"/>
-      <w:r>
-        <w:rPr>
-          <w:i/>
-          <w:iCs/>
-        </w:rPr>
-        <w:t>i</w:t>
-      </w:r>
-      <w:proofErr w:type="spellEnd"/>
-      <w:r>
-        <w:rPr>
-          <w:i/>
-          <w:iCs/>
-        </w:rPr>
-        <w:t xml:space="preserve"> do in my life, am </w:t>
-      </w:r>
-      <w:proofErr w:type="spellStart"/>
-      <w:r>
-        <w:rPr>
-          <w:i/>
-          <w:iCs/>
-        </w:rPr>
-        <w:t>i</w:t>
-      </w:r>
-      <w:proofErr w:type="spellEnd"/>
-      <w:r>
-        <w:rPr>
-          <w:i/>
-          <w:iCs/>
-        </w:rPr>
-        <w:t xml:space="preserve"> worth anything other than my work? if </w:t>
-      </w:r>
-      <w:proofErr w:type="spellStart"/>
-      <w:r>
-        <w:rPr>
-          <w:i/>
-          <w:iCs/>
-        </w:rPr>
-        <w:t>i</w:t>
-      </w:r>
-      <w:proofErr w:type="spellEnd"/>
-      <w:r>
-        <w:rPr>
-          <w:i/>
-          <w:iCs/>
-        </w:rPr>
-        <w:t xml:space="preserve"> place all my value in work </w:t>
-      </w:r>
-      <w:r>
-        <w:rPr>
-          <w:i/>
-          <w:iCs/>
-        </w:rPr>
-        <w:t xml:space="preserve">then what could </w:t>
-      </w:r>
-      <w:proofErr w:type="spellStart"/>
-      <w:r>
-        <w:rPr>
-          <w:i/>
-          <w:iCs/>
-        </w:rPr>
-        <w:t>i</w:t>
-      </w:r>
-      <w:proofErr w:type="spellEnd"/>
-      <w:r>
-        <w:rPr>
-          <w:i/>
-          <w:iCs/>
-        </w:rPr>
-        <w:t xml:space="preserve"> even do, what’s the point, why am </w:t>
-      </w:r>
-      <w:proofErr w:type="spellStart"/>
-      <w:r>
-        <w:rPr>
-          <w:i/>
-          <w:iCs/>
-        </w:rPr>
-        <w:t>i</w:t>
-      </w:r>
-      <w:proofErr w:type="spellEnd"/>
-      <w:r>
-        <w:rPr>
-          <w:i/>
-          <w:iCs/>
-        </w:rPr>
-        <w:t xml:space="preserve"> here</w:t>
+        <w:t xml:space="preserve"> i pass, </w:t>
+      </w:r>
+      <w:r>
+        <w:rPr>
+          <w:i/>
+          <w:iCs/>
+        </w:rPr>
+        <w:t xml:space="preserve">i hate myself, </w:t>
+      </w:r>
+      <w:r>
+        <w:rPr>
+          <w:i/>
+          <w:iCs/>
+        </w:rPr>
+        <w:t xml:space="preserve">will i always feel like a failure no matter what i do in my life, am i worth anything other than my work? if </w:t>
+      </w:r>
+      <w:r>
+        <w:rPr>
+          <w:i/>
+          <w:iCs/>
+        </w:rPr>
+        <w:t xml:space="preserve">i place all my value in work </w:t>
+      </w:r>
+      <w:r>
+        <w:rPr>
+          <w:i/>
+          <w:iCs/>
+        </w:rPr>
+        <w:t>then what could i even do, what’s the point, why am i here</w:t>
       </w:r>
       <w:r>
         <w:rPr>
@@ -7130,15 +6669,7 @@
         <w:pStyle w:val="Artist"/>
       </w:pPr>
       <w:r>
-        <w:t xml:space="preserve">I Always Wanna Die (Sometimes) by </w:t>
-      </w:r>
-      <w:proofErr w:type="gramStart"/>
-      <w:r>
-        <w:t>The</w:t>
-      </w:r>
-      <w:proofErr w:type="gramEnd"/>
-      <w:r>
-        <w:t xml:space="preserve"> 1975</w:t>
+        <w:t>I Always Wanna Die (Sometimes) by The 1975</w:t>
       </w:r>
     </w:p>
     <w:p>
@@ -7223,15 +6754,7 @@
         <w:t>As I was waiting for the bus, m</w:t>
       </w:r>
       <w:r>
-        <w:t xml:space="preserve">y head felt </w:t>
-      </w:r>
-      <w:proofErr w:type="gramStart"/>
-      <w:r>
-        <w:t>heavy</w:t>
-      </w:r>
-      <w:proofErr w:type="gramEnd"/>
-      <w:r>
-        <w:t xml:space="preserve"> and everything </w:t>
+        <w:t xml:space="preserve">y head felt heavy and everything </w:t>
       </w:r>
       <w:r>
         <w:t>went black</w:t>
@@ -7712,11 +7235,9 @@
       <w:r>
         <w:t xml:space="preserve"> on </w:t>
       </w:r>
-      <w:proofErr w:type="gramStart"/>
       <w:r>
         <w:t>this suicidal ideations</w:t>
       </w:r>
-      <w:proofErr w:type="gramEnd"/>
       <w:r>
         <w:t xml:space="preserve"> chart</w:t>
       </w:r>
@@ -8662,7 +8183,6 @@
       <w:r>
         <w:t xml:space="preserve">. </w:t>
       </w:r>
-      <w:proofErr w:type="gramStart"/>
       <w:r>
         <w:rPr>
           <w:i/>
@@ -8677,7 +8197,6 @@
         </w:rPr>
         <w:t xml:space="preserve">f </w:t>
       </w:r>
-      <w:proofErr w:type="spellStart"/>
       <w:r>
         <w:rPr>
           <w:i/>
@@ -8685,8 +8204,6 @@
         </w:rPr>
         <w:t>i</w:t>
       </w:r>
-      <w:proofErr w:type="spellEnd"/>
-      <w:proofErr w:type="gramEnd"/>
       <w:r>
         <w:rPr>
           <w:i/>
@@ -8699,23 +8216,7 @@
           <w:i/>
           <w:iCs/>
         </w:rPr>
-        <w:t xml:space="preserve">then did </w:t>
-      </w:r>
-      <w:proofErr w:type="spellStart"/>
-      <w:r>
-        <w:rPr>
-          <w:i/>
-          <w:iCs/>
-        </w:rPr>
-        <w:t>i</w:t>
-      </w:r>
-      <w:proofErr w:type="spellEnd"/>
-      <w:r>
-        <w:rPr>
-          <w:i/>
-          <w:iCs/>
-        </w:rPr>
-        <w:t xml:space="preserve"> ever</w:t>
+        <w:t>then did i ever</w:t>
       </w:r>
       <w:r>
         <w:rPr>
@@ -9613,13 +9114,8 @@
       <w:pPr>
         <w:pStyle w:val="lettertext"/>
       </w:pPr>
-      <w:proofErr w:type="gramStart"/>
-      <w:r>
-        <w:t>Yes</w:t>
-      </w:r>
-      <w:proofErr w:type="gramEnd"/>
-      <w:r>
-        <w:t xml:space="preserve"> and yes</w:t>
+      <w:r>
+        <w:t>Yes and yes</w:t>
       </w:r>
       <w:r>
         <w:rPr>
@@ -9642,13 +9138,8 @@
       <w:r>
         <w:t xml:space="preserve"> </w:t>
       </w:r>
-      <w:proofErr w:type="gramStart"/>
-      <w:r>
-        <w:t>all of</w:t>
-      </w:r>
-      <w:proofErr w:type="gramEnd"/>
-      <w:r>
-        <w:t xml:space="preserve"> </w:t>
+      <w:r>
+        <w:t xml:space="preserve">all of </w:t>
       </w:r>
       <w:r>
         <w:t>this</w:t>
@@ -9802,13 +9293,8 @@
         <w:t xml:space="preserve"> in this song</w:t>
       </w:r>
       <w:r>
-        <w:t xml:space="preserve"> remind me of a </w:t>
-      </w:r>
-      <w:proofErr w:type="spellStart"/>
-      <w:r>
-        <w:t>sunshower</w:t>
-      </w:r>
-      <w:proofErr w:type="spellEnd"/>
+        <w:t xml:space="preserve"> remind me of a sunshower</w:t>
+      </w:r>
       <w:r>
         <w:t>: a</w:t>
       </w:r>
@@ -10129,13 +9615,8 @@
         <w:pStyle w:val="Artist"/>
       </w:pPr>
       <w:r>
-        <w:t xml:space="preserve">by </w:t>
-      </w:r>
-      <w:proofErr w:type="spellStart"/>
-      <w:r>
-        <w:t>Mree</w:t>
-      </w:r>
-      <w:proofErr w:type="spellEnd"/>
+        <w:t>by Mree</w:t>
+      </w:r>
     </w:p>
     <w:p>
       <w:pPr>
@@ -10161,11 +9642,9 @@
       <w:r>
         <w:t xml:space="preserve"> my eyes and find </w:t>
       </w:r>
-      <w:proofErr w:type="gramStart"/>
       <w:r>
         <w:t>respite</w:t>
       </w:r>
-      <w:proofErr w:type="gramEnd"/>
       <w:r>
         <w:t xml:space="preserve"> in </w:t>
       </w:r>
@@ -10476,23 +9955,7 @@
       <w:bookmarkStart w:id="21" w:name="_Toc168861038"/>
       <w:r>
         <w:lastRenderedPageBreak/>
-        <w:t xml:space="preserve">Why don’t you leave if you </w:t>
-      </w:r>
-      <w:proofErr w:type="spellStart"/>
-      <w:r>
-        <w:t>wanna</w:t>
-      </w:r>
-      <w:proofErr w:type="spellEnd"/>
-      <w:r>
-        <w:t xml:space="preserve"> leave, if you </w:t>
-      </w:r>
-      <w:proofErr w:type="spellStart"/>
-      <w:r>
-        <w:t>wanna</w:t>
-      </w:r>
-      <w:proofErr w:type="spellEnd"/>
-      <w:r>
-        <w:t>?</w:t>
+        <w:t>Why don’t you leave if you wanna leave, if you wanna?</w:t>
       </w:r>
       <w:bookmarkEnd w:id="20"/>
       <w:bookmarkEnd w:id="21"/>
@@ -11317,22 +10780,9 @@
       </w:pPr>
       <w:bookmarkStart w:id="22" w:name="_Toc168855841"/>
       <w:bookmarkStart w:id="23" w:name="_Toc168861039"/>
-      <w:proofErr w:type="spellStart"/>
       <w:r>
         <w:lastRenderedPageBreak/>
-        <w:t>'Cause</w:t>
-      </w:r>
-      <w:proofErr w:type="spellEnd"/>
-      <w:r>
-        <w:t xml:space="preserve"> is it really love if it </w:t>
-      </w:r>
-      <w:proofErr w:type="gramStart"/>
-      <w:r>
-        <w:t>don't</w:t>
-      </w:r>
-      <w:proofErr w:type="gramEnd"/>
-      <w:r>
-        <w:t xml:space="preserve"> tear you apart?</w:t>
+        <w:t>'Cause is it really love if it don't tear you apart?</w:t>
       </w:r>
       <w:bookmarkEnd w:id="22"/>
       <w:bookmarkEnd w:id="23"/>
@@ -11829,21 +11279,12 @@
         </w:rPr>
         <w:t xml:space="preserve"> </w:t>
       </w:r>
-      <w:proofErr w:type="gramStart"/>
-      <w:r>
-        <w:rPr>
-          <w:i/>
-          <w:iCs/>
-        </w:rPr>
-        <w:t>after</w:t>
-      </w:r>
-      <w:proofErr w:type="gramEnd"/>
-      <w:r>
-        <w:rPr>
-          <w:i/>
-          <w:iCs/>
-        </w:rPr>
-        <w:t xml:space="preserve"> I graduate</w:t>
+      <w:r>
+        <w:rPr>
+          <w:i/>
+          <w:iCs/>
+        </w:rPr>
+        <w:t>after I graduate</w:t>
       </w:r>
       <w:r>
         <w:rPr>
@@ -12122,15 +11563,7 @@
         <w:pStyle w:val="lettertext"/>
       </w:pPr>
       <w:r>
-        <w:t>I’ve had to be selfish. Haven’t given friends the support they need</w:t>
-      </w:r>
-      <w:proofErr w:type="gramStart"/>
-      <w:r>
-        <w:t>, rarely</w:t>
-      </w:r>
-      <w:proofErr w:type="gramEnd"/>
-      <w:r>
-        <w:t xml:space="preserve"> give intentional time to my family. </w:t>
+        <w:t xml:space="preserve">I’ve had to be selfish. Haven’t given friends the support they need, rarely give intentional time to my family. </w:t>
       </w:r>
       <w:r>
         <w:t>I’m no</w:t>
@@ -12821,15 +12254,7 @@
         <w:t>all</w:t>
       </w:r>
       <w:r>
-        <w:t xml:space="preserve"> the things that I </w:t>
-      </w:r>
-      <w:proofErr w:type="gramStart"/>
-      <w:r>
-        <w:t>have to</w:t>
-      </w:r>
-      <w:proofErr w:type="gramEnd"/>
-      <w:r>
-        <w:t xml:space="preserve"> accomplish to graduate, yet being unable to do any of it. </w:t>
+        <w:t xml:space="preserve"> the things that I have to accomplish to graduate, yet being unable to do any of it. </w:t>
       </w:r>
       <w:r>
         <w:t xml:space="preserve">Everyday feels like I’m searching for something: </w:t>
@@ -14221,13 +13646,8 @@
         <w:pStyle w:val="Artist"/>
       </w:pPr>
       <w:r>
-        <w:t xml:space="preserve">Before the Line by </w:t>
-      </w:r>
-      <w:proofErr w:type="spellStart"/>
-      <w:r>
-        <w:t>dodie</w:t>
-      </w:r>
-      <w:proofErr w:type="spellEnd"/>
+        <w:t>Before the Line by dodie</w:t>
+      </w:r>
     </w:p>
     <w:p>
       <w:pPr>
@@ -14693,7 +14113,6 @@
       <w:pPr>
         <w:pStyle w:val="lettertext"/>
       </w:pPr>
-      <w:proofErr w:type="spellStart"/>
       <w:r>
         <w:rPr>
           <w:b/>
@@ -14710,7 +14129,6 @@
         </w:rPr>
         <w:t>umspringa</w:t>
       </w:r>
-      <w:proofErr w:type="spellEnd"/>
       <w:r>
         <w:t xml:space="preserve">: </w:t>
       </w:r>
@@ -14827,13 +14245,8 @@
         <w:pStyle w:val="Artist"/>
       </w:pPr>
       <w:r>
-        <w:t xml:space="preserve">Wallflower by </w:t>
-      </w:r>
-      <w:proofErr w:type="spellStart"/>
-      <w:r>
-        <w:t>mxmtoon</w:t>
-      </w:r>
-      <w:proofErr w:type="spellEnd"/>
+        <w:t>Wallflower by mxmtoon</w:t>
+      </w:r>
     </w:p>
     <w:p>
       <w:pPr>
@@ -15580,7 +14993,6 @@
       <w:pPr>
         <w:pStyle w:val="lettertext"/>
       </w:pPr>
-      <w:proofErr w:type="spellStart"/>
       <w:r>
         <w:rPr>
           <w:b/>
@@ -15589,7 +15001,6 @@
         </w:rPr>
         <w:t>Etterath</w:t>
       </w:r>
-      <w:proofErr w:type="spellEnd"/>
       <w:r>
         <w:t xml:space="preserve">: the feeling of emptiness after a long and arduous process is complete. </w:t>
       </w:r>
@@ -15811,23 +15222,7 @@
           <w:sz w:val="20"/>
           <w:szCs w:val="20"/>
         </w:rPr>
-        <w:t xml:space="preserve"> me grow into the person that I am: a </w:t>
-      </w:r>
-      <w:proofErr w:type="spellStart"/>
-      <w:r>
-        <w:rPr>
-          <w:sz w:val="20"/>
-          <w:szCs w:val="20"/>
-        </w:rPr>
-        <w:t>tryhard</w:t>
-      </w:r>
-      <w:proofErr w:type="spellEnd"/>
-      <w:r>
-        <w:rPr>
-          <w:sz w:val="20"/>
-          <w:szCs w:val="20"/>
-        </w:rPr>
-        <w:t xml:space="preserve">, a thinker, and someone who knows I can make a difference somewhere if I just put my mind to </w:t>
+        <w:t xml:space="preserve"> me grow into the person that I am: a tryhard, a thinker, and someone who knows I can make a difference somewhere if I just put my mind to </w:t>
       </w:r>
       <w:r>
         <w:rPr>
@@ -15884,15 +15279,7 @@
         <w:t>P.P.S.</w:t>
       </w:r>
       <w:r>
-        <w:t xml:space="preserve"> To all my professors, friends, roommates, lab mates, communities (shoutout SciMed, CBI, and </w:t>
-      </w:r>
-      <w:proofErr w:type="spellStart"/>
-      <w:r>
-        <w:t>IPiB</w:t>
-      </w:r>
-      <w:proofErr w:type="spellEnd"/>
-      <w:r>
-        <w:t xml:space="preserve"> DEI), thank you for every little bit of support you gave me along the way. Whether it was thoughtfully chatting about science to discover my weaknesses, finding ways to develop a more supportive environment for students, or just discussing life and food and the mundane things </w:t>
+        <w:t xml:space="preserve"> To all my professors, friends, roommates, lab mates, communities (shoutout SciMed, CBI, and IPiB DEI), thank you for every little bit of support you gave me along the way. Whether it was thoughtfully chatting about science to discover my weaknesses, finding ways to develop a more supportive environment for students, or just discussing life and food and the mundane things </w:t>
       </w:r>
       <w:r>
         <w:rPr>
@@ -15945,6 +15332,9 @@
     <w:p>
       <w:r>
         <w:t>Growth through failure.</w:t>
+      </w:r>
+      <w:r>
+        <w:t xml:space="preserve"> Learning how essential failure is to success.</w:t>
       </w:r>
     </w:p>
     <w:p/>
@@ -15992,36 +15382,12 @@
     </w:p>
     <w:p>
       <w:r>
-        <w:t xml:space="preserve">To write in a way that my mom could understand my PhD journey. Not a lot of science, but still being able to showcase what I’ve learned and how it’s brought me to where I am now. Why </w:t>
-      </w:r>
-      <w:proofErr w:type="gramStart"/>
-      <w:r>
-        <w:t>it</w:t>
-      </w:r>
-      <w:proofErr w:type="gramEnd"/>
-      <w:r>
-        <w:t xml:space="preserve"> takes so long. </w:t>
-      </w:r>
-    </w:p>
-    <w:p>
-      <w:r>
-        <w:t xml:space="preserve">I think an epilogue would be nice here! Maybe with Escapism? And thanking and going through some of the thoughts I currently am? Privilege of being in such a bubble? Not taking advantage of that despite knowing </w:t>
-      </w:r>
-      <w:proofErr w:type="gramStart"/>
-      <w:r>
-        <w:t>that?</w:t>
-      </w:r>
-      <w:proofErr w:type="gramEnd"/>
-      <w:r>
-        <w:t xml:space="preserve"> The thoughts that a lot of PhDs can </w:t>
-      </w:r>
-      <w:proofErr w:type="gramStart"/>
-      <w:r>
-        <w:t>definitely relates</w:t>
-      </w:r>
-      <w:proofErr w:type="gramEnd"/>
-      <w:r>
-        <w:t xml:space="preserve"> to that I feel like I haven’t been able to get through in this stuff about my personal journey? Maybe just a quick one pager, and I can then add a bit more actual science into this last letter? Could also add an acknowledgements page?</w:t>
+        <w:t xml:space="preserve">To write in a way that my mom could understand my PhD journey. Not a lot of science, but still being able to showcase what I’ve learned and how it’s brought me to where I am now. Why it takes so long. </w:t>
+      </w:r>
+    </w:p>
+    <w:p>
+      <w:r>
+        <w:t>I think an epilogue would be nice here! Maybe with Escapism? And thanking and going through some of the thoughts I currently am? Privilege of being in such a bubble? Not taking advantage of that despite knowing that? The thoughts that a lot of PhDs can definitely relates to that I feel like I haven’t been able to get through in this stuff about my personal journey? Maybe just a quick one pager, and I can then add a bit more actual science into this last letter? Could also add an acknowledgements page?</w:t>
       </w:r>
     </w:p>
     <w:p/>
@@ -16049,16 +15415,11 @@
       <w:pPr>
         <w:pStyle w:val="lettertext"/>
       </w:pPr>
-      <w:proofErr w:type="gramStart"/>
       <w:r>
         <w:t>U</w:t>
       </w:r>
       <w:r>
-        <w:t>niversity</w:t>
-      </w:r>
-      <w:proofErr w:type="gramEnd"/>
-      <w:r>
-        <w:t xml:space="preserve"> of Wisconsin</w:t>
+        <w:t>niversity of Wisconsin</w:t>
       </w:r>
       <w:r>
         <w:t>-Madison finds itself on an isthmus</w:t>
@@ -16233,17 +15594,7 @@
         <w:pStyle w:val="lettertext"/>
       </w:pPr>
       <w:r>
-        <w:t xml:space="preserve">I’ve loved my time in school, investing time to learn at the highest level. All the ups and the many downs, and I’ve come far enough now to appreciate the experiences that it’s given me. That passion for knowledge is </w:t>
-      </w:r>
-      <w:proofErr w:type="spellStart"/>
-      <w:proofErr w:type="gramStart"/>
-      <w:r>
-        <w:t>everpresent</w:t>
-      </w:r>
-      <w:proofErr w:type="spellEnd"/>
-      <w:proofErr w:type="gramEnd"/>
-      <w:r>
-        <w:t>. But I need to find better balance, allowing me to have mental energy to spend with family, to foster deeper conversations with friends, to make passion to gain learn more about the people in my life. To feel more like I’m thriving, reveling in the knowledge rather than drowning.</w:t>
+        <w:t>I’ve loved my time in school, investing time to learn at the highest level. All the ups and the many downs, and I’ve come far enough now to appreciate the experiences that it’s given me. That passion for knowledge is everpresent. But I need to find better balance, allowing me to have mental energy to spend with family, to foster deeper conversations with friends, to make passion to gain learn more about the people in my life. To feel more like I’m thriving, reveling in the knowledge rather than drowning.</w:t>
       </w:r>
     </w:p>
     <w:p>
@@ -16262,23 +15613,7 @@
           <w:b/>
           <w:bCs/>
         </w:rPr>
-        <w:t xml:space="preserve">…analogy to describe feeling </w:t>
-      </w:r>
-      <w:proofErr w:type="gramStart"/>
-      <w:r>
-        <w:rPr>
-          <w:b/>
-          <w:bCs/>
-        </w:rPr>
-        <w:t>actually free</w:t>
-      </w:r>
-      <w:proofErr w:type="gramEnd"/>
-      <w:r>
-        <w:rPr>
-          <w:b/>
-          <w:bCs/>
-        </w:rPr>
-        <w:t>…</w:t>
+        <w:t>…analogy to describe feeling actually free…</w:t>
       </w:r>
     </w:p>
     <w:p>
@@ -16344,15 +15679,7 @@
     </w:p>
     <w:p>
       <w:r>
-        <w:t>Reddit: u/</w:t>
-      </w:r>
-      <w:proofErr w:type="spellStart"/>
-      <w:r>
-        <w:t>nodubby</w:t>
-      </w:r>
-      <w:proofErr w:type="spellEnd"/>
-      <w:r>
-        <w:t xml:space="preserve"> (suicidal ideation chart)</w:t>
+        <w:t>Reddit: u/nodubby (suicidal ideation chart)</w:t>
       </w:r>
     </w:p>
     <w:p>
@@ -16365,15 +15692,7 @@
     </w:p>
     <w:p>
       <w:r>
-        <w:t xml:space="preserve">Ways to cite </w:t>
-      </w:r>
-      <w:proofErr w:type="gramStart"/>
-      <w:r>
-        <w:t>all of</w:t>
-      </w:r>
-      <w:proofErr w:type="gramEnd"/>
-      <w:r>
-        <w:t xml:space="preserve"> the music</w:t>
+        <w:t>Ways to cite all of the music</w:t>
       </w:r>
       <w:r>
         <w:t>, and the tv and video games and such if I have to?</w:t>
@@ -19456,6 +18775,7 @@
   <w:style w:type="character" w:default="1" w:styleId="DefaultParagraphFont">
     <w:name w:val="Default Paragraph Font"/>
     <w:uiPriority w:val="1"/>
+    <w:semiHidden/>
     <w:unhideWhenUsed/>
   </w:style>
   <w:style w:type="table" w:default="1" w:styleId="TableNormal">

</xml_diff>

<commit_message>
updates while in New Orleans
</commit_message>
<xml_diff>
--- a/public_chapter/PublicChapter_draft_v16.docx
+++ b/public_chapter/PublicChapter_draft_v16.docx
@@ -253,42 +253,56 @@
           <w:sz w:val="20"/>
           <w:szCs w:val="20"/>
         </w:rPr>
-        <w:t>But m</w:t>
-      </w:r>
-      <w:r>
-        <w:rPr>
-          <w:sz w:val="20"/>
-          <w:szCs w:val="20"/>
-        </w:rPr>
-        <w:t>y PhD</w:t>
-      </w:r>
-      <w:r>
-        <w:rPr>
-          <w:sz w:val="20"/>
-          <w:szCs w:val="20"/>
-        </w:rPr>
-        <w:t xml:space="preserve"> </w:t>
-      </w:r>
-      <w:r>
-        <w:rPr>
-          <w:sz w:val="20"/>
-          <w:szCs w:val="20"/>
-        </w:rPr>
-        <w:t xml:space="preserve">wasn’t straight forward. </w:t>
-      </w:r>
-      <w:r>
-        <w:rPr>
-          <w:sz w:val="20"/>
-          <w:szCs w:val="20"/>
-        </w:rPr>
-        <w:t>I picture it as a</w:t>
-      </w:r>
-      <w:r>
-        <w:rPr>
-          <w:sz w:val="20"/>
-          <w:szCs w:val="20"/>
-        </w:rPr>
-        <w:t xml:space="preserve"> personal</w:t>
+        <w:t>But</w:t>
+      </w:r>
+      <w:r>
+        <w:rPr>
+          <w:sz w:val="20"/>
+          <w:szCs w:val="20"/>
+        </w:rPr>
+        <w:t xml:space="preserve"> PhD</w:t>
+      </w:r>
+      <w:r>
+        <w:rPr>
+          <w:sz w:val="20"/>
+          <w:szCs w:val="20"/>
+        </w:rPr>
+        <w:t>s</w:t>
+      </w:r>
+      <w:r>
+        <w:rPr>
+          <w:sz w:val="20"/>
+          <w:szCs w:val="20"/>
+        </w:rPr>
+        <w:t xml:space="preserve"> </w:t>
+      </w:r>
+      <w:r>
+        <w:rPr>
+          <w:sz w:val="20"/>
+          <w:szCs w:val="20"/>
+        </w:rPr>
+        <w:t>typically aren’t</w:t>
+      </w:r>
+      <w:r>
+        <w:rPr>
+          <w:sz w:val="20"/>
+          <w:szCs w:val="20"/>
+        </w:rPr>
+        <w:t xml:space="preserve"> straight forward. </w:t>
+      </w:r>
+      <w:r>
+        <w:rPr>
+          <w:sz w:val="20"/>
+          <w:szCs w:val="20"/>
+        </w:rPr>
+        <w:t xml:space="preserve">For me it’s been a long, intense </w:t>
+      </w:r>
+      <w:r>
+        <w:rPr>
+          <w:sz w:val="20"/>
+          <w:szCs w:val="20"/>
+        </w:rPr>
+        <w:t>personal</w:t>
       </w:r>
       <w:r>
         <w:rPr>
@@ -323,15 +337,24 @@
           <w:sz w:val="20"/>
           <w:szCs w:val="20"/>
         </w:rPr>
-        <w:t xml:space="preserve">. And through all the pushing and pulling, dragging myself through the knowledge, I’ve ended up learning more than just </w:t>
-      </w:r>
+        <w:t>.</w:t>
+      </w:r>
+    </w:p>
+    <w:p>
+      <w:pPr>
+        <w:jc w:val="both"/>
+        <w:rPr>
+          <w:sz w:val="20"/>
+          <w:szCs w:val="20"/>
+        </w:rPr>
+      </w:pPr>
       <w:proofErr w:type="gramStart"/>
       <w:r>
         <w:rPr>
           <w:sz w:val="20"/>
           <w:szCs w:val="20"/>
         </w:rPr>
-        <w:t>the science</w:t>
+        <w:t>So</w:t>
       </w:r>
       <w:proofErr w:type="gramEnd"/>
       <w:r>
@@ -339,32 +362,35 @@
           <w:sz w:val="20"/>
           <w:szCs w:val="20"/>
         </w:rPr>
-        <w:t xml:space="preserve">. </w:t>
-      </w:r>
-    </w:p>
-    <w:p>
-      <w:pPr>
-        <w:jc w:val="both"/>
-        <w:rPr>
-          <w:sz w:val="20"/>
-          <w:szCs w:val="20"/>
-        </w:rPr>
-      </w:pPr>
-      <w:proofErr w:type="gramStart"/>
-      <w:r>
-        <w:rPr>
-          <w:sz w:val="20"/>
-          <w:szCs w:val="20"/>
-        </w:rPr>
-        <w:t>So</w:t>
-      </w:r>
-      <w:proofErr w:type="gramEnd"/>
-      <w:r>
-        <w:rPr>
-          <w:sz w:val="20"/>
-          <w:szCs w:val="20"/>
-        </w:rPr>
-        <w:t xml:space="preserve"> when I saw the opportunity to write a chapter about “the parts of the story of science that don’t get told in scientific publication”, I</w:t>
+        <w:t xml:space="preserve"> when I saw the opportunity to </w:t>
+      </w:r>
+      <w:r>
+        <w:rPr>
+          <w:sz w:val="20"/>
+          <w:szCs w:val="20"/>
+        </w:rPr>
+        <w:t>include</w:t>
+      </w:r>
+      <w:r>
+        <w:rPr>
+          <w:sz w:val="20"/>
+          <w:szCs w:val="20"/>
+        </w:rPr>
+        <w:t xml:space="preserve"> a chapter</w:t>
+      </w:r>
+      <w:r>
+        <w:rPr>
+          <w:sz w:val="20"/>
+          <w:szCs w:val="20"/>
+        </w:rPr>
+        <w:t xml:space="preserve"> in my thesis</w:t>
+      </w:r>
+      <w:r>
+        <w:rPr>
+          <w:sz w:val="20"/>
+          <w:szCs w:val="20"/>
+        </w:rPr>
+        <w:t xml:space="preserve"> about “the parts of the story of science that don’t get told in scientific publication”, I</w:t>
       </w:r>
       <w:r>
         <w:rPr>
@@ -404,7 +430,221 @@
           <w:sz w:val="20"/>
           <w:szCs w:val="20"/>
         </w:rPr>
-        <w:t xml:space="preserve">: the realization that everyone has a life as real and full as </w:t>
+        <w:t>: the realization that everyone has a life as real and full as your own. It’s one of my favorite words, expressing how connected we are as humans, going through our own emotions and personal turmoil, figuring out our lives as we go. R</w:t>
+      </w:r>
+      <w:r>
+        <w:rPr>
+          <w:sz w:val="20"/>
+          <w:szCs w:val="20"/>
+        </w:rPr>
+        <w:t>esearch is</w:t>
+      </w:r>
+      <w:r>
+        <w:rPr>
+          <w:sz w:val="20"/>
+          <w:szCs w:val="20"/>
+        </w:rPr>
+        <w:t xml:space="preserve"> typically</w:t>
+      </w:r>
+      <w:r>
+        <w:rPr>
+          <w:sz w:val="20"/>
+          <w:szCs w:val="20"/>
+        </w:rPr>
+        <w:t xml:space="preserve"> presented without mentioning th</w:t>
+      </w:r>
+      <w:r>
+        <w:rPr>
+          <w:sz w:val="20"/>
+          <w:szCs w:val="20"/>
+        </w:rPr>
+        <w:t xml:space="preserve">e rigorous </w:t>
+      </w:r>
+      <w:r>
+        <w:rPr>
+          <w:sz w:val="20"/>
+          <w:szCs w:val="20"/>
+        </w:rPr>
+        <w:t>mental</w:t>
+      </w:r>
+      <w:r>
+        <w:rPr>
+          <w:sz w:val="20"/>
+          <w:szCs w:val="20"/>
+        </w:rPr>
+        <w:t xml:space="preserve"> fortitude, the exhaustive emotional toll, the strains </w:t>
+      </w:r>
+      <w:r>
+        <w:rPr>
+          <w:sz w:val="20"/>
+          <w:szCs w:val="20"/>
+        </w:rPr>
+        <w:t>on life</w:t>
+      </w:r>
+      <w:r>
+        <w:rPr>
+          <w:sz w:val="20"/>
+          <w:szCs w:val="20"/>
+        </w:rPr>
+        <w:t xml:space="preserve"> that </w:t>
+      </w:r>
+      <w:r>
+        <w:rPr>
+          <w:sz w:val="20"/>
+          <w:szCs w:val="20"/>
+        </w:rPr>
+        <w:t>it t</w:t>
+      </w:r>
+      <w:r>
+        <w:rPr>
+          <w:sz w:val="20"/>
+          <w:szCs w:val="20"/>
+        </w:rPr>
+        <w:t>akes</w:t>
+      </w:r>
+      <w:r>
+        <w:rPr>
+          <w:sz w:val="20"/>
+          <w:szCs w:val="20"/>
+        </w:rPr>
+        <w:t xml:space="preserve"> to succeed.</w:t>
+      </w:r>
+      <w:r>
+        <w:rPr>
+          <w:sz w:val="20"/>
+          <w:szCs w:val="20"/>
+        </w:rPr>
+        <w:t xml:space="preserve"> But with this opportunity, I wanted to flip that narrative and share some of the mental and emotional </w:t>
+      </w:r>
+      <w:r>
+        <w:rPr>
+          <w:sz w:val="20"/>
+          <w:szCs w:val="20"/>
+        </w:rPr>
+        <w:t>swings</w:t>
+      </w:r>
+      <w:r>
+        <w:rPr>
+          <w:sz w:val="20"/>
+          <w:szCs w:val="20"/>
+        </w:rPr>
+        <w:t xml:space="preserve"> of my PhD journey.</w:t>
+      </w:r>
+    </w:p>
+    <w:p>
+      <w:pPr>
+        <w:jc w:val="both"/>
+        <w:rPr>
+          <w:sz w:val="20"/>
+          <w:szCs w:val="20"/>
+        </w:rPr>
+      </w:pPr>
+      <w:r>
+        <w:rPr>
+          <w:sz w:val="20"/>
+          <w:szCs w:val="20"/>
+        </w:rPr>
+        <w:t>10 years from now, I’m not sure how I’ll feel about graduate school. 7</w:t>
+      </w:r>
+      <w:r>
+        <w:rPr>
+          <w:sz w:val="20"/>
+          <w:szCs w:val="20"/>
+        </w:rPr>
+        <w:t xml:space="preserve"> whole</w:t>
+      </w:r>
+      <w:r>
+        <w:rPr>
+          <w:sz w:val="20"/>
+          <w:szCs w:val="20"/>
+        </w:rPr>
+        <w:t xml:space="preserve"> years.</w:t>
+      </w:r>
+      <w:r>
+        <w:rPr>
+          <w:sz w:val="20"/>
+          <w:szCs w:val="20"/>
+        </w:rPr>
+        <w:t xml:space="preserve"> </w:t>
+      </w:r>
+      <w:r>
+        <w:rPr>
+          <w:sz w:val="20"/>
+          <w:szCs w:val="20"/>
+        </w:rPr>
+        <w:t xml:space="preserve">A project that brought me deeper into the niches of science than I ever thought I could go. What is van der Waals packing anyways? This miniscule attractive force that relies on the periphery of atoms in space. </w:t>
+      </w:r>
+      <w:r>
+        <w:rPr>
+          <w:sz w:val="20"/>
+          <w:szCs w:val="20"/>
+        </w:rPr>
+        <w:t>I’ve spent years i</w:t>
+      </w:r>
+      <w:r>
+        <w:rPr>
+          <w:sz w:val="20"/>
+          <w:szCs w:val="20"/>
+        </w:rPr>
+        <w:t xml:space="preserve">nvestigating subatomic interactions within both theoretical and physical </w:t>
+      </w:r>
+      <w:r>
+        <w:rPr>
+          <w:sz w:val="20"/>
+          <w:szCs w:val="20"/>
+        </w:rPr>
+        <w:t>experimentation and</w:t>
+      </w:r>
+      <w:r>
+        <w:rPr>
+          <w:sz w:val="20"/>
+          <w:szCs w:val="20"/>
+        </w:rPr>
+        <w:t xml:space="preserve"> making sense of the results. And here, finally at the end, realizing that my thesis is a translation of my findings that this superficially nanoscopic (it’s actually smaller</w:t>
+      </w:r>
+      <w:r>
+        <w:rPr>
+          <w:sz w:val="20"/>
+          <w:szCs w:val="20"/>
+        </w:rPr>
+        <w:t>!</w:t>
+      </w:r>
+      <w:r>
+        <w:rPr>
+          <w:sz w:val="20"/>
+          <w:szCs w:val="20"/>
+        </w:rPr>
+        <w:t xml:space="preserve">) force has on membrane protein folding and association. </w:t>
+      </w:r>
+    </w:p>
+    <w:p>
+      <w:pPr>
+        <w:jc w:val="both"/>
+        <w:rPr>
+          <w:sz w:val="20"/>
+          <w:szCs w:val="20"/>
+        </w:rPr>
+      </w:pPr>
+      <w:r>
+        <w:rPr>
+          <w:sz w:val="20"/>
+          <w:szCs w:val="20"/>
+        </w:rPr>
+        <w:t>But d</w:t>
+      </w:r>
+      <w:r>
+        <w:rPr>
+          <w:sz w:val="20"/>
+          <w:szCs w:val="20"/>
+        </w:rPr>
+        <w:t>iscovery and novelty are extremely difficult to quantify</w:t>
+      </w:r>
+      <w:r>
+        <w:rPr>
+          <w:sz w:val="20"/>
+          <w:szCs w:val="20"/>
+        </w:rPr>
+        <w:t xml:space="preserve">, and even more so to describe at a level that makes sense to everyone. </w:t>
       </w:r>
       <w:proofErr w:type="gramStart"/>
       <w:r>
@@ -412,7 +652,7 @@
           <w:sz w:val="20"/>
           <w:szCs w:val="20"/>
         </w:rPr>
-        <w:t>your</w:t>
+        <w:t>So</w:t>
       </w:r>
       <w:proofErr w:type="gramEnd"/>
       <w:r>
@@ -420,105 +660,7 @@
           <w:sz w:val="20"/>
           <w:szCs w:val="20"/>
         </w:rPr>
-        <w:t xml:space="preserve"> own. It’s one of my favorite words, expressing how connected we are as humans, going through our own emotions and personal turmoil, figuring out our lives as we go. R</w:t>
-      </w:r>
-      <w:r>
-        <w:rPr>
-          <w:sz w:val="20"/>
-          <w:szCs w:val="20"/>
-        </w:rPr>
-        <w:t>esearch is</w:t>
-      </w:r>
-      <w:r>
-        <w:rPr>
-          <w:sz w:val="20"/>
-          <w:szCs w:val="20"/>
-        </w:rPr>
-        <w:t xml:space="preserve"> typically</w:t>
-      </w:r>
-      <w:r>
-        <w:rPr>
-          <w:sz w:val="20"/>
-          <w:szCs w:val="20"/>
-        </w:rPr>
-        <w:t xml:space="preserve"> presented without mentioning th</w:t>
-      </w:r>
-      <w:r>
-        <w:rPr>
-          <w:sz w:val="20"/>
-          <w:szCs w:val="20"/>
-        </w:rPr>
-        <w:t xml:space="preserve">e rigorous </w:t>
-      </w:r>
-      <w:r>
-        <w:rPr>
-          <w:sz w:val="20"/>
-          <w:szCs w:val="20"/>
-        </w:rPr>
-        <w:t>mental</w:t>
-      </w:r>
-      <w:r>
-        <w:rPr>
-          <w:sz w:val="20"/>
-          <w:szCs w:val="20"/>
-        </w:rPr>
-        <w:t xml:space="preserve"> fortitude, the exhaustive emotional toll, the strains </w:t>
-      </w:r>
-      <w:r>
-        <w:rPr>
-          <w:sz w:val="20"/>
-          <w:szCs w:val="20"/>
-        </w:rPr>
-        <w:t>on life</w:t>
-      </w:r>
-      <w:r>
-        <w:rPr>
-          <w:sz w:val="20"/>
-          <w:szCs w:val="20"/>
-        </w:rPr>
-        <w:t xml:space="preserve"> that </w:t>
-      </w:r>
-      <w:r>
-        <w:rPr>
-          <w:sz w:val="20"/>
-          <w:szCs w:val="20"/>
-        </w:rPr>
-        <w:t>it t</w:t>
-      </w:r>
-      <w:r>
-        <w:rPr>
-          <w:sz w:val="20"/>
-          <w:szCs w:val="20"/>
-        </w:rPr>
-        <w:t>akes</w:t>
-      </w:r>
-      <w:r>
-        <w:rPr>
-          <w:sz w:val="20"/>
-          <w:szCs w:val="20"/>
-        </w:rPr>
-        <w:t xml:space="preserve"> to succeed.</w:t>
-      </w:r>
-      <w:r>
-        <w:rPr>
-          <w:sz w:val="20"/>
-          <w:szCs w:val="20"/>
-        </w:rPr>
-        <w:t xml:space="preserve"> But with this opportunity, I wanted to flip that narrative and share some of the mental and emotional </w:t>
-      </w:r>
-      <w:r>
-        <w:rPr>
-          <w:sz w:val="20"/>
-          <w:szCs w:val="20"/>
-        </w:rPr>
-        <w:t>swings</w:t>
-      </w:r>
-      <w:r>
-        <w:rPr>
-          <w:sz w:val="20"/>
-          <w:szCs w:val="20"/>
-        </w:rPr>
-        <w:t xml:space="preserve"> of my PhD journey.</w:t>
+        <w:t xml:space="preserve"> I’ve melded two approaches that I felt comfortable with: The creation of a playlist that embodies the experiences I’ve had paired with personable letter writing. All aiming to answer the question:</w:t>
       </w:r>
     </w:p>
     <w:p>
@@ -534,86 +676,28 @@
           <w:sz w:val="20"/>
           <w:szCs w:val="20"/>
         </w:rPr>
-        <w:t>10 years from now, I’m not sure how I’ll feel about graduate school. 7</w:t>
-      </w:r>
-      <w:r>
-        <w:rPr>
-          <w:sz w:val="20"/>
-          <w:szCs w:val="20"/>
-        </w:rPr>
-        <w:t xml:space="preserve"> whole</w:t>
-      </w:r>
-      <w:r>
-        <w:rPr>
-          <w:sz w:val="20"/>
-          <w:szCs w:val="20"/>
-        </w:rPr>
-        <w:t xml:space="preserve"> years.</w:t>
-      </w:r>
-      <w:r>
-        <w:rPr>
-          <w:sz w:val="20"/>
-          <w:szCs w:val="20"/>
-        </w:rPr>
-        <w:t xml:space="preserve"> </w:t>
-      </w:r>
-      <w:r>
-        <w:rPr>
-          <w:sz w:val="20"/>
-          <w:szCs w:val="20"/>
-        </w:rPr>
-        <w:t xml:space="preserve">A project that brought me deeper into the niches of science than I ever thought I could go. What is van der Waals packing anyways? This miniscule attractive force that relies on the periphery of atoms in space. </w:t>
-      </w:r>
-      <w:r>
-        <w:rPr>
-          <w:sz w:val="20"/>
-          <w:szCs w:val="20"/>
-        </w:rPr>
-        <w:t>I’ve spent years i</w:t>
-      </w:r>
-      <w:r>
-        <w:rPr>
-          <w:sz w:val="20"/>
-          <w:szCs w:val="20"/>
-        </w:rPr>
-        <w:t xml:space="preserve">nvestigating subatomic interactions within both theoretical and physical </w:t>
-      </w:r>
-      <w:r>
-        <w:rPr>
-          <w:sz w:val="20"/>
-          <w:szCs w:val="20"/>
-        </w:rPr>
-        <w:t>experimentation and</w:t>
-      </w:r>
-      <w:r>
-        <w:rPr>
-          <w:sz w:val="20"/>
-          <w:szCs w:val="20"/>
-        </w:rPr>
-        <w:t xml:space="preserve"> making sense of the results. And here, finally at the end, realizing that my thesis is a translation of my findings that this superficially nanoscopic (it’s </w:t>
-      </w:r>
-      <w:proofErr w:type="gramStart"/>
-      <w:r>
-        <w:rPr>
-          <w:sz w:val="20"/>
-          <w:szCs w:val="20"/>
-        </w:rPr>
-        <w:t>actually smaller</w:t>
-      </w:r>
-      <w:proofErr w:type="gramEnd"/>
-      <w:r>
-        <w:rPr>
-          <w:sz w:val="20"/>
-          <w:szCs w:val="20"/>
-        </w:rPr>
-        <w:t>!</w:t>
-      </w:r>
-      <w:r>
-        <w:rPr>
-          <w:sz w:val="20"/>
-          <w:szCs w:val="20"/>
-        </w:rPr>
-        <w:t xml:space="preserve">) force has on membrane protein folding and association. Discovery and novelty are extremely difficult to quantify. </w:t>
+        <w:t>W</w:t>
+      </w:r>
+      <w:r>
+        <w:rPr>
+          <w:sz w:val="20"/>
+          <w:szCs w:val="20"/>
+        </w:rPr>
+        <w:t>hat does it mean to become a</w:t>
+      </w:r>
+      <w:r>
+        <w:rPr>
+          <w:sz w:val="20"/>
+          <w:szCs w:val="20"/>
+        </w:rPr>
+        <w:t xml:space="preserve"> scholar </w:t>
+      </w:r>
+      <w:r>
+        <w:rPr>
+          <w:sz w:val="20"/>
+          <w:szCs w:val="20"/>
+        </w:rPr>
+        <w:t>of this seemingly immeasurable and imponderable academic knowledge?</w:t>
       </w:r>
     </w:p>
     <w:p>
@@ -629,21 +713,74 @@
           <w:sz w:val="20"/>
           <w:szCs w:val="20"/>
         </w:rPr>
-        <w:t>In this personal chapter, I'm illustrating my answer to the question: what does it mean to become a</w:t>
-      </w:r>
-      <w:r>
-        <w:rPr>
-          <w:sz w:val="20"/>
-          <w:szCs w:val="20"/>
-        </w:rPr>
-        <w:t xml:space="preserve"> scholar </w:t>
-      </w:r>
-      <w:r>
-        <w:rPr>
-          <w:sz w:val="20"/>
-          <w:szCs w:val="20"/>
-        </w:rPr>
-        <w:t>of this seemingly immeasurable and imponderable academic knowledge?</w:t>
+        <w:t xml:space="preserve">Thank you to </w:t>
+      </w:r>
+      <w:proofErr w:type="spellStart"/>
+      <w:r>
+        <w:rPr>
+          <w:sz w:val="20"/>
+          <w:szCs w:val="20"/>
+        </w:rPr>
+        <w:t>SciFun</w:t>
+      </w:r>
+      <w:proofErr w:type="spellEnd"/>
+      <w:r>
+        <w:rPr>
+          <w:sz w:val="20"/>
+          <w:szCs w:val="20"/>
+        </w:rPr>
+        <w:t xml:space="preserve">, </w:t>
+      </w:r>
+      <w:r>
+        <w:rPr>
+          <w:sz w:val="20"/>
+          <w:szCs w:val="20"/>
+        </w:rPr>
+        <w:t>Wisconsin Initiative for Science Literacy (WISL), and WISL staff</w:t>
+      </w:r>
+      <w:r>
+        <w:rPr>
+          <w:sz w:val="20"/>
+          <w:szCs w:val="20"/>
+        </w:rPr>
+        <w:t xml:space="preserve"> for allowing me this opportunity to write and share these transparent reflections on my PhD. Thank you to </w:t>
+      </w:r>
+      <w:r>
+        <w:rPr>
+          <w:sz w:val="20"/>
+          <w:szCs w:val="20"/>
+        </w:rPr>
+        <w:t xml:space="preserve">Professor Bassam </w:t>
+      </w:r>
+      <w:proofErr w:type="spellStart"/>
+      <w:r>
+        <w:rPr>
+          <w:sz w:val="20"/>
+          <w:szCs w:val="20"/>
+        </w:rPr>
+        <w:t>Shakhashiri</w:t>
+      </w:r>
+      <w:proofErr w:type="spellEnd"/>
+      <w:r>
+        <w:rPr>
+          <w:sz w:val="20"/>
+          <w:szCs w:val="20"/>
+        </w:rPr>
+        <w:t>, Cayce Osborne, and Elizabeth Reynolds, for</w:t>
+      </w:r>
+      <w:r>
+        <w:rPr>
+          <w:sz w:val="20"/>
+          <w:szCs w:val="20"/>
+        </w:rPr>
+        <w:t xml:space="preserve"> </w:t>
+      </w:r>
+      <w:r>
+        <w:rPr>
+          <w:sz w:val="20"/>
+          <w:szCs w:val="20"/>
+        </w:rPr>
+        <w:t xml:space="preserve">helping me to develop and analogize the bits of science included in here! </w:t>
       </w:r>
     </w:p>
     <w:p>
@@ -659,116 +796,14 @@
           <w:sz w:val="20"/>
           <w:szCs w:val="20"/>
         </w:rPr>
-        <w:t xml:space="preserve">Thank you to </w:t>
-      </w:r>
-      <w:proofErr w:type="spellStart"/>
-      <w:r>
-        <w:rPr>
-          <w:sz w:val="20"/>
-          <w:szCs w:val="20"/>
-        </w:rPr>
-        <w:t>SciFun</w:t>
-      </w:r>
-      <w:proofErr w:type="spellEnd"/>
-      <w:r>
-        <w:rPr>
-          <w:sz w:val="20"/>
-          <w:szCs w:val="20"/>
-        </w:rPr>
-        <w:t xml:space="preserve">, </w:t>
-      </w:r>
-      <w:r>
-        <w:rPr>
-          <w:sz w:val="20"/>
-          <w:szCs w:val="20"/>
-        </w:rPr>
-        <w:t>Wisconsin Initiative for Science Literacy (WISL), and WISL staff</w:t>
-      </w:r>
-      <w:r>
-        <w:rPr>
-          <w:sz w:val="20"/>
-          <w:szCs w:val="20"/>
-        </w:rPr>
-        <w:t xml:space="preserve"> for allowing me this opportunity to write and share these transparent reflections on my PhD. Thank you to </w:t>
-      </w:r>
-      <w:r>
-        <w:rPr>
-          <w:sz w:val="20"/>
-          <w:szCs w:val="20"/>
-        </w:rPr>
-        <w:t xml:space="preserve">Professor Bassam </w:t>
-      </w:r>
-      <w:proofErr w:type="spellStart"/>
-      <w:r>
-        <w:rPr>
-          <w:sz w:val="20"/>
-          <w:szCs w:val="20"/>
-        </w:rPr>
-        <w:t>Shakhashiri</w:t>
-      </w:r>
-      <w:proofErr w:type="spellEnd"/>
-      <w:r>
-        <w:rPr>
-          <w:sz w:val="20"/>
-          <w:szCs w:val="20"/>
-        </w:rPr>
-        <w:t>, Cayce Osborne, and Elizabeth Reynolds, for</w:t>
-      </w:r>
-      <w:r>
-        <w:rPr>
-          <w:sz w:val="20"/>
-          <w:szCs w:val="20"/>
-        </w:rPr>
-        <w:t xml:space="preserve"> </w:t>
-      </w:r>
-      <w:r>
-        <w:rPr>
-          <w:sz w:val="20"/>
-          <w:szCs w:val="20"/>
-        </w:rPr>
-        <w:t xml:space="preserve">helping me to develop and analogize the bits of science included in here! </w:t>
-      </w:r>
-      <w:r>
-        <w:rPr>
-          <w:sz w:val="20"/>
-          <w:szCs w:val="20"/>
-        </w:rPr>
-        <w:t>helping me to</w:t>
-      </w:r>
-      <w:r>
-        <w:rPr>
-          <w:sz w:val="20"/>
-          <w:szCs w:val="20"/>
-        </w:rPr>
-        <w:t xml:space="preserve"> </w:t>
-      </w:r>
-      <w:r>
-        <w:rPr>
-          <w:sz w:val="20"/>
-          <w:szCs w:val="20"/>
-        </w:rPr>
-        <w:t xml:space="preserve">fine tune my drafts for </w:t>
-      </w:r>
-      <w:r>
-        <w:rPr>
-          <w:sz w:val="20"/>
-          <w:szCs w:val="20"/>
-        </w:rPr>
-        <w:t>the inclusion in this thesis</w:t>
-      </w:r>
-      <w:r>
-        <w:rPr>
-          <w:sz w:val="20"/>
-          <w:szCs w:val="20"/>
-        </w:rPr>
-        <w:t>, critiquing</w:t>
-      </w:r>
-      <w:r>
-        <w:rPr>
-          <w:sz w:val="20"/>
-          <w:szCs w:val="20"/>
-        </w:rPr>
-        <w:t xml:space="preserve">! </w:t>
+        <w:t>And additional thanks to my dear friends Diego Lanao and TA Nguyen for critiquing and giving feedback on my drafts. I wouldn’t have been able to write something even semi-coherent without both of their help.</w:t>
+      </w:r>
+      <w:r>
+        <w:rPr>
+          <w:sz w:val="20"/>
+          <w:szCs w:val="20"/>
+        </w:rPr>
+        <w:t xml:space="preserve"> </w:t>
       </w:r>
     </w:p>
     <w:p>
@@ -1610,7 +1645,19 @@
       </w:pPr>
       <w:r>
         <w:lastRenderedPageBreak/>
-        <w:t>Lessons from my PhD</w:t>
+        <w:t>Le</w:t>
+      </w:r>
+      <w:r>
+        <w:t>tters</w:t>
+      </w:r>
+      <w:r>
+        <w:t xml:space="preserve"> </w:t>
+      </w:r>
+      <w:r>
+        <w:t xml:space="preserve">for </w:t>
+      </w:r>
+      <w:r>
+        <w:t>my PhD</w:t>
       </w:r>
     </w:p>
     <w:p>
@@ -1627,6 +1674,8 @@
           <w:iCs w:val="0"/>
           <w:noProof/>
           <w:kern w:val="2"/>
+          <w:sz w:val="22"/>
+          <w:szCs w:val="22"/>
           <w14:ligatures w14:val="standardContextual"/>
         </w:rPr>
       </w:pPr>
@@ -1657,7 +1706,7 @@
         </w:rPr>
         <w:fldChar w:fldCharType="separate"/>
       </w:r>
-      <w:hyperlink w:anchor="_Toc168861029" w:history="1">
+      <w:hyperlink w:anchor="_Toc170574922" w:history="1">
         <w:r>
           <w:rPr>
             <w:rStyle w:val="Hyperlink"/>
@@ -1684,7 +1733,7 @@
             <w:noProof/>
             <w:webHidden/>
           </w:rPr>
-          <w:instrText xml:space="preserve"> PAGEREF _Toc168861029 \h </w:instrText>
+          <w:instrText xml:space="preserve"> PAGEREF _Toc170574922 \h </w:instrText>
         </w:r>
         <w:r>
           <w:rPr>
@@ -1729,10 +1778,12 @@
           <w:iCs w:val="0"/>
           <w:noProof/>
           <w:kern w:val="2"/>
+          <w:sz w:val="22"/>
+          <w:szCs w:val="22"/>
           <w14:ligatures w14:val="standardContextual"/>
         </w:rPr>
       </w:pPr>
-      <w:hyperlink w:anchor="_Toc168861030" w:history="1">
+      <w:hyperlink w:anchor="_Toc170574923" w:history="1">
         <w:r>
           <w:rPr>
             <w:rStyle w:val="Hyperlink"/>
@@ -1759,7 +1810,7 @@
             <w:noProof/>
             <w:webHidden/>
           </w:rPr>
-          <w:instrText xml:space="preserve"> PAGEREF _Toc168861030 \h </w:instrText>
+          <w:instrText xml:space="preserve"> PAGEREF _Toc170574923 \h </w:instrText>
         </w:r>
         <w:r>
           <w:rPr>
@@ -1804,16 +1855,18 @@
           <w:iCs w:val="0"/>
           <w:noProof/>
           <w:kern w:val="2"/>
+          <w:sz w:val="22"/>
+          <w:szCs w:val="22"/>
           <w14:ligatures w14:val="standardContextual"/>
         </w:rPr>
       </w:pPr>
-      <w:hyperlink w:anchor="_Toc168861031" w:history="1">
+      <w:hyperlink w:anchor="_Toc170574924" w:history="1">
         <w:r>
           <w:rPr>
             <w:rStyle w:val="Hyperlink"/>
             <w:noProof/>
           </w:rPr>
-          <w:t>The world sayin’ what you are because you’re young and black, don’t believe ‘em</w:t>
+          <w:t>The world sayin’ what you are because you’re young and black</w:t>
         </w:r>
         <w:r>
           <w:rPr>
@@ -1834,7 +1887,7 @@
             <w:noProof/>
             <w:webHidden/>
           </w:rPr>
-          <w:instrText xml:space="preserve"> PAGEREF _Toc168861031 \h </w:instrText>
+          <w:instrText xml:space="preserve"> PAGEREF _Toc170574924 \h </w:instrText>
         </w:r>
         <w:r>
           <w:rPr>
@@ -1879,10 +1932,12 @@
           <w:iCs w:val="0"/>
           <w:noProof/>
           <w:kern w:val="2"/>
+          <w:sz w:val="22"/>
+          <w:szCs w:val="22"/>
           <w14:ligatures w14:val="standardContextual"/>
         </w:rPr>
       </w:pPr>
-      <w:hyperlink w:anchor="_Toc168861032" w:history="1">
+      <w:hyperlink w:anchor="_Toc170574925" w:history="1">
         <w:r>
           <w:rPr>
             <w:rStyle w:val="Hyperlink"/>
@@ -1909,7 +1964,7 @@
             <w:noProof/>
             <w:webHidden/>
           </w:rPr>
-          <w:instrText xml:space="preserve"> PAGEREF _Toc168861032 \h </w:instrText>
+          <w:instrText xml:space="preserve"> PAGEREF _Toc170574925 \h </w:instrText>
         </w:r>
         <w:r>
           <w:rPr>
@@ -1954,16 +2009,18 @@
           <w:iCs w:val="0"/>
           <w:noProof/>
           <w:kern w:val="2"/>
+          <w:sz w:val="22"/>
+          <w:szCs w:val="22"/>
           <w14:ligatures w14:val="standardContextual"/>
         </w:rPr>
       </w:pPr>
-      <w:hyperlink w:anchor="_Toc168861033" w:history="1">
+      <w:hyperlink w:anchor="_Toc170574926" w:history="1">
         <w:r>
           <w:rPr>
             <w:rStyle w:val="Hyperlink"/>
             <w:noProof/>
           </w:rPr>
-          <w:t>I don’t belong here, let me start over, I wanna sleep so wake me up when I’m older</w:t>
+          <w:t>I don’t belong here, let me start over</w:t>
         </w:r>
         <w:r>
           <w:rPr>
@@ -1984,7 +2041,7 @@
             <w:noProof/>
             <w:webHidden/>
           </w:rPr>
-          <w:instrText xml:space="preserve"> PAGEREF _Toc168861033 \h </w:instrText>
+          <w:instrText xml:space="preserve"> PAGEREF _Toc170574926 \h </w:instrText>
         </w:r>
         <w:r>
           <w:rPr>
@@ -2029,10 +2086,12 @@
           <w:iCs w:val="0"/>
           <w:noProof/>
           <w:kern w:val="2"/>
+          <w:sz w:val="22"/>
+          <w:szCs w:val="22"/>
           <w14:ligatures w14:val="standardContextual"/>
         </w:rPr>
       </w:pPr>
-      <w:hyperlink w:anchor="_Toc168861034" w:history="1">
+      <w:hyperlink w:anchor="_Toc170574927" w:history="1">
         <w:r>
           <w:rPr>
             <w:rStyle w:val="Hyperlink"/>
@@ -2059,7 +2118,7 @@
             <w:noProof/>
             <w:webHidden/>
           </w:rPr>
-          <w:instrText xml:space="preserve"> PAGEREF _Toc168861034 \h </w:instrText>
+          <w:instrText xml:space="preserve"> PAGEREF _Toc170574927 \h </w:instrText>
         </w:r>
         <w:r>
           <w:rPr>
@@ -2104,10 +2163,12 @@
           <w:iCs w:val="0"/>
           <w:noProof/>
           <w:kern w:val="2"/>
+          <w:sz w:val="22"/>
+          <w:szCs w:val="22"/>
           <w14:ligatures w14:val="standardContextual"/>
         </w:rPr>
       </w:pPr>
-      <w:hyperlink w:anchor="_Toc168861035" w:history="1">
+      <w:hyperlink w:anchor="_Toc170574928" w:history="1">
         <w:r>
           <w:rPr>
             <w:rStyle w:val="Hyperlink"/>
@@ -2134,7 +2195,7 @@
             <w:noProof/>
             <w:webHidden/>
           </w:rPr>
-          <w:instrText xml:space="preserve"> PAGEREF _Toc168861035 \h </w:instrText>
+          <w:instrText xml:space="preserve"> PAGEREF _Toc170574928 \h </w:instrText>
         </w:r>
         <w:r>
           <w:rPr>
@@ -2179,10 +2240,12 @@
           <w:iCs w:val="0"/>
           <w:noProof/>
           <w:kern w:val="2"/>
+          <w:sz w:val="22"/>
+          <w:szCs w:val="22"/>
           <w14:ligatures w14:val="standardContextual"/>
         </w:rPr>
       </w:pPr>
-      <w:hyperlink w:anchor="_Toc168861036" w:history="1">
+      <w:hyperlink w:anchor="_Toc170574929" w:history="1">
         <w:r>
           <w:rPr>
             <w:rStyle w:val="Hyperlink"/>
@@ -2209,7 +2272,7 @@
             <w:noProof/>
             <w:webHidden/>
           </w:rPr>
-          <w:instrText xml:space="preserve"> PAGEREF _Toc168861036 \h </w:instrText>
+          <w:instrText xml:space="preserve"> PAGEREF _Toc170574929 \h </w:instrText>
         </w:r>
         <w:r>
           <w:rPr>
@@ -2254,10 +2317,12 @@
           <w:iCs w:val="0"/>
           <w:noProof/>
           <w:kern w:val="2"/>
+          <w:sz w:val="22"/>
+          <w:szCs w:val="22"/>
           <w14:ligatures w14:val="standardContextual"/>
         </w:rPr>
       </w:pPr>
-      <w:hyperlink w:anchor="_Toc168861037" w:history="1">
+      <w:hyperlink w:anchor="_Toc170574930" w:history="1">
         <w:r>
           <w:rPr>
             <w:rStyle w:val="Hyperlink"/>
@@ -2284,7 +2349,7 @@
             <w:noProof/>
             <w:webHidden/>
           </w:rPr>
-          <w:instrText xml:space="preserve"> PAGEREF _Toc168861037 \h </w:instrText>
+          <w:instrText xml:space="preserve"> PAGEREF _Toc170574930 \h </w:instrText>
         </w:r>
         <w:r>
           <w:rPr>
@@ -2329,10 +2394,12 @@
           <w:iCs w:val="0"/>
           <w:noProof/>
           <w:kern w:val="2"/>
+          <w:sz w:val="22"/>
+          <w:szCs w:val="22"/>
           <w14:ligatures w14:val="standardContextual"/>
         </w:rPr>
       </w:pPr>
-      <w:hyperlink w:anchor="_Toc168861038" w:history="1">
+      <w:hyperlink w:anchor="_Toc170574931" w:history="1">
         <w:r>
           <w:rPr>
             <w:rStyle w:val="Hyperlink"/>
@@ -2359,7 +2426,7 @@
             <w:noProof/>
             <w:webHidden/>
           </w:rPr>
-          <w:instrText xml:space="preserve"> PAGEREF _Toc168861038 \h </w:instrText>
+          <w:instrText xml:space="preserve"> PAGEREF _Toc170574931 \h </w:instrText>
         </w:r>
         <w:r>
           <w:rPr>
@@ -2404,10 +2471,12 @@
           <w:iCs w:val="0"/>
           <w:noProof/>
           <w:kern w:val="2"/>
+          <w:sz w:val="22"/>
+          <w:szCs w:val="22"/>
           <w14:ligatures w14:val="standardContextual"/>
         </w:rPr>
       </w:pPr>
-      <w:hyperlink w:anchor="_Toc168861039" w:history="1">
+      <w:hyperlink w:anchor="_Toc170574932" w:history="1">
         <w:r>
           <w:rPr>
             <w:rStyle w:val="Hyperlink"/>
@@ -2434,7 +2503,7 @@
             <w:noProof/>
             <w:webHidden/>
           </w:rPr>
-          <w:instrText xml:space="preserve"> PAGEREF _Toc168861039 \h </w:instrText>
+          <w:instrText xml:space="preserve"> PAGEREF _Toc170574932 \h </w:instrText>
         </w:r>
         <w:r>
           <w:rPr>
@@ -2479,10 +2548,12 @@
           <w:iCs w:val="0"/>
           <w:noProof/>
           <w:kern w:val="2"/>
+          <w:sz w:val="22"/>
+          <w:szCs w:val="22"/>
           <w14:ligatures w14:val="standardContextual"/>
         </w:rPr>
       </w:pPr>
-      <w:hyperlink w:anchor="_Toc168861040" w:history="1">
+      <w:hyperlink w:anchor="_Toc170574933" w:history="1">
         <w:r>
           <w:rPr>
             <w:rStyle w:val="Hyperlink"/>
@@ -2509,7 +2580,7 @@
             <w:noProof/>
             <w:webHidden/>
           </w:rPr>
-          <w:instrText xml:space="preserve"> PAGEREF _Toc168861040 \h </w:instrText>
+          <w:instrText xml:space="preserve"> PAGEREF _Toc170574933 \h </w:instrText>
         </w:r>
         <w:r>
           <w:rPr>
@@ -2554,10 +2625,12 @@
           <w:iCs w:val="0"/>
           <w:noProof/>
           <w:kern w:val="2"/>
+          <w:sz w:val="22"/>
+          <w:szCs w:val="22"/>
           <w14:ligatures w14:val="standardContextual"/>
         </w:rPr>
       </w:pPr>
-      <w:hyperlink w:anchor="_Toc168861041" w:history="1">
+      <w:hyperlink w:anchor="_Toc170574934" w:history="1">
         <w:r>
           <w:rPr>
             <w:rStyle w:val="Hyperlink"/>
@@ -2584,7 +2657,7 @@
             <w:noProof/>
             <w:webHidden/>
           </w:rPr>
-          <w:instrText xml:space="preserve"> PAGEREF _Toc168861041 \h </w:instrText>
+          <w:instrText xml:space="preserve"> PAGEREF _Toc170574934 \h </w:instrText>
         </w:r>
         <w:r>
           <w:rPr>
@@ -2629,16 +2702,18 @@
           <w:iCs w:val="0"/>
           <w:noProof/>
           <w:kern w:val="2"/>
+          <w:sz w:val="22"/>
+          <w:szCs w:val="22"/>
           <w14:ligatures w14:val="standardContextual"/>
         </w:rPr>
       </w:pPr>
-      <w:hyperlink w:anchor="_Toc168861042" w:history="1">
+      <w:hyperlink w:anchor="_Toc170574935" w:history="1">
         <w:r>
           <w:rPr>
             <w:rStyle w:val="Hyperlink"/>
             <w:noProof/>
           </w:rPr>
-          <w:t>It's not my fault, for I was promised just the same</w:t>
+          <w:t>Once I saw fire…Did I let it go?</w:t>
         </w:r>
         <w:r>
           <w:rPr>
@@ -2659,7 +2734,7 @@
             <w:noProof/>
             <w:webHidden/>
           </w:rPr>
-          <w:instrText xml:space="preserve"> PAGEREF _Toc168861042 \h </w:instrText>
+          <w:instrText xml:space="preserve"> PAGEREF _Toc170574935 \h </w:instrText>
         </w:r>
         <w:r>
           <w:rPr>
@@ -2704,10 +2779,12 @@
           <w:iCs w:val="0"/>
           <w:noProof/>
           <w:kern w:val="2"/>
+          <w:sz w:val="22"/>
+          <w:szCs w:val="22"/>
           <w14:ligatures w14:val="standardContextual"/>
         </w:rPr>
       </w:pPr>
-      <w:hyperlink w:anchor="_Toc168861043" w:history="1">
+      <w:hyperlink w:anchor="_Toc170574936" w:history="1">
         <w:r>
           <w:rPr>
             <w:rStyle w:val="Hyperlink"/>
@@ -2734,7 +2811,7 @@
             <w:noProof/>
             <w:webHidden/>
           </w:rPr>
-          <w:instrText xml:space="preserve"> PAGEREF _Toc168861043 \h </w:instrText>
+          <w:instrText xml:space="preserve"> PAGEREF _Toc170574936 \h </w:instrText>
         </w:r>
         <w:r>
           <w:rPr>
@@ -2798,7 +2875,7 @@
           <w:noProof/>
         </w:rPr>
         <w:drawing>
-          <wp:anchor distT="0" distB="0" distL="114300" distR="114300" simplePos="0" relativeHeight="251650048" behindDoc="1" locked="0" layoutInCell="1" allowOverlap="1" wp14:anchorId="4323F2E4" wp14:editId="5C04703E">
+          <wp:anchor distT="0" distB="0" distL="114300" distR="114300" simplePos="0" relativeHeight="251652096" behindDoc="1" locked="0" layoutInCell="1" allowOverlap="1" wp14:anchorId="4323F2E4" wp14:editId="5C04703E">
             <wp:simplePos x="0" y="0"/>
             <wp:positionH relativeFrom="margin">
               <wp:posOffset>1763932</wp:posOffset>
@@ -2951,14 +3028,14 @@
         <w:pStyle w:val="Lyrics"/>
       </w:pPr>
       <w:bookmarkStart w:id="0" w:name="_Toc168855831"/>
-      <w:bookmarkStart w:id="1" w:name="_Toc168861029"/>
-      <w:bookmarkStart w:id="2" w:name="_Toc163323791"/>
+      <w:bookmarkStart w:id="1" w:name="_Toc163323791"/>
+      <w:bookmarkStart w:id="2" w:name="_Toc170574922"/>
       <w:r>
         <w:lastRenderedPageBreak/>
         <w:t>I do</w:t>
       </w:r>
       <w:bookmarkEnd w:id="0"/>
-      <w:bookmarkEnd w:id="1"/>
+      <w:bookmarkEnd w:id="2"/>
     </w:p>
     <w:p>
       <w:pPr>
@@ -2971,7 +3048,7 @@
       <w:r>
         <w:t>Flipside-postlude by Kid Quill</w:t>
       </w:r>
-      <w:bookmarkEnd w:id="2"/>
+      <w:bookmarkEnd w:id="1"/>
     </w:p>
     <w:p>
       <w:pPr>
@@ -3054,7 +3131,10 @@
         <w:t xml:space="preserve">ed </w:t>
       </w:r>
       <w:r>
-        <w:t>versions</w:t>
+        <w:t>v</w:t>
+      </w:r>
+      <w:r>
+        <w:t>ariations</w:t>
       </w:r>
       <w:r>
         <w:t xml:space="preserve"> of this question </w:t>
@@ -3166,7 +3246,10 @@
         <w:pStyle w:val="lettertext"/>
       </w:pPr>
       <w:r>
-        <w:t>And I’ve always loved science.</w:t>
+        <w:t>And</w:t>
+      </w:r>
+      <w:r>
+        <w:t xml:space="preserve"> I’ve always loved science.</w:t>
       </w:r>
       <w:r>
         <w:t xml:space="preserve"> An elementary school field trip to the botanical gardens sticks with me: they gave each of us magnifying glasses and I was the kid </w:t>
@@ -3797,7 +3880,7 @@
         <w:pStyle w:val="Lyrics"/>
       </w:pPr>
       <w:bookmarkStart w:id="3" w:name="_Toc168855832"/>
-      <w:bookmarkStart w:id="4" w:name="_Toc168861030"/>
+      <w:bookmarkStart w:id="4" w:name="_Toc170574923"/>
       <w:r>
         <w:lastRenderedPageBreak/>
         <w:t>It’s so hard to swim against the tide</w:t>
@@ -3976,7 +4059,7 @@
           <w:noProof/>
         </w:rPr>
         <w:drawing>
-          <wp:anchor distT="0" distB="0" distL="114300" distR="114300" simplePos="0" relativeHeight="251642880" behindDoc="0" locked="0" layoutInCell="1" allowOverlap="1" wp14:anchorId="3E0F0BD5" wp14:editId="5C925108">
+          <wp:anchor distT="0" distB="0" distL="114300" distR="114300" simplePos="0" relativeHeight="251636736" behindDoc="0" locked="0" layoutInCell="1" allowOverlap="1" wp14:anchorId="3E0F0BD5" wp14:editId="5C925108">
             <wp:simplePos x="0" y="0"/>
             <wp:positionH relativeFrom="margin">
               <wp:align>right</wp:align>
@@ -4158,7 +4241,7 @@
         <w:pStyle w:val="lettertext"/>
       </w:pPr>
       <w:r>
-        <w:t xml:space="preserve">“I feel like there are some weaknesses in how </w:t>
+        <w:t xml:space="preserve">“I feel like there are weaknesses in how </w:t>
       </w:r>
       <w:r>
         <w:t xml:space="preserve">it communicates </w:t>
@@ -4167,25 +4250,16 @@
         <w:t>concepts</w:t>
       </w:r>
       <w:r>
-        <w:t>,</w:t>
-      </w:r>
-      <w:r>
-        <w:t xml:space="preserve"> </w:t>
-      </w:r>
-      <w:r>
-        <w:t xml:space="preserve">and I think </w:t>
-      </w:r>
-      <w:r>
-        <w:t>there</w:t>
-      </w:r>
-      <w:r>
-        <w:t xml:space="preserve"> would be </w:t>
-      </w:r>
-      <w:r>
-        <w:t xml:space="preserve">some benefits to having </w:t>
-      </w:r>
-      <w:r>
-        <w:t>something better.”</w:t>
+        <w:t xml:space="preserve"> </w:t>
+      </w:r>
+      <w:r>
+        <w:t>and</w:t>
+      </w:r>
+      <w:r>
+        <w:t xml:space="preserve"> that something better could be made.</w:t>
+      </w:r>
+      <w:r>
+        <w:t>”</w:t>
       </w:r>
     </w:p>
     <w:p>
@@ -4264,11 +4338,40 @@
       <w:r>
         <w:t xml:space="preserve"> </w:t>
       </w:r>
-      <w:r>
-        <w:t>But how did we come up with something that is now so fundamental in scientific research</w:t>
-      </w:r>
-      <w:r>
-        <w:t xml:space="preserve"> and important in forensics to identify people by any trace left behind</w:t>
+    </w:p>
+    <w:p>
+      <w:pPr>
+        <w:pStyle w:val="lettertext"/>
+      </w:pPr>
+      <w:r>
+        <w:t xml:space="preserve">But how did we come up with </w:t>
+      </w:r>
+      <w:r>
+        <w:t xml:space="preserve">this </w:t>
+      </w:r>
+      <w:r>
+        <w:t>fundamental research</w:t>
+      </w:r>
+      <w:r>
+        <w:t xml:space="preserve"> tool that even gets used</w:t>
+      </w:r>
+      <w:r>
+        <w:t xml:space="preserve"> in forensics to identify people </w:t>
+      </w:r>
+      <w:r>
+        <w:t>from</w:t>
+      </w:r>
+      <w:r>
+        <w:t xml:space="preserve"> </w:t>
+      </w:r>
+      <w:r>
+        <w:t>minimal</w:t>
+      </w:r>
+      <w:r>
+        <w:t xml:space="preserve"> trace</w:t>
+      </w:r>
+      <w:r>
+        <w:t>s</w:t>
       </w:r>
       <w:r>
         <w:t>?</w:t>
@@ -4280,7 +4383,7 @@
         <w:t xml:space="preserve">Kary Mullis, the inventor of PCR said it best: </w:t>
       </w:r>
       <w:r>
-        <w:t xml:space="preserve">“I was looking for something else…PCR was the possible outcome of a solution to a hypothetical problem that didn’t really exist.” </w:t>
+        <w:t>“I was looking for something else…PCR was the possible outcome of a solution to a hypothetical problem that didn’t really exist.”</w:t>
       </w:r>
     </w:p>
     <w:p>
@@ -4612,7 +4715,7 @@
         <w:pStyle w:val="Lyrics"/>
       </w:pPr>
       <w:bookmarkStart w:id="5" w:name="_Toc168855833"/>
-      <w:bookmarkStart w:id="6" w:name="_Toc168861031"/>
+      <w:bookmarkStart w:id="6" w:name="_Toc170574924"/>
       <w:r>
         <w:lastRenderedPageBreak/>
         <w:t xml:space="preserve">The world </w:t>
@@ -4623,15 +4726,10 @@
       </w:r>
       <w:proofErr w:type="spellEnd"/>
       <w:r>
-        <w:t>’ what you are because you’re young and black, don’t believe ‘</w:t>
-      </w:r>
-      <w:proofErr w:type="spellStart"/>
-      <w:r>
-        <w:t>em</w:t>
+        <w:t>’ what you are because you’re young and black</w:t>
       </w:r>
       <w:bookmarkEnd w:id="5"/>
       <w:bookmarkEnd w:id="6"/>
-      <w:proofErr w:type="spellEnd"/>
     </w:p>
     <w:p>
       <w:pPr>
@@ -4947,23 +5045,7 @@
           <w:i/>
           <w:iCs/>
         </w:rPr>
-        <w:t xml:space="preserve"> am I missing? Do I </w:t>
-      </w:r>
-      <w:proofErr w:type="gramStart"/>
-      <w:r>
-        <w:rPr>
-          <w:i/>
-          <w:iCs/>
-        </w:rPr>
-        <w:t>have the ability to</w:t>
-      </w:r>
-      <w:proofErr w:type="gramEnd"/>
-      <w:r>
-        <w:rPr>
-          <w:i/>
-          <w:iCs/>
-        </w:rPr>
-        <w:t xml:space="preserve"> navigate the field of biochemistry? Do I even belong here?</w:t>
+        <w:t xml:space="preserve"> am I missing? Do I have the ability to navigate the field of biochemistry? Do I even belong here?</w:t>
       </w:r>
     </w:p>
     <w:p>
@@ -4978,7 +5060,7 @@
           <w:u w:val="single"/>
         </w:rPr>
         <w:drawing>
-          <wp:anchor distT="0" distB="0" distL="114300" distR="114300" simplePos="0" relativeHeight="251645952" behindDoc="0" locked="0" layoutInCell="1" allowOverlap="1" wp14:anchorId="1D4D0A98" wp14:editId="6FAD8F11">
+          <wp:anchor distT="0" distB="0" distL="114300" distR="114300" simplePos="0" relativeHeight="251640832" behindDoc="0" locked="0" layoutInCell="1" allowOverlap="1" wp14:anchorId="1D4D0A98" wp14:editId="6FAD8F11">
             <wp:simplePos x="0" y="0"/>
             <wp:positionH relativeFrom="margin">
               <wp:posOffset>2628900</wp:posOffset>
@@ -5208,7 +5290,13 @@
         <w:t xml:space="preserve">feel more comfortable because I’d find </w:t>
       </w:r>
       <w:r>
-        <w:t>people like me: who want to understand more about science, who question and want to better understand different culture</w:t>
+        <w:t>people like me:</w:t>
+      </w:r>
+      <w:r>
+        <w:t xml:space="preserve"> People</w:t>
+      </w:r>
+      <w:r>
+        <w:t xml:space="preserve"> who want to understand more about science, to better understand different culture</w:t>
       </w:r>
       <w:r>
         <w:t>s</w:t>
@@ -5217,13 +5305,13 @@
         <w:t xml:space="preserve"> </w:t>
       </w:r>
       <w:r>
-        <w:t xml:space="preserve">and perspectives. </w:t>
-      </w:r>
-      <w:r>
-        <w:t>People</w:t>
-      </w:r>
-      <w:r>
-        <w:t xml:space="preserve"> who want to learn by</w:t>
+        <w:t>and perspectives</w:t>
+      </w:r>
+      <w:r>
+        <w:t xml:space="preserve">, </w:t>
+      </w:r>
+      <w:r>
+        <w:t>to learn by</w:t>
       </w:r>
       <w:r>
         <w:t xml:space="preserve"> challenging the norm</w:t>
@@ -5253,15 +5341,7 @@
         <w:t xml:space="preserve"> often</w:t>
       </w:r>
       <w:r>
-        <w:t xml:space="preserve"> feel like I </w:t>
-      </w:r>
-      <w:proofErr w:type="gramStart"/>
-      <w:r>
-        <w:t>have to</w:t>
-      </w:r>
-      <w:proofErr w:type="gramEnd"/>
-      <w:r>
-        <w:t xml:space="preserve"> conform to what other people expect of me rather than being given the chance to share my own </w:t>
+        <w:t xml:space="preserve"> feel like I have to conform to what other people expect of me rather than being given the chance to share my own </w:t>
       </w:r>
       <w:r>
         <w:t>identity</w:t>
@@ -5283,7 +5363,7 @@
         <w:pStyle w:val="Lyrics"/>
       </w:pPr>
       <w:bookmarkStart w:id="7" w:name="_Toc168855834"/>
-      <w:bookmarkStart w:id="8" w:name="_Toc168861032"/>
+      <w:bookmarkStart w:id="8" w:name="_Toc170574925"/>
       <w:r>
         <w:lastRenderedPageBreak/>
         <w:t>There will be mountains you won’t move</w:t>
@@ -5369,8 +5449,11 @@
         <w:pStyle w:val="lettertext"/>
       </w:pPr>
       <w:r>
+        <w:rPr>
+          <w:noProof/>
+        </w:rPr>
         <w:drawing>
-          <wp:anchor distT="0" distB="0" distL="114300" distR="114300" simplePos="0" relativeHeight="251673600" behindDoc="0" locked="0" layoutInCell="1" allowOverlap="1" wp14:anchorId="0F8D1CB5" wp14:editId="7DA7ED6E">
+          <wp:anchor distT="0" distB="0" distL="114300" distR="114300" simplePos="0" relativeHeight="251681792" behindDoc="0" locked="0" layoutInCell="1" allowOverlap="1" wp14:anchorId="0F8D1CB5" wp14:editId="7DA7ED6E">
             <wp:simplePos x="0" y="0"/>
             <wp:positionH relativeFrom="column">
               <wp:posOffset>0</wp:posOffset>
@@ -5700,14 +5783,12 @@
       <w:pPr>
         <w:pStyle w:val="lettertext"/>
       </w:pPr>
-      <w:proofErr w:type="gramStart"/>
       <w:r>
         <w:rPr>
           <w:rStyle w:val="PSChar"/>
         </w:rPr>
         <w:t>P.S.</w:t>
       </w:r>
-      <w:proofErr w:type="gramEnd"/>
       <w:r>
         <w:t xml:space="preserve"> </w:t>
       </w:r>
@@ -5757,25 +5838,11 @@
         <w:pStyle w:val="Lyrics"/>
       </w:pPr>
       <w:bookmarkStart w:id="10" w:name="_Toc168855835"/>
-      <w:bookmarkStart w:id="11" w:name="_Toc168861033"/>
+      <w:bookmarkStart w:id="11" w:name="_Toc170574926"/>
       <w:r>
         <w:lastRenderedPageBreak/>
         <w:t>I don’t belong here, let me start over</w:t>
       </w:r>
-      <w:r>
-        <w:t xml:space="preserve">, </w:t>
-      </w:r>
-      <w:r>
-        <w:t xml:space="preserve">I </w:t>
-      </w:r>
-      <w:proofErr w:type="spellStart"/>
-      <w:r>
-        <w:t>wanna</w:t>
-      </w:r>
-      <w:proofErr w:type="spellEnd"/>
-      <w:r>
-        <w:t xml:space="preserve"> sleep so wake me up when I’m older</w:t>
-      </w:r>
       <w:bookmarkEnd w:id="10"/>
       <w:bookmarkEnd w:id="11"/>
     </w:p>
@@ -6446,15 +6513,7 @@
         <w:t>. To do that,</w:t>
       </w:r>
       <w:r>
-        <w:t xml:space="preserve"> I </w:t>
-      </w:r>
-      <w:proofErr w:type="gramStart"/>
-      <w:r>
-        <w:t>have to</w:t>
-      </w:r>
-      <w:proofErr w:type="gramEnd"/>
-      <w:r>
-        <w:t xml:space="preserve"> figure out</w:t>
+        <w:t xml:space="preserve"> I have to figure out</w:t>
       </w:r>
       <w:r>
         <w:t xml:space="preserve"> what I’m missing in my learning. W</w:t>
@@ -6631,7 +6690,6 @@
         <w:t xml:space="preserve"> </w:t>
       </w:r>
       <w:proofErr w:type="spellStart"/>
-      <w:proofErr w:type="gramStart"/>
       <w:r>
         <w:rPr>
           <w:i/>
@@ -6645,15 +6703,7 @@
           <w:i/>
           <w:iCs/>
         </w:rPr>
-        <w:t xml:space="preserve"> don’t</w:t>
-      </w:r>
-      <w:proofErr w:type="gramEnd"/>
-      <w:r>
-        <w:rPr>
-          <w:i/>
-          <w:iCs/>
-        </w:rPr>
-        <w:t xml:space="preserve"> want to fail</w:t>
+        <w:t xml:space="preserve"> don’t want to fail</w:t>
       </w:r>
       <w:r>
         <w:rPr>
@@ -6745,7 +6795,7 @@
           <w:i/>
           <w:iCs/>
         </w:rPr>
-        <w:t xml:space="preserve"> don’t want to feel like a token student in this very white state</w:t>
+        <w:t xml:space="preserve"> don’t want to feel like a token student in this white state</w:t>
       </w:r>
       <w:r>
         <w:rPr>
@@ -6762,7 +6812,6 @@
         <w:t xml:space="preserve"> </w:t>
       </w:r>
       <w:proofErr w:type="spellStart"/>
-      <w:proofErr w:type="gramStart"/>
       <w:r>
         <w:rPr>
           <w:i/>
@@ -6776,14 +6825,6 @@
           <w:i/>
           <w:iCs/>
         </w:rPr>
-        <w:t xml:space="preserve"> just</w:t>
-      </w:r>
-      <w:proofErr w:type="gramEnd"/>
-      <w:r>
-        <w:rPr>
-          <w:i/>
-          <w:iCs/>
-        </w:rPr>
         <w:t xml:space="preserve"> want to do science and learn</w:t>
       </w:r>
       <w:r>
@@ -6791,7 +6832,21 @@
           <w:i/>
           <w:iCs/>
         </w:rPr>
-        <w:t xml:space="preserve">, </w:t>
+        <w:t>, to discover knowledge and support other minorities</w:t>
+      </w:r>
+      <w:r>
+        <w:rPr>
+          <w:i/>
+          <w:iCs/>
+        </w:rPr>
+        <w:t>,</w:t>
+      </w:r>
+      <w:r>
+        <w:rPr>
+          <w:i/>
+          <w:iCs/>
+        </w:rPr>
+        <w:t xml:space="preserve"> do </w:t>
       </w:r>
       <w:proofErr w:type="spellStart"/>
       <w:r>
@@ -6807,21 +6862,21 @@
           <w:i/>
           <w:iCs/>
         </w:rPr>
-        <w:t xml:space="preserve"> want to discover knowledge and support other minorities</w:t>
-      </w:r>
-      <w:r>
-        <w:rPr>
-          <w:i/>
-          <w:iCs/>
-        </w:rPr>
-        <w:t>,</w:t>
-      </w:r>
-      <w:r>
-        <w:rPr>
-          <w:i/>
-          <w:iCs/>
-        </w:rPr>
-        <w:t xml:space="preserve"> do </w:t>
+        <w:t xml:space="preserve"> have to live with these feelings of failure forever</w:t>
+      </w:r>
+      <w:r>
+        <w:rPr>
+          <w:i/>
+          <w:iCs/>
+        </w:rPr>
+        <w:t>?</w:t>
+      </w:r>
+      <w:r>
+        <w:rPr>
+          <w:i/>
+          <w:iCs/>
+        </w:rPr>
+        <w:t xml:space="preserve"> am </w:t>
       </w:r>
       <w:proofErr w:type="spellStart"/>
       <w:r>
@@ -6837,7 +6892,7 @@
           <w:i/>
           <w:iCs/>
         </w:rPr>
-        <w:t xml:space="preserve"> have to live with these feelings of failure forever, am </w:t>
+        <w:t xml:space="preserve"> okay with that when will </w:t>
       </w:r>
       <w:proofErr w:type="spellStart"/>
       <w:r>
@@ -6853,7 +6908,7 @@
           <w:i/>
           <w:iCs/>
         </w:rPr>
-        <w:t xml:space="preserve"> okay with that when will </w:t>
+        <w:t xml:space="preserve"> be okay with that should </w:t>
       </w:r>
       <w:proofErr w:type="spellStart"/>
       <w:r>
@@ -6869,7 +6924,14 @@
           <w:i/>
           <w:iCs/>
         </w:rPr>
-        <w:t xml:space="preserve"> be okay with that should </w:t>
+        <w:t xml:space="preserve"> be okay with that? </w:t>
+      </w:r>
+      <w:r>
+        <w:rPr>
+          <w:i/>
+          <w:iCs/>
+        </w:rPr>
+        <w:t xml:space="preserve"> </w:t>
       </w:r>
       <w:proofErr w:type="spellStart"/>
       <w:r>
@@ -6885,21 +6947,14 @@
           <w:i/>
           <w:iCs/>
         </w:rPr>
-        <w:t xml:space="preserve"> be okay with that? will they go away </w:t>
-      </w:r>
-      <w:r>
-        <w:rPr>
-          <w:i/>
-          <w:iCs/>
-        </w:rPr>
-        <w:t>if</w:t>
-      </w:r>
-      <w:r>
-        <w:rPr>
-          <w:i/>
-          <w:iCs/>
-        </w:rPr>
-        <w:t xml:space="preserve"> </w:t>
+        <w:t xml:space="preserve"> hate myself, </w:t>
+      </w:r>
+      <w:r>
+        <w:rPr>
+          <w:i/>
+          <w:iCs/>
+        </w:rPr>
+        <w:t xml:space="preserve">will </w:t>
       </w:r>
       <w:proofErr w:type="spellStart"/>
       <w:r>
@@ -6915,7 +6970,7 @@
           <w:i/>
           <w:iCs/>
         </w:rPr>
-        <w:t xml:space="preserve"> pass, </w:t>
+        <w:t xml:space="preserve"> always feel like a failure no matter what </w:t>
       </w:r>
       <w:proofErr w:type="spellStart"/>
       <w:r>
@@ -6931,14 +6986,7 @@
           <w:i/>
           <w:iCs/>
         </w:rPr>
-        <w:t xml:space="preserve"> hate myself, </w:t>
-      </w:r>
-      <w:r>
-        <w:rPr>
-          <w:i/>
-          <w:iCs/>
-        </w:rPr>
-        <w:t xml:space="preserve">will </w:t>
+        <w:t xml:space="preserve"> do in my life, am </w:t>
       </w:r>
       <w:proofErr w:type="spellStart"/>
       <w:r>
@@ -6954,78 +7002,7 @@
           <w:i/>
           <w:iCs/>
         </w:rPr>
-        <w:t xml:space="preserve"> always feel like a failure no matter what </w:t>
-      </w:r>
-      <w:proofErr w:type="spellStart"/>
-      <w:r>
-        <w:rPr>
-          <w:i/>
-          <w:iCs/>
-        </w:rPr>
-        <w:t>i</w:t>
-      </w:r>
-      <w:proofErr w:type="spellEnd"/>
-      <w:r>
-        <w:rPr>
-          <w:i/>
-          <w:iCs/>
-        </w:rPr>
-        <w:t xml:space="preserve"> do in my life, am </w:t>
-      </w:r>
-      <w:proofErr w:type="spellStart"/>
-      <w:r>
-        <w:rPr>
-          <w:i/>
-          <w:iCs/>
-        </w:rPr>
-        <w:t>i</w:t>
-      </w:r>
-      <w:proofErr w:type="spellEnd"/>
-      <w:r>
-        <w:rPr>
-          <w:i/>
-          <w:iCs/>
-        </w:rPr>
-        <w:t xml:space="preserve"> worth anything other than my work? if </w:t>
-      </w:r>
-      <w:proofErr w:type="spellStart"/>
-      <w:r>
-        <w:rPr>
-          <w:i/>
-          <w:iCs/>
-        </w:rPr>
-        <w:t>i</w:t>
-      </w:r>
-      <w:proofErr w:type="spellEnd"/>
-      <w:r>
-        <w:rPr>
-          <w:i/>
-          <w:iCs/>
-        </w:rPr>
-        <w:t xml:space="preserve"> place all my value in work </w:t>
-      </w:r>
-      <w:r>
-        <w:rPr>
-          <w:i/>
-          <w:iCs/>
-        </w:rPr>
-        <w:t xml:space="preserve">then what could </w:t>
-      </w:r>
-      <w:proofErr w:type="spellStart"/>
-      <w:r>
-        <w:rPr>
-          <w:i/>
-          <w:iCs/>
-        </w:rPr>
-        <w:t>i</w:t>
-      </w:r>
-      <w:proofErr w:type="spellEnd"/>
-      <w:r>
-        <w:rPr>
-          <w:i/>
-          <w:iCs/>
-        </w:rPr>
-        <w:t xml:space="preserve"> even do, what’s the point, why am </w:t>
+        <w:t xml:space="preserve"> worth anything other than my work? why am </w:t>
       </w:r>
       <w:proofErr w:type="spellStart"/>
       <w:r>
@@ -7112,7 +7089,7 @@
         <w:pStyle w:val="Lyrics"/>
       </w:pPr>
       <w:bookmarkStart w:id="12" w:name="_Toc168855836"/>
-      <w:bookmarkStart w:id="13" w:name="_Toc168861034"/>
+      <w:bookmarkStart w:id="13" w:name="_Toc170574927"/>
       <w:r>
         <w:t>You build it to a high to say goodbye</w:t>
       </w:r>
@@ -7226,15 +7203,7 @@
         <w:t>As I was waiting for the bus, m</w:t>
       </w:r>
       <w:r>
-        <w:t xml:space="preserve">y head felt </w:t>
-      </w:r>
-      <w:proofErr w:type="gramStart"/>
-      <w:r>
-        <w:t>heavy</w:t>
-      </w:r>
-      <w:proofErr w:type="gramEnd"/>
-      <w:r>
-        <w:t xml:space="preserve"> and everything </w:t>
+        <w:t xml:space="preserve">y head felt heavy and everything </w:t>
       </w:r>
       <w:r>
         <w:t>went black</w:t>
@@ -7295,7 +7264,7 @@
           <w:noProof/>
         </w:rPr>
         <w:drawing>
-          <wp:anchor distT="0" distB="0" distL="114300" distR="114300" simplePos="0" relativeHeight="251646976" behindDoc="0" locked="0" layoutInCell="1" allowOverlap="1" wp14:anchorId="1B8ADB95" wp14:editId="37B5BE1E">
+          <wp:anchor distT="0" distB="0" distL="114300" distR="114300" simplePos="0" relativeHeight="251644928" behindDoc="0" locked="0" layoutInCell="1" allowOverlap="1" wp14:anchorId="1B8ADB95" wp14:editId="37B5BE1E">
             <wp:simplePos x="0" y="0"/>
             <wp:positionH relativeFrom="column">
               <wp:posOffset>12700</wp:posOffset>
@@ -7895,7 +7864,7 @@
         <w:pStyle w:val="Lyrics"/>
       </w:pPr>
       <w:bookmarkStart w:id="14" w:name="_Toc168855837"/>
-      <w:bookmarkStart w:id="15" w:name="_Toc168861035"/>
+      <w:bookmarkStart w:id="15" w:name="_Toc170574928"/>
       <w:r>
         <w:lastRenderedPageBreak/>
         <w:t>Where’s my soul going?</w:t>
@@ -8032,7 +8001,7 @@
           <w:noProof/>
         </w:rPr>
         <w:drawing>
-          <wp:anchor distT="0" distB="0" distL="114300" distR="114300" simplePos="0" relativeHeight="251672576" behindDoc="0" locked="0" layoutInCell="1" allowOverlap="1" wp14:anchorId="0287A59C" wp14:editId="3EE5E84F">
+          <wp:anchor distT="0" distB="0" distL="114300" distR="114300" simplePos="0" relativeHeight="251677696" behindDoc="0" locked="0" layoutInCell="1" allowOverlap="1" wp14:anchorId="0287A59C" wp14:editId="3EE5E84F">
             <wp:simplePos x="0" y="0"/>
             <wp:positionH relativeFrom="column">
               <wp:posOffset>3375660</wp:posOffset>
@@ -8547,18 +8516,10 @@
         <w:t>ouldn’t that be a story</w:t>
       </w:r>
       <w:r>
-        <w:t xml:space="preserve">? </w:t>
-      </w:r>
-      <w:proofErr w:type="gramStart"/>
-      <w:r>
-        <w:t>R</w:t>
-      </w:r>
-      <w:r>
-        <w:t>esearcher</w:t>
-      </w:r>
-      <w:proofErr w:type="gramEnd"/>
-      <w:r>
-        <w:t xml:space="preserve"> at UW-Madison </w:t>
+        <w:t>? R</w:t>
+      </w:r>
+      <w:r>
+        <w:t xml:space="preserve">esearcher at UW-Madison </w:t>
       </w:r>
       <w:r>
         <w:t>finds</w:t>
@@ -8673,7 +8634,6 @@
       <w:r>
         <w:t xml:space="preserve">. </w:t>
       </w:r>
-      <w:proofErr w:type="gramStart"/>
       <w:r>
         <w:rPr>
           <w:i/>
@@ -8697,7 +8657,6 @@
         <w:t>i</w:t>
       </w:r>
       <w:proofErr w:type="spellEnd"/>
-      <w:proofErr w:type="gramEnd"/>
       <w:r>
         <w:rPr>
           <w:i/>
@@ -8929,7 +8888,7 @@
         <w:pStyle w:val="Lyrics"/>
       </w:pPr>
       <w:bookmarkStart w:id="16" w:name="_Toc168855838"/>
-      <w:bookmarkStart w:id="17" w:name="_Toc168861036"/>
+      <w:bookmarkStart w:id="17" w:name="_Toc170574929"/>
       <w:r>
         <w:lastRenderedPageBreak/>
         <w:t>Time has come, take it all in</w:t>
@@ -9653,13 +9612,8 @@
       <w:r>
         <w:t xml:space="preserve"> </w:t>
       </w:r>
-      <w:proofErr w:type="gramStart"/>
-      <w:r>
-        <w:t>all of</w:t>
-      </w:r>
-      <w:proofErr w:type="gramEnd"/>
-      <w:r>
-        <w:t xml:space="preserve"> </w:t>
+      <w:r>
+        <w:t xml:space="preserve">all of </w:t>
       </w:r>
       <w:r>
         <w:t>this</w:t>
@@ -9807,7 +9761,13 @@
         <w:t>w</w:t>
       </w:r>
       <w:r>
-        <w:t>ho can plan for failing a prelim OR for a global pandemic. The chords</w:t>
+        <w:t xml:space="preserve">ho can plan for failing a prelim </w:t>
+      </w:r>
+      <w:r>
+        <w:t>AND</w:t>
+      </w:r>
+      <w:r>
+        <w:t xml:space="preserve"> for a global pandemic. The chords</w:t>
       </w:r>
       <w:r>
         <w:t xml:space="preserve"> in this song</w:t>
@@ -9836,13 +9796,13 @@
         <w:t xml:space="preserve">’s </w:t>
       </w:r>
       <w:r>
-        <w:t xml:space="preserve">like a prescription of hope for the future. And when Randy Newman sings </w:t>
-      </w:r>
-      <w:r>
-        <w:t>these lyrics</w:t>
-      </w:r>
-      <w:r>
-        <w:t xml:space="preserve">, it </w:t>
+        <w:t xml:space="preserve">like a prescription of hope for the future. And when Randy Newman </w:t>
+      </w:r>
+      <w:r>
+        <w:t>begins to sing</w:t>
+      </w:r>
+      <w:r>
+        <w:t xml:space="preserve"> it </w:t>
       </w:r>
       <w:r>
         <w:t>resonates</w:t>
@@ -9851,10 +9811,10 @@
         <w:t xml:space="preserve"> with</w:t>
       </w:r>
       <w:r>
-        <w:t xml:space="preserve"> nostalgia. Even if a plan doesn’t work out completely, </w:t>
-      </w:r>
-      <w:r>
-        <w:t xml:space="preserve">even if you can’t exactly predict how things will go, </w:t>
+        <w:t xml:space="preserve"> nostalgia. E</w:t>
+      </w:r>
+      <w:r>
+        <w:t xml:space="preserve">ven if you can’t exactly predict how things will go, </w:t>
       </w:r>
       <w:r>
         <w:t>you can still appreciate what happened because you’re a</w:t>
@@ -9928,37 +9888,16 @@
         <w:t xml:space="preserve"> on me.</w:t>
       </w:r>
       <w:r>
-        <w:t xml:space="preserve"> There are a lot of things that I still don’t understand about my project, but I’m now trusted to take it to </w:t>
-      </w:r>
-      <w:r>
-        <w:t>completion,</w:t>
-      </w:r>
-      <w:r>
-        <w:t xml:space="preserve"> and that’s what I</w:t>
-      </w:r>
-      <w:r>
-        <w:t>’m</w:t>
-      </w:r>
-      <w:r>
-        <w:t xml:space="preserve"> </w:t>
-      </w:r>
-      <w:r>
-        <w:t>going to</w:t>
-      </w:r>
-      <w:r>
-        <w:t xml:space="preserve"> focus on</w:t>
-      </w:r>
-      <w:r>
-        <w:t xml:space="preserve"> despite my in</w:t>
-      </w:r>
-      <w:r>
-        <w:t>ternal</w:t>
-      </w:r>
-      <w:r>
-        <w:t xml:space="preserve"> doubt</w:t>
-      </w:r>
-      <w:r>
-        <w:t>s</w:t>
+        <w:t xml:space="preserve"> There are</w:t>
+      </w:r>
+      <w:r>
+        <w:t xml:space="preserve"> still</w:t>
+      </w:r>
+      <w:r>
+        <w:t xml:space="preserve"> a lot of things that I don’t understand about my project, but I’m trusted to take it to </w:t>
+      </w:r>
+      <w:r>
+        <w:t>completion</w:t>
       </w:r>
       <w:r>
         <w:t xml:space="preserve">. </w:t>
@@ -10009,7 +9948,7 @@
         </w:rPr>
         <w:lastRenderedPageBreak/>
         <w:drawing>
-          <wp:anchor distT="0" distB="0" distL="114300" distR="114300" simplePos="0" relativeHeight="251663360" behindDoc="0" locked="0" layoutInCell="1" allowOverlap="1" wp14:anchorId="3222D09C" wp14:editId="5BA70C7B">
+          <wp:anchor distT="0" distB="0" distL="114300" distR="114300" simplePos="0" relativeHeight="251661312" behindDoc="0" locked="0" layoutInCell="1" allowOverlap="1" wp14:anchorId="3222D09C" wp14:editId="5BA70C7B">
             <wp:simplePos x="0" y="0"/>
             <wp:positionH relativeFrom="column">
               <wp:posOffset>1052195</wp:posOffset>
@@ -10125,7 +10064,7 @@
         <w:pStyle w:val="Lyrics"/>
       </w:pPr>
       <w:bookmarkStart w:id="18" w:name="_Toc168855839"/>
-      <w:bookmarkStart w:id="19" w:name="_Toc168861037"/>
+      <w:bookmarkStart w:id="19" w:name="_Toc170574930"/>
       <w:r>
         <w:t>Into the Woods</w:t>
       </w:r>
@@ -10172,11 +10111,9 @@
       <w:r>
         <w:t xml:space="preserve"> my eyes and find </w:t>
       </w:r>
-      <w:proofErr w:type="gramStart"/>
       <w:r>
         <w:t>respite</w:t>
       </w:r>
-      <w:proofErr w:type="gramEnd"/>
       <w:r>
         <w:t xml:space="preserve"> in </w:t>
       </w:r>
@@ -10453,7 +10390,19 @@
         <w:t>P.S.</w:t>
       </w:r>
       <w:r>
-        <w:t xml:space="preserve"> If you’re still not convinced that my research could be helpful to humanity, another group doing similar research was able </w:t>
+        <w:t xml:space="preserve"> If you’re still not convinced that research</w:t>
+      </w:r>
+      <w:r>
+        <w:t xml:space="preserve"> like mine</w:t>
+      </w:r>
+      <w:r>
+        <w:t xml:space="preserve"> could be helpful to humanity, another group doing similar </w:t>
+      </w:r>
+      <w:r>
+        <w:t>stuff</w:t>
+      </w:r>
+      <w:r>
+        <w:t xml:space="preserve"> was able </w:t>
       </w:r>
       <w:hyperlink r:id="rId17" w:history="1">
         <w:r>
@@ -10484,7 +10433,7 @@
         <w:pStyle w:val="Lyrics"/>
       </w:pPr>
       <w:bookmarkStart w:id="20" w:name="_Toc168855840"/>
-      <w:bookmarkStart w:id="21" w:name="_Toc168861038"/>
+      <w:bookmarkStart w:id="21" w:name="_Toc170574931"/>
       <w:r>
         <w:lastRenderedPageBreak/>
         <w:t xml:space="preserve">Why don’t you leave if you </w:t>
@@ -10678,7 +10627,7 @@
           <w:noProof/>
         </w:rPr>
         <w:drawing>
-          <wp:anchor distT="0" distB="0" distL="114300" distR="114300" simplePos="0" relativeHeight="251669504" behindDoc="0" locked="0" layoutInCell="1" allowOverlap="1" wp14:anchorId="49B85291" wp14:editId="7406AB48">
+          <wp:anchor distT="0" distB="0" distL="114300" distR="114300" simplePos="0" relativeHeight="251673600" behindDoc="0" locked="0" layoutInCell="1" allowOverlap="1" wp14:anchorId="49B85291" wp14:editId="7406AB48">
             <wp:simplePos x="0" y="0"/>
             <wp:positionH relativeFrom="column">
               <wp:posOffset>2839085</wp:posOffset>
@@ -10812,7 +10761,7 @@
           <w:noProof/>
         </w:rPr>
         <w:drawing>
-          <wp:anchor distT="0" distB="0" distL="114300" distR="114300" simplePos="0" relativeHeight="251666432" behindDoc="0" locked="0" layoutInCell="1" allowOverlap="1" wp14:anchorId="2214AF7C" wp14:editId="68A744C8">
+          <wp:anchor distT="0" distB="0" distL="114300" distR="114300" simplePos="0" relativeHeight="251669504" behindDoc="0" locked="0" layoutInCell="1" allowOverlap="1" wp14:anchorId="2214AF7C" wp14:editId="68A744C8">
             <wp:simplePos x="0" y="0"/>
             <wp:positionH relativeFrom="column">
               <wp:posOffset>0</wp:posOffset>
@@ -11327,7 +11276,7 @@
         <w:pStyle w:val="Lyrics"/>
       </w:pPr>
       <w:bookmarkStart w:id="22" w:name="_Toc168855841"/>
-      <w:bookmarkStart w:id="23" w:name="_Toc168861039"/>
+      <w:bookmarkStart w:id="23" w:name="_Toc170574932"/>
       <w:proofErr w:type="spellStart"/>
       <w:r>
         <w:lastRenderedPageBreak/>
@@ -11840,21 +11789,12 @@
         </w:rPr>
         <w:t xml:space="preserve"> </w:t>
       </w:r>
-      <w:proofErr w:type="gramStart"/>
-      <w:r>
-        <w:rPr>
-          <w:i/>
-          <w:iCs/>
-        </w:rPr>
-        <w:t>after</w:t>
-      </w:r>
-      <w:proofErr w:type="gramEnd"/>
-      <w:r>
-        <w:rPr>
-          <w:i/>
-          <w:iCs/>
-        </w:rPr>
-        <w:t xml:space="preserve"> I graduate</w:t>
+      <w:r>
+        <w:rPr>
+          <w:i/>
+          <w:iCs/>
+        </w:rPr>
+        <w:t>after I graduate</w:t>
       </w:r>
       <w:r>
         <w:rPr>
@@ -12127,60 +12067,72 @@
       <w:r>
         <w:t xml:space="preserve"> can do no wrong and I’m always at fault. Experiment after experiment, failure after failure, I attribute to myself. </w:t>
       </w:r>
-    </w:p>
-    <w:p>
-      <w:pPr>
-        <w:pStyle w:val="lettertext"/>
-      </w:pPr>
-      <w:r>
-        <w:t>I’ve had to be selfish. Haven’t given friends the support they need</w:t>
+      <w:r>
+        <w:t>All this failure has resulted in a fear of rejection.</w:t>
+      </w:r>
+    </w:p>
+    <w:p>
+      <w:pPr>
+        <w:pStyle w:val="lettertext"/>
+      </w:pPr>
+      <w:r>
+        <w:t>I’ve been selfish</w:t>
+      </w:r>
+      <w:r>
+        <w:t>.</w:t>
+      </w:r>
+      <w:r>
+        <w:t xml:space="preserve"> I’m no longer reliable. </w:t>
+      </w:r>
+      <w:r>
+        <w:t>I</w:t>
+      </w:r>
+      <w:r>
+        <w:t xml:space="preserve"> haven’t </w:t>
+      </w:r>
+      <w:r>
+        <w:t>give</w:t>
+      </w:r>
+      <w:r>
+        <w:t>n</w:t>
+      </w:r>
+      <w:r>
+        <w:t xml:space="preserve"> friends support</w:t>
+      </w:r>
+      <w:r>
+        <w:t xml:space="preserve">, </w:t>
+      </w:r>
+      <w:r>
+        <w:t xml:space="preserve">rarely give intentional time to my family. </w:t>
+      </w:r>
+      <w:r>
+        <w:t xml:space="preserve">And </w:t>
       </w:r>
       <w:proofErr w:type="gramStart"/>
       <w:r>
-        <w:t>, rarely</w:t>
+        <w:t>so</w:t>
       </w:r>
       <w:proofErr w:type="gramEnd"/>
       <w:r>
-        <w:t xml:space="preserve"> give intentional time to my family. </w:t>
-      </w:r>
-      <w:r>
-        <w:t>I’m no</w:t>
-      </w:r>
-      <w:r>
-        <w:t xml:space="preserve"> longer</w:t>
-      </w:r>
-      <w:r>
-        <w:t xml:space="preserve"> reliable</w:t>
-      </w:r>
-      <w:r>
-        <w:t>. And w</w:t>
-      </w:r>
-      <w:r>
-        <w:t>hen</w:t>
-      </w:r>
-      <w:r>
-        <w:t xml:space="preserve"> not doing </w:t>
-      </w:r>
-      <w:r>
-        <w:t>work</w:t>
-      </w:r>
-      <w:r>
-        <w:t>,</w:t>
-      </w:r>
-      <w:r>
-        <w:t xml:space="preserve"> I</w:t>
-      </w:r>
-      <w:r>
-        <w:t>’m filled with</w:t>
-      </w:r>
-      <w:r>
-        <w:t xml:space="preserve"> apprehension</w:t>
-      </w:r>
-      <w:r>
-        <w:t>.</w:t>
-      </w:r>
-      <w:r>
-        <w:t xml:space="preserve"> At times my PhD has felt like a black hole, sucking everything in, leaving me with nothing.</w:t>
+        <w:t xml:space="preserve"> a</w:t>
+      </w:r>
+      <w:r>
+        <w:t xml:space="preserve">sking for help </w:t>
+      </w:r>
+      <w:r>
+        <w:t xml:space="preserve">feels like I’ll </w:t>
+      </w:r>
+      <w:r>
+        <w:t xml:space="preserve">be rejected just as I’ve rejected my relationships. </w:t>
+      </w:r>
+      <w:r>
+        <w:t>At tim</w:t>
+      </w:r>
+      <w:r>
+        <w:t>es m</w:t>
+      </w:r>
+      <w:r>
+        <w:t>y PhD has felt like a black hole, sucking everything in, leaving me with nothing.</w:t>
       </w:r>
       <w:r>
         <w:t xml:space="preserve"> </w:t>
@@ -12340,7 +12292,7 @@
           <w:noProof/>
         </w:rPr>
         <w:drawing>
-          <wp:anchor distT="0" distB="0" distL="114300" distR="114300" simplePos="0" relativeHeight="251648000" behindDoc="0" locked="0" layoutInCell="1" allowOverlap="1" wp14:anchorId="7A8FAF6F" wp14:editId="10817B89">
+          <wp:anchor distT="0" distB="0" distL="114300" distR="114300" simplePos="0" relativeHeight="251649024" behindDoc="0" locked="0" layoutInCell="1" allowOverlap="1" wp14:anchorId="7A8FAF6F" wp14:editId="10817B89">
             <wp:simplePos x="0" y="0"/>
             <wp:positionH relativeFrom="margin">
               <wp:posOffset>3095625</wp:posOffset>
@@ -12430,7 +12382,13 @@
         <w:t xml:space="preserve"> stopped thinking about my future</w:t>
       </w:r>
       <w:r>
-        <w:t xml:space="preserve">. I don’t know if I want to teach, </w:t>
+        <w:t>. I don’t know if I want to teach</w:t>
+      </w:r>
+      <w:r>
+        <w:t xml:space="preserve"> anymore</w:t>
+      </w:r>
+      <w:r>
+        <w:t xml:space="preserve">, </w:t>
       </w:r>
       <w:r>
         <w:t>to</w:t>
@@ -12532,7 +12490,7 @@
         <w:pStyle w:val="Lyrics"/>
       </w:pPr>
       <w:bookmarkStart w:id="24" w:name="_Toc168855842"/>
-      <w:bookmarkStart w:id="25" w:name="_Toc168861040"/>
+      <w:bookmarkStart w:id="25" w:name="_Toc170574933"/>
       <w:r>
         <w:lastRenderedPageBreak/>
         <w:t>But because failing to do them?</w:t>
@@ -12832,15 +12790,7 @@
         <w:t>all</w:t>
       </w:r>
       <w:r>
-        <w:t xml:space="preserve"> the things that I </w:t>
-      </w:r>
-      <w:proofErr w:type="gramStart"/>
-      <w:r>
-        <w:t>have to</w:t>
-      </w:r>
-      <w:proofErr w:type="gramEnd"/>
-      <w:r>
-        <w:t xml:space="preserve"> accomplish to graduate, yet being unable to do any of it. </w:t>
+        <w:t xml:space="preserve"> the things that I have to accomplish to graduate, yet being unable to do any of it. </w:t>
       </w:r>
       <w:r>
         <w:t xml:space="preserve">Everyday feels like I’m searching for something: </w:t>
@@ -13342,7 +13292,7 @@
         <w:pStyle w:val="Lyrics"/>
       </w:pPr>
       <w:bookmarkStart w:id="26" w:name="_Toc168855843"/>
-      <w:bookmarkStart w:id="27" w:name="_Toc168861041"/>
+      <w:bookmarkStart w:id="27" w:name="_Toc170574934"/>
       <w:r>
         <w:lastRenderedPageBreak/>
         <w:t>You don't cross my mind, you live in it</w:t>
@@ -13560,7 +13510,7 @@
           <w:noProof/>
         </w:rPr>
         <w:drawing>
-          <wp:anchor distT="0" distB="0" distL="114300" distR="114300" simplePos="0" relativeHeight="251661312" behindDoc="0" locked="0" layoutInCell="1" allowOverlap="1" wp14:anchorId="1D935435" wp14:editId="39E0052E">
+          <wp:anchor distT="0" distB="0" distL="114300" distR="114300" simplePos="0" relativeHeight="251656192" behindDoc="0" locked="0" layoutInCell="1" allowOverlap="1" wp14:anchorId="1D935435" wp14:editId="39E0052E">
             <wp:simplePos x="0" y="0"/>
             <wp:positionH relativeFrom="margin">
               <wp:posOffset>2825750</wp:posOffset>
@@ -13919,7 +13869,13 @@
         <w:pStyle w:val="lettertext"/>
       </w:pPr>
       <w:r>
-        <w:t>And I’m finally starting to appreciate it.</w:t>
+        <w:t xml:space="preserve">And </w:t>
+      </w:r>
+      <w:r>
+        <w:t xml:space="preserve">I’m </w:t>
+      </w:r>
+      <w:r>
+        <w:t>finally starting to appreciate it.</w:t>
       </w:r>
     </w:p>
     <w:p>
@@ -13991,34 +13947,10 @@
         <w:t xml:space="preserve"> </w:t>
       </w:r>
       <w:r>
-        <w:t xml:space="preserve">A </w:t>
-      </w:r>
-      <w:r>
-        <w:t>few</w:t>
-      </w:r>
-      <w:r>
-        <w:t xml:space="preserve"> letters ago</w:t>
-      </w:r>
-      <w:r>
-        <w:t>, I mentioned that I would miss the chase, miss push</w:t>
-      </w:r>
-      <w:r>
-        <w:t>ing</w:t>
-      </w:r>
-      <w:r>
-        <w:t xml:space="preserve"> myself past my limits to</w:t>
-      </w:r>
-      <w:r>
-        <w:t xml:space="preserve"> simply</w:t>
-      </w:r>
-      <w:r>
-        <w:t xml:space="preserve"> learn. But </w:t>
-      </w:r>
-      <w:r>
-        <w:t>I’ll</w:t>
-      </w:r>
-      <w:r>
-        <w:t xml:space="preserve"> also</w:t>
+        <w:t>I’</w:t>
+      </w:r>
+      <w:r>
+        <w:t>m going to</w:t>
       </w:r>
       <w:r>
         <w:t xml:space="preserve"> miss t</w:t>
@@ -14036,13 +13968,19 @@
         <w:t xml:space="preserve"> that</w:t>
       </w:r>
       <w:r>
-        <w:t xml:space="preserve"> pushe</w:t>
+        <w:t xml:space="preserve"> </w:t>
+      </w:r>
+      <w:r>
+        <w:t>pushe</w:t>
       </w:r>
       <w:r>
         <w:t>s</w:t>
       </w:r>
       <w:r>
-        <w:t xml:space="preserve"> me towards discovery:</w:t>
+        <w:t xml:space="preserve"> me to discovery</w:t>
+      </w:r>
+      <w:r>
+        <w:t>. Given me</w:t>
       </w:r>
       <w:r>
         <w:t xml:space="preserve"> </w:t>
@@ -14086,7 +14024,10 @@
         <w:t>–</w:t>
       </w:r>
       <w:r>
-        <w:t xml:space="preserve"> just staring</w:t>
+        <w:t xml:space="preserve"> </w:t>
+      </w:r>
+      <w:r>
+        <w:t>staring</w:t>
       </w:r>
       <w:r>
         <w:t xml:space="preserve"> at the sky</w:t>
@@ -14119,7 +14060,13 @@
         <w:t>whatever</w:t>
       </w:r>
       <w:r>
-        <w:t xml:space="preserve"> you find interesting</w:t>
+        <w:t xml:space="preserve"> </w:t>
+      </w:r>
+      <w:r>
+        <w:t>I</w:t>
+      </w:r>
+      <w:r>
+        <w:t xml:space="preserve"> find interesting</w:t>
       </w:r>
       <w:r>
         <w:t>.</w:t>
@@ -14211,21 +14158,23 @@
         <w:t xml:space="preserve"> Which means it’s probably time for me to move on.</w:t>
       </w:r>
     </w:p>
+    <w:p/>
     <w:p>
       <w:pPr>
         <w:pStyle w:val="Lyrics"/>
       </w:pPr>
-      <w:bookmarkStart w:id="28" w:name="_Toc168855844"/>
-      <w:bookmarkStart w:id="29" w:name="_Toc168861042"/>
-      <w:r>
-        <w:rPr>
-          <w:rStyle w:val="referentfragmentdesktophighlight-sc-110r0d9-1"/>
-        </w:rPr>
+      <w:bookmarkStart w:id="28" w:name="_Toc170574935"/>
+      <w:r>
         <w:lastRenderedPageBreak/>
-        <w:t>It's not my fault, for I was promised just the same</w:t>
+        <w:t>Once I saw fire</w:t>
+      </w:r>
+      <w:r>
+        <w:t>…D</w:t>
+      </w:r>
+      <w:r>
+        <w:t>id I let it go?</w:t>
       </w:r>
       <w:bookmarkEnd w:id="28"/>
-      <w:bookmarkEnd w:id="29"/>
     </w:p>
     <w:p>
       <w:pPr>
@@ -14446,21 +14395,7 @@
           <w:sz w:val="20"/>
           <w:szCs w:val="20"/>
         </w:rPr>
-        <w:t>. I recognize how important a</w:t>
-      </w:r>
-      <w:r>
-        <w:rPr>
-          <w:sz w:val="20"/>
-          <w:szCs w:val="20"/>
-        </w:rPr>
-        <w:t xml:space="preserve">n opportunity </w:t>
-      </w:r>
-      <w:r>
-        <w:rPr>
-          <w:sz w:val="20"/>
-          <w:szCs w:val="20"/>
-        </w:rPr>
-        <w:t xml:space="preserve">it is </w:t>
+        <w:t xml:space="preserve">. I recognize how important it is </w:t>
       </w:r>
       <w:r>
         <w:rPr>
@@ -14512,28 +14447,16 @@
         <w:pStyle w:val="lettertext"/>
       </w:pPr>
       <w:r>
-        <w:t>But</w:t>
-      </w:r>
-      <w:r>
-        <w:t xml:space="preserve"> </w:t>
-      </w:r>
-      <w:r>
-        <w:t>i</w:t>
-      </w:r>
-      <w:r>
-        <w:t xml:space="preserve">t hasn’t been easy. I’ve learned to </w:t>
-      </w:r>
-      <w:r>
-        <w:t>“</w:t>
-      </w:r>
-      <w:r>
-        <w:t>take care</w:t>
-      </w:r>
-      <w:r>
-        <w:t>”</w:t>
-      </w:r>
-      <w:r>
-        <w:t xml:space="preserve"> of myself </w:t>
+        <w:t>I</w:t>
+      </w:r>
+      <w:r>
+        <w:t>t hasn’t been easy.</w:t>
+      </w:r>
+      <w:r>
+        <w:t xml:space="preserve"> But</w:t>
+      </w:r>
+      <w:r>
+        <w:t xml:space="preserve"> I’ve learned to take care of myself </w:t>
       </w:r>
       <w:r>
         <w:t>through</w:t>
@@ -14595,46 +14518,70 @@
         <w:t>.</w:t>
       </w:r>
       <w:r>
-        <w:t xml:space="preserve"> Going for runs, </w:t>
+        <w:t xml:space="preserve"> </w:t>
+      </w:r>
+      <w:r>
+        <w:t>Running</w:t>
+      </w:r>
+      <w:r>
+        <w:t xml:space="preserve">, </w:t>
       </w:r>
       <w:r>
         <w:t xml:space="preserve">playing basketball, </w:t>
       </w:r>
       <w:r>
-        <w:t>being invested in video games and music</w:t>
-      </w:r>
-      <w:r>
-        <w:t>. Baking new foods. Composing playlists, writing letters. Cherishing time with friends and family. Being okay talking about nothing.</w:t>
-      </w:r>
-    </w:p>
-    <w:p>
-      <w:pPr>
-        <w:pStyle w:val="lettertext"/>
-      </w:pPr>
-      <w:r>
-        <w:t xml:space="preserve">Remembering to think, and not just distracting myself from stress. </w:t>
-      </w:r>
-    </w:p>
-    <w:p>
-      <w:pPr>
-        <w:rPr>
-          <w:sz w:val="20"/>
-          <w:szCs w:val="20"/>
-        </w:rPr>
-      </w:pPr>
-      <w:r>
-        <w:rPr>
-          <w:sz w:val="20"/>
-          <w:szCs w:val="20"/>
-        </w:rPr>
-        <w:t>And</w:t>
-      </w:r>
-      <w:r>
-        <w:rPr>
-          <w:sz w:val="20"/>
-          <w:szCs w:val="20"/>
-        </w:rPr>
-        <w:t xml:space="preserve"> I’m realizing now at the end how little time I’ve taken for myself: Diplomas, Bachelors, PhD. </w:t>
+        <w:t>invest</w:t>
+      </w:r>
+      <w:r>
+        <w:t>ing time</w:t>
+      </w:r>
+      <w:r>
+        <w:t xml:space="preserve"> in video games and music</w:t>
+      </w:r>
+      <w:r>
+        <w:t>. Baking</w:t>
+      </w:r>
+      <w:r>
+        <w:t>, c</w:t>
+      </w:r>
+      <w:r>
+        <w:t>omposing playlists, writing letters. Cherishing time with friends and family. Being okay talking about nothing.</w:t>
+      </w:r>
+    </w:p>
+    <w:p>
+      <w:pPr>
+        <w:pStyle w:val="lettertext"/>
+      </w:pPr>
+      <w:r>
+        <w:t xml:space="preserve">Remembering to think, and not </w:t>
+      </w:r>
+      <w:r>
+        <w:t>just doing things to</w:t>
+      </w:r>
+      <w:r>
+        <w:t xml:space="preserve"> distract myself from stress. </w:t>
+      </w:r>
+    </w:p>
+    <w:p>
+      <w:pPr>
+        <w:rPr>
+          <w:sz w:val="20"/>
+          <w:szCs w:val="20"/>
+        </w:rPr>
+      </w:pPr>
+      <w:r>
+        <w:rPr>
+          <w:sz w:val="20"/>
+          <w:szCs w:val="20"/>
+        </w:rPr>
+        <w:t xml:space="preserve">And </w:t>
+      </w:r>
+      <w:r>
+        <w:rPr>
+          <w:sz w:val="20"/>
+          <w:szCs w:val="20"/>
+        </w:rPr>
+        <w:t xml:space="preserve">I’m realizing now at the end how little time I’ve taken for myself: Diplomas, Bachelors, PhD. </w:t>
       </w:r>
     </w:p>
     <w:p>
@@ -14760,7 +14707,10 @@
         <w:t xml:space="preserve">sense of journey, of </w:t>
       </w:r>
       <w:r>
-        <w:t>wanting to go somewhere new</w:t>
+        <w:t>needing</w:t>
+      </w:r>
+      <w:r>
+        <w:t xml:space="preserve"> to go somewhere new</w:t>
       </w:r>
       <w:r>
         <w:t xml:space="preserve">. To remind myself to…experience. </w:t>
@@ -14821,8 +14771,8 @@
       <w:pPr>
         <w:pStyle w:val="Lyrics"/>
       </w:pPr>
-      <w:bookmarkStart w:id="30" w:name="_Toc168855845"/>
-      <w:bookmarkStart w:id="31" w:name="_Toc168861043"/>
+      <w:bookmarkStart w:id="29" w:name="_Toc168855845"/>
+      <w:bookmarkStart w:id="30" w:name="_Toc170574936"/>
       <w:r>
         <w:lastRenderedPageBreak/>
         <w:t>I</w:t>
@@ -14830,8 +14780,8 @@
       <w:r>
         <w:t>’m trying to start my life again</w:t>
       </w:r>
+      <w:bookmarkEnd w:id="29"/>
       <w:bookmarkEnd w:id="30"/>
-      <w:bookmarkEnd w:id="31"/>
     </w:p>
     <w:p>
       <w:pPr>
@@ -14919,22 +14869,55 @@
         <w:pStyle w:val="lettertext"/>
       </w:pPr>
       <w:r>
-        <w:t xml:space="preserve">When I first arrived </w:t>
-      </w:r>
-      <w:r>
-        <w:t>in Madison to</w:t>
-      </w:r>
-      <w:r>
-        <w:t xml:space="preserve"> interview for grad school, my ho</w:t>
-      </w:r>
-      <w:r>
-        <w:t xml:space="preserve">sts took us out for a </w:t>
-      </w:r>
-      <w:r>
-        <w:t xml:space="preserve">night </w:t>
-      </w:r>
-      <w:r>
-        <w:t>walk. I</w:t>
+        <w:t>A</w:t>
+      </w:r>
+      <w:r>
+        <w:t>fter</w:t>
+      </w:r>
+      <w:r>
+        <w:t xml:space="preserve"> my</w:t>
+      </w:r>
+      <w:r>
+        <w:t xml:space="preserve"> grad school </w:t>
+      </w:r>
+      <w:r>
+        <w:t>interview</w:t>
+      </w:r>
+      <w:r>
+        <w:t>,</w:t>
+      </w:r>
+      <w:r>
+        <w:t xml:space="preserve"> my hosts</w:t>
+      </w:r>
+      <w:r>
+        <w:t xml:space="preserve"> took me</w:t>
+      </w:r>
+      <w:r>
+        <w:t xml:space="preserve"> </w:t>
+      </w:r>
+      <w:r>
+        <w:t>on</w:t>
+      </w:r>
+      <w:r>
+        <w:t xml:space="preserve"> a</w:t>
+      </w:r>
+      <w:r>
+        <w:t xml:space="preserve"> night</w:t>
+      </w:r>
+      <w:r>
+        <w:t xml:space="preserve"> </w:t>
+      </w:r>
+      <w:r>
+        <w:t>walk</w:t>
+      </w:r>
+      <w:r>
+        <w:t xml:space="preserve"> around Madison</w:t>
+      </w:r>
+      <w:r>
+        <w:t>.</w:t>
+      </w:r>
+      <w:r>
+        <w:t xml:space="preserve"> I</w:t>
       </w:r>
       <w:r>
         <w:t>t was</w:t>
@@ -14949,7 +14932,67 @@
         <w:t>quiet</w:t>
       </w:r>
       <w:r>
-        <w:t>. There were no insects or animals, and not many sounds of a bustling city, as if most of the noise was dampened by the</w:t>
+        <w:t xml:space="preserve">. </w:t>
+      </w:r>
+      <w:r>
+        <w:t>N</w:t>
+      </w:r>
+      <w:r>
+        <w:t>o insects or animals</w:t>
+      </w:r>
+      <w:r>
+        <w:t>,</w:t>
+      </w:r>
+      <w:r>
+        <w:t xml:space="preserve"> little </w:t>
+      </w:r>
+      <w:r>
+        <w:t>noise</w:t>
+      </w:r>
+      <w:r>
+        <w:t xml:space="preserve"> of a</w:t>
+      </w:r>
+      <w:r>
+        <w:t xml:space="preserve"> </w:t>
+      </w:r>
+      <w:r>
+        <w:t>bus</w:t>
+      </w:r>
+      <w:r>
+        <w:t>tling</w:t>
+      </w:r>
+      <w:r>
+        <w:t xml:space="preserve"> </w:t>
+      </w:r>
+      <w:r>
+        <w:t>city</w:t>
+      </w:r>
+      <w:r>
+        <w:t>, a</w:t>
+      </w:r>
+      <w:r>
+        <w:t xml:space="preserve">s if the </w:t>
+      </w:r>
+      <w:r>
+        <w:t>sound</w:t>
+      </w:r>
+      <w:r>
+        <w:t>s</w:t>
+      </w:r>
+      <w:r>
+        <w:t xml:space="preserve"> </w:t>
+      </w:r>
+      <w:r>
+        <w:t>w</w:t>
+      </w:r>
+      <w:r>
+        <w:t>ere</w:t>
+      </w:r>
+      <w:r>
+        <w:t xml:space="preserve"> dampened by</w:t>
+      </w:r>
+      <w:r>
+        <w:t xml:space="preserve"> the</w:t>
       </w:r>
       <w:r>
         <w:t xml:space="preserve"> snow</w:t>
@@ -14999,12 +15042,6 @@
         <w:t>errace</w:t>
       </w:r>
       <w:r>
-        <w:t xml:space="preserve"> on Lake</w:t>
-      </w:r>
-      <w:r>
-        <w:t xml:space="preserve"> Monona</w:t>
-      </w:r>
-      <w:r>
         <w:t>,</w:t>
       </w:r>
       <w:r>
@@ -15017,7 +15054,7 @@
         <w:t>went</w:t>
       </w:r>
       <w:r>
-        <w:t xml:space="preserve"> ice skating on a small lake earlier in the day</w:t>
+        <w:t xml:space="preserve"> ice skating on a small lake earlier</w:t>
       </w:r>
       <w:r>
         <w:t xml:space="preserve">, so I understood that Madison </w:t>
@@ -15032,10 +15069,10 @@
         <w:t xml:space="preserve">ut </w:t>
       </w:r>
       <w:r>
-        <w:t xml:space="preserve">to see </w:t>
-      </w:r>
-      <w:r>
-        <w:t xml:space="preserve">the entire Lake </w:t>
+        <w:t>to see</w:t>
+      </w:r>
+      <w:r>
+        <w:t xml:space="preserve"> Lake </w:t>
       </w:r>
       <w:r>
         <w:t xml:space="preserve">Monona, </w:t>
@@ -15061,17 +15098,9 @@
       <w:r>
         <w:t xml:space="preserve"> </w:t>
       </w:r>
-    </w:p>
-    <w:p>
-      <w:pPr>
-        <w:pStyle w:val="lettertext"/>
-      </w:pPr>
       <w:r>
         <w:t>I was astounded.</w:t>
       </w:r>
-      <w:r>
-        <w:t xml:space="preserve"> </w:t>
-      </w:r>
     </w:p>
     <w:p>
       <w:pPr>
@@ -15122,16 +15151,14 @@
         <w:pStyle w:val="lettertext"/>
       </w:pPr>
       <w:r>
-        <w:t>And looking back, that initial memory foreshadowed my PhD experience</w:t>
-      </w:r>
-      <w:r>
-        <w:t>.</w:t>
-      </w:r>
-    </w:p>
-    <w:p>
-      <w:pPr>
-        <w:pStyle w:val="lettertext"/>
-      </w:pPr>
+        <w:t>T</w:t>
+      </w:r>
+      <w:r>
+        <w:t>hat initial memory foreshadowed my PhD experience</w:t>
+      </w:r>
+      <w:r>
+        <w:t xml:space="preserve">: </w:t>
+      </w:r>
       <w:r>
         <w:t>Serenity in the quiet, astonishment at the unexpected</w:t>
       </w:r>
@@ -15156,96 +15183,128 @@
       <w:r>
         <w:t xml:space="preserve"> </w:t>
       </w:r>
-      <w:r>
-        <w:t xml:space="preserve">It fits the hellish allure of a PhD. </w:t>
-      </w:r>
-    </w:p>
-    <w:p>
-      <w:pPr>
-        <w:pStyle w:val="lettertext"/>
-      </w:pPr>
-      <w:r>
-        <w:t>It’s been 7 long years. I’ve fallen in love with the rich variety of cheese and ice cream, got acclimated to the many farmer’s markets, became accustomed to thanking bus drivers at my stops, and appreciated the amount of people biking through the city on even the chilliest, snow filled days. Madison is a beautiful city, full of life and nature, and an overall welcoming environment despite my many ruminations of feeling like an outsider.</w:t>
-      </w:r>
-    </w:p>
-    <w:p>
-      <w:pPr>
-        <w:pStyle w:val="lettertext"/>
-      </w:pPr>
-      <w:r>
-        <w:t>G</w:t>
-      </w:r>
-      <w:r>
-        <w:t>raduate school has been quite a pensive and emotional journey</w:t>
-      </w:r>
-      <w:r>
-        <w:t xml:space="preserve">: I’ve been broken down and learned to think critically while finding comfort in the unknown. </w:t>
-      </w:r>
-      <w:r>
-        <w:t>From</w:t>
-      </w:r>
-      <w:r>
-        <w:t xml:space="preserve"> failing my prelim</w:t>
-      </w:r>
-      <w:r>
-        <w:t xml:space="preserve"> </w:t>
-      </w:r>
-      <w:r>
-        <w:t xml:space="preserve">to </w:t>
-      </w:r>
-      <w:r>
-        <w:t>learning</w:t>
-      </w:r>
-      <w:r>
-        <w:t xml:space="preserve"> </w:t>
-      </w:r>
-      <w:r>
-        <w:t xml:space="preserve">computational skills to create an </w:t>
-      </w:r>
-      <w:r>
-        <w:t xml:space="preserve">algorithm </w:t>
-      </w:r>
-      <w:r>
-        <w:t xml:space="preserve">that </w:t>
-      </w:r>
-      <w:r>
-        <w:t>designs</w:t>
-      </w:r>
-      <w:r>
-        <w:t xml:space="preserve"> protein structures</w:t>
-      </w:r>
-      <w:r>
-        <w:t>.</w:t>
-      </w:r>
-      <w:r>
-        <w:t xml:space="preserve"> </w:t>
-      </w:r>
-      <w:r>
-        <w:t>F</w:t>
-      </w:r>
-      <w:r>
-        <w:t xml:space="preserve">eeling like </w:t>
-      </w:r>
-      <w:r>
-        <w:t xml:space="preserve">an imposter and a failure because of my </w:t>
-      </w:r>
-      <w:r>
-        <w:t xml:space="preserve">identity, </w:t>
-      </w:r>
-      <w:r>
-        <w:t xml:space="preserve">and still finding ways to </w:t>
-      </w:r>
-      <w:r>
-        <w:t xml:space="preserve">ever so slightly </w:t>
-      </w:r>
-      <w:r>
-        <w:t xml:space="preserve">push the boundary of knowledge for </w:t>
-      </w:r>
-      <w:r>
-        <w:t>membrane proteins</w:t>
-      </w:r>
-      <w:r>
-        <w:t>.</w:t>
+    </w:p>
+    <w:p>
+      <w:pPr>
+        <w:pStyle w:val="lettertext"/>
+      </w:pPr>
+      <w:r>
+        <w:t>It fits the hellish allure of a PhD.</w:t>
+      </w:r>
+    </w:p>
+    <w:p>
+      <w:pPr>
+        <w:pStyle w:val="lettertext"/>
+      </w:pPr>
+      <w:r>
+        <w:t xml:space="preserve">It’s been 7 long years. I’ve fallen in love with the rich varieties of cheese and ice cream, got acclimated to the many farmer’s markets, became accustomed to thanking bus drivers at my stops, and appreciated the amount of people biking through the city on even the chilliest, snow filled days. </w:t>
+      </w:r>
+    </w:p>
+    <w:p>
+      <w:pPr>
+        <w:pStyle w:val="lettertext"/>
+      </w:pPr>
+      <w:r>
+        <w:t>Madison is a beautiful city, a welcoming environment despite my many ruminations of feeling like an outsider.</w:t>
+      </w:r>
+    </w:p>
+    <w:p>
+      <w:pPr>
+        <w:pStyle w:val="lettertext"/>
+      </w:pPr>
+      <w:r>
+        <w:t>A lot can happen in a PhD.</w:t>
+      </w:r>
+      <w:r>
+        <w:t xml:space="preserve"> </w:t>
+      </w:r>
+      <w:r>
+        <w:t>I failed my prelim but got a second chance. But my story isn’t the only one.</w:t>
+      </w:r>
+      <w:r>
+        <w:t xml:space="preserve"> </w:t>
+      </w:r>
+      <w:r>
+        <w:t>S</w:t>
+      </w:r>
+      <w:r>
+        <w:t>omeone could embarrass you at a conference, you might be forced to switch labs</w:t>
+      </w:r>
+      <w:r>
+        <w:t xml:space="preserve">, </w:t>
+      </w:r>
+      <w:r>
+        <w:t xml:space="preserve">you might have to prioritize a sick family member over research, </w:t>
+      </w:r>
+      <w:r>
+        <w:t xml:space="preserve">or </w:t>
+      </w:r>
+      <w:r>
+        <w:t>your partner could leave you</w:t>
+      </w:r>
+      <w:r>
+        <w:t xml:space="preserve"> at a critical juncture.</w:t>
+      </w:r>
+    </w:p>
+    <w:p>
+      <w:pPr>
+        <w:pStyle w:val="lettertext"/>
+      </w:pPr>
+      <w:r>
+        <w:t xml:space="preserve">In the end for all of us privileged </w:t>
+      </w:r>
+      <w:r>
+        <w:t xml:space="preserve">enough </w:t>
+      </w:r>
+      <w:r>
+        <w:t xml:space="preserve">to learn at the highest level, it’s still life. </w:t>
+      </w:r>
+      <w:r>
+        <w:t>We</w:t>
+      </w:r>
+      <w:r>
+        <w:t xml:space="preserve"> can</w:t>
+      </w:r>
+      <w:r>
+        <w:t xml:space="preserve"> get</w:t>
+      </w:r>
+      <w:r>
+        <w:t xml:space="preserve"> broken down </w:t>
+      </w:r>
+      <w:r>
+        <w:t>while</w:t>
+      </w:r>
+      <w:r>
+        <w:t xml:space="preserve"> learn</w:t>
+      </w:r>
+      <w:r>
+        <w:t>ing</w:t>
+      </w:r>
+      <w:r>
+        <w:t xml:space="preserve"> to think critically</w:t>
+      </w:r>
+      <w:r>
+        <w:t xml:space="preserve"> and</w:t>
+      </w:r>
+      <w:r>
+        <w:t xml:space="preserve"> find comfort in the unknown.</w:t>
+      </w:r>
+    </w:p>
+    <w:p>
+      <w:pPr>
+        <w:pStyle w:val="lettertext"/>
+      </w:pPr>
+      <w:r>
+        <w:t>I’ve felt</w:t>
+      </w:r>
+      <w:r>
+        <w:t xml:space="preserve"> like an imposter and a failure because of my identity</w:t>
+      </w:r>
+      <w:r>
+        <w:t xml:space="preserve">, but I’ve somehow found a </w:t>
+      </w:r>
+      <w:r>
+        <w:t>way to ever so slightly push the boundary of knowledge for membrane proteins.</w:t>
       </w:r>
     </w:p>
     <w:p>
@@ -15255,132 +15314,53 @@
       <w:r>
         <w:t>From knowing basic biochemistry to becoming an expert.</w:t>
       </w:r>
-    </w:p>
-    <w:p>
-      <w:pPr>
-        <w:jc w:val="center"/>
-        <w:rPr>
-          <w:rFonts w:ascii="Tw Cen MT" w:hAnsi="Tw Cen MT"/>
-          <w:b/>
-          <w:bCs/>
-          <w:i/>
-          <w:iCs/>
-          <w:sz w:val="20"/>
-          <w:szCs w:val="20"/>
-        </w:rPr>
-      </w:pPr>
-      <w:r>
-        <w:rPr>
-          <w:rFonts w:ascii="Tw Cen MT" w:hAnsi="Tw Cen MT"/>
-          <w:b/>
-          <w:bCs/>
-          <w:i/>
-          <w:iCs/>
-          <w:sz w:val="20"/>
-          <w:szCs w:val="20"/>
-        </w:rPr>
-        <w:t>Beware of people that say that they know everything about a subject</w:t>
-      </w:r>
-      <w:r>
-        <w:rPr>
-          <w:rFonts w:ascii="Tw Cen MT" w:hAnsi="Tw Cen MT"/>
-          <w:b/>
-          <w:bCs/>
-          <w:i/>
-          <w:iCs/>
-          <w:sz w:val="20"/>
-          <w:szCs w:val="20"/>
-        </w:rPr>
-        <w:br/>
-        <w:t>Because, people that think that they know everything</w:t>
-      </w:r>
-      <w:r>
-        <w:rPr>
-          <w:rFonts w:ascii="Tw Cen MT" w:hAnsi="Tw Cen MT"/>
-          <w:b/>
-          <w:bCs/>
-          <w:i/>
-          <w:iCs/>
-          <w:sz w:val="20"/>
-          <w:szCs w:val="20"/>
-        </w:rPr>
-        <w:br/>
-        <w:t>Are the ones that know nothing</w:t>
-      </w:r>
-    </w:p>
-    <w:p>
-      <w:pPr>
-        <w:pStyle w:val="Artist"/>
-      </w:pPr>
-      <w:r>
-        <w:rPr>
-          <w:b/>
-          <w:bCs/>
-        </w:rPr>
-        <w:tab/>
-      </w:r>
-      <w:r>
-        <w:rPr>
-          <w:b/>
-          <w:bCs/>
-        </w:rPr>
-        <w:tab/>
-      </w:r>
-      <w:r>
-        <w:rPr>
-          <w:b/>
-          <w:bCs/>
-        </w:rPr>
-        <w:tab/>
-      </w:r>
-      <w:r>
-        <w:rPr>
-          <w:b/>
-          <w:bCs/>
-        </w:rPr>
-        <w:tab/>
-      </w:r>
-      <w:r>
-        <w:rPr>
-          <w:b/>
-          <w:bCs/>
-        </w:rPr>
-        <w:tab/>
-      </w:r>
-      <w:r>
-        <w:rPr>
-          <w:b/>
-          <w:bCs/>
-        </w:rPr>
-        <w:tab/>
-      </w:r>
-      <w:r>
-        <w:rPr>
-          <w:b/>
-          <w:bCs/>
-        </w:rPr>
-        <w:tab/>
-      </w:r>
-      <w:r>
-        <w:rPr>
-          <w:b/>
-          <w:bCs/>
-        </w:rPr>
-        <w:tab/>
-      </w:r>
-      <w:r>
-        <w:t>Even If It’s Lonely by Hazlett</w:t>
-      </w:r>
-    </w:p>
-    <w:p>
-      <w:pPr>
-        <w:pStyle w:val="lettertext"/>
-      </w:pPr>
-      <w:r>
-        <w:t>I’ve poured so much mental energy into learning the intricacies of how membrane proteins fold and the biochemistry behind it, that I’ve learned that I don’t know much at all.</w:t>
-      </w:r>
-      <w:r>
-        <w:t xml:space="preserve"> I’ve learned to live life in this kind of neutral zone</w:t>
+      <w:r>
+        <w:t xml:space="preserve"> We better understand the impact of van der Waals on membrane protein folding. But there’s still so much more: how does the membrane</w:t>
+      </w:r>
+      <w:r>
+        <w:t xml:space="preserve"> shape</w:t>
+      </w:r>
+      <w:r>
+        <w:t xml:space="preserve"> affect the packing? Can van der Waals affect the stability of other forces</w:t>
+      </w:r>
+      <w:r>
+        <w:t>? …</w:t>
+      </w:r>
+    </w:p>
+    <w:p>
+      <w:pPr>
+        <w:pStyle w:val="lettertext"/>
+      </w:pPr>
+      <w:r>
+        <w:t>And many more questions abound. But research is making progress in predicting how proteins fold</w:t>
+      </w:r>
+    </w:p>
+    <w:p>
+      <w:pPr>
+        <w:pStyle w:val="lettertext"/>
+      </w:pPr>
+      <w:r>
+        <w:t>I’ve learned the what it takes</w:t>
+      </w:r>
+      <w:r>
+        <w:t xml:space="preserve"> to make the unknown feel tangible.</w:t>
+      </w:r>
+    </w:p>
+    <w:p>
+      <w:pPr>
+        <w:pStyle w:val="lettertext"/>
+      </w:pPr>
+      <w:r>
+        <w:t>I’ve learned that I don’t know much at all.</w:t>
+      </w:r>
+      <w:r>
+        <w:t xml:space="preserve"> </w:t>
+      </w:r>
+      <w:r>
+        <w:t>Living</w:t>
+      </w:r>
+      <w:r>
+        <w:t xml:space="preserve"> life in this kind of neutral zone</w:t>
       </w:r>
       <w:r>
         <w:t>:</w:t>
@@ -15423,14 +15403,6 @@
       </w:r>
       <w:r>
         <w:t xml:space="preserve"> the subtle impact that van der Waals has on membrane protein interactions.</w:t>
-      </w:r>
-    </w:p>
-    <w:p>
-      <w:pPr>
-        <w:pStyle w:val="lettertext"/>
-      </w:pPr>
-      <w:r>
-        <w:t>To be an expert is to have the ability to make the unknown feel tangible.</w:t>
       </w:r>
     </w:p>
     <w:p>
@@ -15445,7 +15417,7 @@
         <w:t>as</w:t>
       </w:r>
       <w:r>
-        <w:t xml:space="preserve"> my advisors, professors, and other</w:t>
+        <w:t xml:space="preserve"> my advisors and other</w:t>
       </w:r>
       <w:r>
         <w:t xml:space="preserve"> PhDs</w:t>
@@ -15457,7 +15429,13 @@
         <w:t xml:space="preserve">My </w:t>
       </w:r>
       <w:r>
-        <w:t xml:space="preserve">research is submitted to be published. To occupy the same </w:t>
+        <w:t>research is submitted to be published.</w:t>
+      </w:r>
+      <w:r>
+        <w:t xml:space="preserve"> </w:t>
+      </w:r>
+      <w:r>
+        <w:t xml:space="preserve">To occupy the same </w:t>
       </w:r>
       <w:r>
         <w:t>library</w:t>
@@ -15501,7 +15479,7 @@
         <w:t>my</w:t>
       </w:r>
       <w:r>
-        <w:t xml:space="preserve"> many struggles, I’ve loved my PhD. </w:t>
+        <w:t xml:space="preserve"> struggles, I’ve loved my PhD. </w:t>
       </w:r>
       <w:r>
         <w:t>I’ve thoroughly enjoyed search</w:t>
@@ -15519,19 +15497,22 @@
         <w:t xml:space="preserve">jargon needed to synthesize my understanding of </w:t>
       </w:r>
       <w:r>
-        <w:t>my science</w:t>
+        <w:t>science</w:t>
       </w:r>
       <w:r>
         <w:t xml:space="preserve">. That childlike, innocent curiosity on the search for deeper understanding. Becoming so enthused with that feeling of learning something new that it becomes more than just a subject, but a lifelong passion. </w:t>
       </w:r>
+    </w:p>
+    <w:p>
+      <w:pPr>
+        <w:pStyle w:val="lettertext"/>
+      </w:pPr>
       <w:r>
         <w:t>My love for learning won out.</w:t>
       </w:r>
-    </w:p>
-    <w:p>
-      <w:pPr>
-        <w:pStyle w:val="lettertext"/>
-      </w:pPr>
+      <w:r>
+        <w:t xml:space="preserve"> </w:t>
+      </w:r>
       <w:r>
         <w:t>I can see myself doing the same thing forever. Searching for that same joy in discovery, that kaleidoscopic spark.</w:t>
       </w:r>
@@ -15543,6 +15524,9 @@
       <w:r>
         <w:t>But my head is throbbing from banging against the wall of discovery.</w:t>
       </w:r>
+      <w:r>
+        <w:t xml:space="preserve"> </w:t>
+      </w:r>
     </w:p>
     <w:p>
       <w:pPr>
@@ -15550,41 +15534,6 @@
       </w:pPr>
       <w:r>
         <w:t>For now, I’ve used up all my passion and determination.</w:t>
-      </w:r>
-    </w:p>
-    <w:p>
-      <w:pPr>
-        <w:jc w:val="center"/>
-        <w:rPr>
-          <w:rFonts w:ascii="Tw Cen MT" w:hAnsi="Tw Cen MT"/>
-          <w:b/>
-          <w:bCs/>
-          <w:i/>
-          <w:iCs/>
-          <w:sz w:val="20"/>
-          <w:szCs w:val="20"/>
-        </w:rPr>
-      </w:pPr>
-      <w:r>
-        <w:rPr>
-          <w:rFonts w:ascii="Tw Cen MT" w:hAnsi="Tw Cen MT"/>
-          <w:b/>
-          <w:bCs/>
-          <w:i/>
-          <w:iCs/>
-          <w:sz w:val="20"/>
-          <w:szCs w:val="20"/>
-        </w:rPr>
-        <w:t>I’d rather be free</w:t>
-      </w:r>
-    </w:p>
-    <w:p>
-      <w:pPr>
-        <w:pStyle w:val="Artist"/>
-        <w:ind w:left="5040" w:firstLine="720"/>
-      </w:pPr>
-      <w:r>
-        <w:t>Escapism from Steven Universe</w:t>
       </w:r>
     </w:p>
     <w:p>
@@ -15628,7 +15577,7 @@
         <w:t>Every time</w:t>
       </w:r>
       <w:r>
-        <w:t xml:space="preserve"> I’ve wanted to leave</w:t>
+        <w:t xml:space="preserve"> I wanted to leave</w:t>
       </w:r>
       <w:r>
         <w:t xml:space="preserve"> prior</w:t>
@@ -15640,10 +15589,19 @@
         <w:t xml:space="preserve"> </w:t>
       </w:r>
       <w:r>
-        <w:t xml:space="preserve">grind. </w:t>
-      </w:r>
-      <w:r>
-        <w:t xml:space="preserve">Like </w:t>
+        <w:t>grind.</w:t>
+      </w:r>
+      <w:r>
+        <w:t xml:space="preserve"> But now it’s more l</w:t>
+      </w:r>
+      <w:r>
+        <w:t>ike</w:t>
+      </w:r>
+      <w:r>
+        <w:t xml:space="preserve"> that feeling of</w:t>
+      </w:r>
+      <w:r>
+        <w:t xml:space="preserve"> </w:t>
       </w:r>
       <w:r>
         <w:t>watching the last episode of</w:t>
@@ -15685,10 +15643,10 @@
         <w:t>…</w:t>
       </w:r>
       <w:r>
-        <w:t>but knowing that it’s time to move on.</w:t>
-      </w:r>
-      <w:r>
-        <w:t xml:space="preserve"> To let go.</w:t>
+        <w:t>but knowing that it’s time to</w:t>
+      </w:r>
+      <w:r>
+        <w:t xml:space="preserve"> let go.</w:t>
       </w:r>
     </w:p>
     <w:p>
@@ -15704,7 +15662,21 @@
           <w:sz w:val="20"/>
           <w:szCs w:val="20"/>
         </w:rPr>
-        <w:t>I’m not yet sure what I’ll be doing next, or if I’ll even want to be in science.</w:t>
+        <w:t>I’m not yet sure what I’ll be doing next, or if I’ll even want to</w:t>
+      </w:r>
+      <w:r>
+        <w:rPr>
+          <w:sz w:val="20"/>
+          <w:szCs w:val="20"/>
+        </w:rPr>
+        <w:t xml:space="preserve"> continue to</w:t>
+      </w:r>
+      <w:r>
+        <w:rPr>
+          <w:sz w:val="20"/>
+          <w:szCs w:val="20"/>
+        </w:rPr>
+        <w:t xml:space="preserve"> be in science.</w:t>
       </w:r>
       <w:r>
         <w:rPr>
@@ -15741,7 +15713,28 @@
           <w:sz w:val="20"/>
           <w:szCs w:val="20"/>
         </w:rPr>
-        <w:t xml:space="preserve">I don’t think I’m </w:t>
+        <w:t xml:space="preserve">As I finish these reflections, </w:t>
+      </w:r>
+      <w:r>
+        <w:rPr>
+          <w:sz w:val="20"/>
+          <w:szCs w:val="20"/>
+        </w:rPr>
+        <w:t>I recall something my dad told me: “If you put your mind to it, you can learn anything.</w:t>
+      </w:r>
+      <w:r>
+        <w:rPr>
+          <w:sz w:val="20"/>
+          <w:szCs w:val="20"/>
+        </w:rPr>
+        <w:t xml:space="preserve"> No one can take away your education.</w:t>
+      </w:r>
+      <w:r>
+        <w:rPr>
+          <w:sz w:val="20"/>
+          <w:szCs w:val="20"/>
+        </w:rPr>
+        <w:t xml:space="preserve">” </w:t>
       </w:r>
     </w:p>
     <w:p>
@@ -15757,43 +15750,6 @@
           <w:sz w:val="20"/>
           <w:szCs w:val="20"/>
         </w:rPr>
-        <w:t xml:space="preserve">As I finish these reflections, </w:t>
-      </w:r>
-      <w:r>
-        <w:rPr>
-          <w:sz w:val="20"/>
-          <w:szCs w:val="20"/>
-        </w:rPr>
-        <w:t>I recall something my dad told me: “If you put your mind to it, you can learn anything.</w:t>
-      </w:r>
-      <w:r>
-        <w:rPr>
-          <w:sz w:val="20"/>
-          <w:szCs w:val="20"/>
-        </w:rPr>
-        <w:t xml:space="preserve"> No one can take away your education.</w:t>
-      </w:r>
-      <w:r>
-        <w:rPr>
-          <w:sz w:val="20"/>
-          <w:szCs w:val="20"/>
-        </w:rPr>
-        <w:t xml:space="preserve">” </w:t>
-      </w:r>
-    </w:p>
-    <w:p>
-      <w:pPr>
-        <w:jc w:val="both"/>
-        <w:rPr>
-          <w:sz w:val="20"/>
-          <w:szCs w:val="20"/>
-        </w:rPr>
-      </w:pPr>
-      <w:r>
-        <w:rPr>
-          <w:sz w:val="20"/>
-          <w:szCs w:val="20"/>
-        </w:rPr>
         <w:t xml:space="preserve">Thank you, PhD, for teaching me how to learn at the highest level. I’m not the smartest </w:t>
       </w:r>
       <w:r>
@@ -15903,7 +15859,13 @@
       </w:r>
       <w:proofErr w:type="spellEnd"/>
       <w:r>
-        <w:t xml:space="preserve"> DEI), thank you for every little bit of support you gave me along the way. Whether it was thoughtfully chatting about science to discover my weaknesses, finding ways to develop a more supportive environment for students, or just discussing life and food and the mundane things </w:t>
+        <w:t xml:space="preserve"> DEI</w:t>
+      </w:r>
+      <w:r>
+        <w:t>!</w:t>
+      </w:r>
+      <w:r>
+        <w:t xml:space="preserve">), thank you for every little bit of support you gave me along the way. Whether it was thoughtfully chatting about science to discover my weaknesses, finding ways to develop a more supportive environment for students, or just discussing life and food and the mundane things </w:t>
       </w:r>
       <w:r>
         <w:rPr>
@@ -15951,11 +15913,34 @@
         <w:t xml:space="preserve"> solace and happiness.</w:t>
       </w:r>
     </w:p>
+    <w:p>
+      <w:pPr>
+        <w:pStyle w:val="PS"/>
+      </w:pPr>
+      <w:r>
+        <w:t xml:space="preserve">P.P.P.P.S. </w:t>
+      </w:r>
+      <w:r>
+        <w:rPr>
+          <w:rStyle w:val="lettertextChar"/>
+          <w:i w:val="0"/>
+          <w:iCs/>
+        </w:rPr>
+        <w:t>I couldn’t fit all of the songs that embody my experience, but if you’re interested in a longer playlist feel free to listen to the below</w:t>
+      </w:r>
+      <w:r>
+        <w:rPr>
+          <w:rStyle w:val="lettertextChar"/>
+          <w:i w:val="0"/>
+          <w:iCs/>
+        </w:rPr>
+        <w:t xml:space="preserve"> (Some of them sneakily get fit into these letters by name :P).</w:t>
+      </w:r>
+    </w:p>
     <w:p/>
     <w:p/>
     <w:p>
       <w:r>
-        <w:lastRenderedPageBreak/>
         <w:t>Growth through failure.</w:t>
       </w:r>
       <w:r>
@@ -15999,25 +15984,13 @@
     </w:p>
     <w:p>
       <w:r>
+        <w:lastRenderedPageBreak/>
         <w:t>Feels like life has been off time.</w:t>
       </w:r>
     </w:p>
     <w:p>
       <w:r>
-        <w:t>Fear of rejection. Can’t even ask friends for help…</w:t>
-      </w:r>
-    </w:p>
-    <w:p>
-      <w:r>
-        <w:t xml:space="preserve">(…can I make this even more fun for myself…like sticking in musical references with song titles for all the songs that are found in the extra playlist…the ones that are most </w:t>
-      </w:r>
-      <w:proofErr w:type="gramStart"/>
-      <w:r>
-        <w:t>similar to</w:t>
-      </w:r>
-      <w:proofErr w:type="gramEnd"/>
-      <w:r>
-        <w:t xml:space="preserve"> the song that should be currently playing too that could have fit there?)</w:t>
+        <w:t>(…can I make this even more fun for myself…like sticking in musical references with song titles for all the songs that are found in the extra playlist…the ones that are most similar to the song that should be currently playing too that could have fit there?)</w:t>
       </w:r>
     </w:p>
     <w:p/>
@@ -16065,36 +16038,12 @@
     </w:p>
     <w:p>
       <w:r>
-        <w:t xml:space="preserve">To write in a way that my mom could understand my PhD journey. Not a lot of science, but still being able to showcase what I’ve learned and how it’s brought me to where I am now. Why </w:t>
-      </w:r>
-      <w:proofErr w:type="gramStart"/>
-      <w:r>
-        <w:t>it</w:t>
-      </w:r>
-      <w:proofErr w:type="gramEnd"/>
-      <w:r>
-        <w:t xml:space="preserve"> takes so long. </w:t>
-      </w:r>
-    </w:p>
-    <w:p>
-      <w:r>
-        <w:t xml:space="preserve">I think an epilogue would be nice here! Maybe with Escapism? And thanking and going through some of the thoughts I currently am? Privilege of being in such a bubble? Not taking advantage of that despite knowing </w:t>
-      </w:r>
-      <w:proofErr w:type="gramStart"/>
-      <w:r>
-        <w:t>that?</w:t>
-      </w:r>
-      <w:proofErr w:type="gramEnd"/>
-      <w:r>
-        <w:t xml:space="preserve"> The thoughts that a lot of PhDs can </w:t>
-      </w:r>
-      <w:proofErr w:type="gramStart"/>
-      <w:r>
-        <w:t>definitely relates</w:t>
-      </w:r>
-      <w:proofErr w:type="gramEnd"/>
-      <w:r>
-        <w:t xml:space="preserve"> to that I feel like I haven’t been able to get through in this stuff about my personal journey? Maybe just a quick one pager, and I can then add a bit more actual science into this last letter? Could also add an acknowledgements page?</w:t>
+        <w:t xml:space="preserve">To write in a way that my mom could understand my PhD journey. Not a lot of science, but still being able to showcase what I’ve learned and how it’s brought me to where I am now. Why it takes so long. </w:t>
+      </w:r>
+    </w:p>
+    <w:p>
+      <w:r>
+        <w:t>I think an epilogue would be nice here! Maybe with Escapism? And thanking and going through some of the thoughts I currently am? Privilege of being in such a bubble? Not taking advantage of that despite knowing that? The thoughts that a lot of PhDs can definitely relates to that I feel like I haven’t been able to get through in this stuff about my personal journey? Maybe just a quick one pager, and I can then add a bit more actual science into this last letter? Could also add an acknowledgements page?</w:t>
       </w:r>
     </w:p>
     <w:p/>
@@ -16122,56 +16071,51 @@
       <w:pPr>
         <w:pStyle w:val="lettertext"/>
       </w:pPr>
-      <w:proofErr w:type="gramStart"/>
+      <w:r>
+        <w:t>U</w:t>
+      </w:r>
+      <w:r>
+        <w:t>niversity of Wisconsin</w:t>
+      </w:r>
+      <w:r>
+        <w:t>-Madison finds itself on an isthmus</w:t>
+      </w:r>
+      <w:r>
+        <w:t>,</w:t>
+      </w:r>
+      <w:r>
+        <w:t xml:space="preserve"> a strip of land between t</w:t>
+      </w:r>
+      <w:r>
+        <w:t>wo</w:t>
+      </w:r>
+      <w:r>
+        <w:t xml:space="preserve"> lakes</w:t>
+      </w:r>
+      <w:r>
+        <w:t>:</w:t>
+      </w:r>
+      <w:r>
+        <w:t xml:space="preserve"> Monona and Mendota. </w:t>
+      </w:r>
+      <w:r>
+        <w:t>Composed of ~75000 students and staff, 30% of people you see in the city are affiliated with the school.</w:t>
+      </w:r>
+    </w:p>
+    <w:p>
+      <w:pPr>
+        <w:pStyle w:val="lettertext"/>
+      </w:pPr>
+      <w:r>
+        <w:t xml:space="preserve">I don’t see my PhD as making me an expert in biochemistry, but rather that I’ve become an expert in learning. </w:t>
+      </w:r>
+    </w:p>
+    <w:p>
+      <w:pPr>
+        <w:pStyle w:val="lettertext"/>
+      </w:pPr>
       <w:r>
         <w:lastRenderedPageBreak/>
-        <w:t>U</w:t>
-      </w:r>
-      <w:r>
-        <w:t>niversity</w:t>
-      </w:r>
-      <w:proofErr w:type="gramEnd"/>
-      <w:r>
-        <w:t xml:space="preserve"> of Wisconsin</w:t>
-      </w:r>
-      <w:r>
-        <w:t>-Madison finds itself on an isthmus</w:t>
-      </w:r>
-      <w:r>
-        <w:t>,</w:t>
-      </w:r>
-      <w:r>
-        <w:t xml:space="preserve"> a strip of land between t</w:t>
-      </w:r>
-      <w:r>
-        <w:t>wo</w:t>
-      </w:r>
-      <w:r>
-        <w:t xml:space="preserve"> lakes</w:t>
-      </w:r>
-      <w:r>
-        <w:t>:</w:t>
-      </w:r>
-      <w:r>
-        <w:t xml:space="preserve"> Monona and Mendota. </w:t>
-      </w:r>
-      <w:r>
-        <w:t>Composed of ~75000 students and staff, 30% of people you see in the city are affiliated with the school.</w:t>
-      </w:r>
-    </w:p>
-    <w:p>
-      <w:pPr>
-        <w:pStyle w:val="lettertext"/>
-      </w:pPr>
-      <w:r>
-        <w:t xml:space="preserve">I don’t see my PhD as making me an expert in biochemistry, but rather that I’ve become an expert in learning. </w:t>
-      </w:r>
-    </w:p>
-    <w:p>
-      <w:pPr>
-        <w:pStyle w:val="lettertext"/>
-      </w:pPr>
-      <w:r>
         <w:t xml:space="preserve">My love for learning won out. </w:t>
       </w:r>
     </w:p>
@@ -16309,12 +16253,10 @@
         <w:t xml:space="preserve">I’ve loved my time in school, investing time to learn at the highest level. All the ups and the many downs, and I’ve come far enough now to appreciate the experiences that it’s given me. That passion for knowledge is </w:t>
       </w:r>
       <w:proofErr w:type="spellStart"/>
-      <w:proofErr w:type="gramStart"/>
       <w:r>
         <w:t>everpresent</w:t>
       </w:r>
       <w:proofErr w:type="spellEnd"/>
-      <w:proofErr w:type="gramEnd"/>
       <w:r>
         <w:t>. But I need to find better balance, allowing me to have mental energy to spend with family, to foster deeper conversations with friends, to make passion to gain learn more about the people in my life. To feel more like I’m thriving, reveling in the knowledge rather than drowning.</w:t>
       </w:r>
@@ -16335,23 +16277,7 @@
           <w:b/>
           <w:bCs/>
         </w:rPr>
-        <w:t xml:space="preserve">…analogy to describe feeling </w:t>
-      </w:r>
-      <w:proofErr w:type="gramStart"/>
-      <w:r>
-        <w:rPr>
-          <w:b/>
-          <w:bCs/>
-        </w:rPr>
-        <w:t>actually free</w:t>
-      </w:r>
-      <w:proofErr w:type="gramEnd"/>
-      <w:r>
-        <w:rPr>
-          <w:b/>
-          <w:bCs/>
-        </w:rPr>
-        <w:t>…</w:t>
+        <w:t>…analogy to describe feeling actually free…</w:t>
       </w:r>
     </w:p>
     <w:p>
@@ -16438,15 +16364,7 @@
     </w:p>
     <w:p>
       <w:r>
-        <w:t xml:space="preserve">Ways to cite </w:t>
-      </w:r>
-      <w:proofErr w:type="gramStart"/>
-      <w:r>
-        <w:t>all of</w:t>
-      </w:r>
-      <w:proofErr w:type="gramEnd"/>
-      <w:r>
-        <w:t xml:space="preserve"> the music</w:t>
+        <w:t>Ways to cite all of the music</w:t>
       </w:r>
       <w:r>
         <w:t>, and the tv and video games and such if I have to?</w:t>
@@ -16459,7 +16377,6 @@
     </w:p>
     <w:p>
       <w:r>
-        <w:lastRenderedPageBreak/>
         <w:t>Letters to work on formatting/add images: 13</w:t>
       </w:r>
     </w:p>

</xml_diff>